<commit_message>
Ficha de Métricas de  Numero de N conformidades QA del Producto
</commit_message>
<xml_diff>
--- a/Area_de_Proceso-_MA/FMNCONPRO/FMNCONPRO_V1.1_2015.docx
+++ b/Area_de_Proceso-_MA/FMNCONPRO/FMNCONPRO_V1.1_2015.docx
@@ -1,6 +1,6 @@
 
 <file path=word/document.xml><?xml version="1.0" encoding="utf-8"?>
-<w:document xmlns:wpc="http://schemas.microsoft.com/office/word/2010/wordprocessingCanvas" xmlns:cx="http://schemas.microsoft.com/office/drawing/2014/chartex" xmlns:mc="http://schemas.openxmlformats.org/markup-compatibility/2006" xmlns:o="urn:schemas-microsoft-com:office:office" xmlns:r="http://schemas.openxmlformats.org/officeDocument/2006/relationships" xmlns:m="http://schemas.openxmlformats.org/officeDocument/2006/math" xmlns:v="urn:schemas-microsoft-com:vml" xmlns:wp14="http://schemas.microsoft.com/office/word/2010/wordprocessingDrawing" xmlns:wp="http://schemas.openxmlformats.org/drawingml/2006/wordprocessingDrawing" xmlns:w10="urn:schemas-microsoft-com:office:word" xmlns:w="http://schemas.openxmlformats.org/wordprocessingml/2006/main" xmlns:w14="http://schemas.microsoft.com/office/word/2010/wordml" xmlns:w15="http://schemas.microsoft.com/office/word/2012/wordml" xmlns:w16se="http://schemas.microsoft.com/office/word/2015/wordml/symex" xmlns:wpg="http://schemas.microsoft.com/office/word/2010/wordprocessingGroup" xmlns:wpi="http://schemas.microsoft.com/office/word/2010/wordprocessingInk" xmlns:wne="http://schemas.microsoft.com/office/word/2006/wordml" xmlns:wps="http://schemas.microsoft.com/office/word/2010/wordprocessingShape" mc:Ignorable="w14 w15 w16se wp14">
+<w:document xmlns:wpc="http://schemas.microsoft.com/office/word/2010/wordprocessingCanvas" xmlns:mc="http://schemas.openxmlformats.org/markup-compatibility/2006" xmlns:o="urn:schemas-microsoft-com:office:office" xmlns:r="http://schemas.openxmlformats.org/officeDocument/2006/relationships" xmlns:m="http://schemas.openxmlformats.org/officeDocument/2006/math" xmlns:v="urn:schemas-microsoft-com:vml" xmlns:wp14="http://schemas.microsoft.com/office/word/2010/wordprocessingDrawing" xmlns:wp="http://schemas.openxmlformats.org/drawingml/2006/wordprocessingDrawing" xmlns:w10="urn:schemas-microsoft-com:office:word" xmlns:w="http://schemas.openxmlformats.org/wordprocessingml/2006/main" xmlns:w14="http://schemas.microsoft.com/office/word/2010/wordml" xmlns:w15="http://schemas.microsoft.com/office/word/2012/wordml" xmlns:wpg="http://schemas.microsoft.com/office/word/2010/wordprocessingGroup" xmlns:wpi="http://schemas.microsoft.com/office/word/2010/wordprocessingInk" xmlns:wne="http://schemas.microsoft.com/office/word/2006/wordml" xmlns:wps="http://schemas.microsoft.com/office/word/2010/wordprocessingShape" mc:Ignorable="w14 w15 wp14">
   <w:body>
     <w:p/>
     <w:p/>
@@ -10,31 +10,127 @@
         <w:rPr>
           <w:rFonts w:asciiTheme="minorHAnsi" w:hAnsiTheme="minorHAnsi"/>
           <w:b/>
-          <w:sz w:val="40"/>
+          <w:sz w:val="96"/>
+          <w:szCs w:val="96"/>
+        </w:rPr>
+      </w:pPr>
+    </w:p>
+    <w:p>
+      <w:pPr>
+        <w:jc w:val="center"/>
+        <w:rPr>
+          <w:rFonts w:asciiTheme="minorHAnsi" w:hAnsiTheme="minorHAnsi"/>
+          <w:b/>
+          <w:sz w:val="96"/>
+          <w:szCs w:val="96"/>
         </w:rPr>
       </w:pPr>
       <w:r>
         <w:rPr>
           <w:rFonts w:asciiTheme="minorHAnsi" w:hAnsiTheme="minorHAnsi"/>
           <w:b/>
-          <w:sz w:val="40"/>
+          <w:sz w:val="96"/>
+          <w:szCs w:val="96"/>
         </w:rPr>
-        <w:t xml:space="preserve">Ficha de Métricas de </w:t>
+        <w:t xml:space="preserve">FICHA DE MÉTRICAS </w:t>
+      </w:r>
+    </w:p>
+    <w:p>
+      <w:pPr>
+        <w:jc w:val="center"/>
+        <w:rPr>
+          <w:rFonts w:asciiTheme="minorHAnsi" w:hAnsiTheme="minorHAnsi"/>
+          <w:b/>
+          <w:sz w:val="96"/>
+          <w:szCs w:val="96"/>
+        </w:rPr>
+      </w:pPr>
+      <w:r>
+        <w:rPr>
+          <w:rFonts w:asciiTheme="minorHAnsi" w:hAnsiTheme="minorHAnsi"/>
+          <w:b/>
+          <w:sz w:val="96"/>
+          <w:szCs w:val="96"/>
+        </w:rPr>
+        <w:t>DE</w:t>
+      </w:r>
+    </w:p>
+    <w:p>
+      <w:pPr>
+        <w:jc w:val="center"/>
+        <w:rPr>
+          <w:rFonts w:asciiTheme="minorHAnsi" w:hAnsiTheme="minorHAnsi"/>
+          <w:b/>
+          <w:sz w:val="96"/>
+          <w:szCs w:val="96"/>
+        </w:rPr>
+      </w:pPr>
+      <w:r>
+        <w:rPr>
+          <w:rFonts w:asciiTheme="minorHAnsi" w:hAnsiTheme="minorHAnsi"/>
+          <w:b/>
+          <w:sz w:val="96"/>
+          <w:szCs w:val="96"/>
+        </w:rPr>
+        <w:t>NUMERO</w:t>
+      </w:r>
+    </w:p>
+    <w:p>
+      <w:pPr>
+        <w:jc w:val="center"/>
+        <w:rPr>
+          <w:rFonts w:asciiTheme="minorHAnsi" w:hAnsiTheme="minorHAnsi"/>
+          <w:b/>
+          <w:sz w:val="96"/>
+          <w:szCs w:val="96"/>
+        </w:rPr>
+      </w:pPr>
+      <w:r>
+        <w:rPr>
+          <w:rFonts w:asciiTheme="minorHAnsi" w:hAnsiTheme="minorHAnsi"/>
+          <w:b/>
+          <w:sz w:val="96"/>
+          <w:szCs w:val="96"/>
+        </w:rPr>
+        <w:t xml:space="preserve">DE </w:t>
       </w:r>
       <w:r>
         <w:rPr>
           <w:rFonts w:asciiTheme="minorHAnsi" w:hAnsiTheme="minorHAnsi"/>
           <w:b/>
-          <w:sz w:val="40"/>
+          <w:sz w:val="96"/>
+          <w:szCs w:val="96"/>
         </w:rPr>
-        <w:t>Numero de N Conformidades QA del Producto</w:t>
+        <w:t xml:space="preserve">N </w:t>
+      </w:r>
+      <w:r>
+        <w:rPr>
+          <w:rFonts w:asciiTheme="minorHAnsi" w:hAnsiTheme="minorHAnsi"/>
+          <w:b/>
+          <w:sz w:val="96"/>
+          <w:szCs w:val="96"/>
+        </w:rPr>
+        <w:t>C</w:t>
+      </w:r>
+      <w:r>
+        <w:rPr>
+          <w:rFonts w:asciiTheme="minorHAnsi" w:hAnsiTheme="minorHAnsi"/>
+          <w:b/>
+          <w:sz w:val="96"/>
+          <w:szCs w:val="96"/>
+        </w:rPr>
+        <w:t>ONFORMIDADES QA DEL PRODUCTO</w:t>
       </w:r>
     </w:p>
     <w:p/>
-    <w:p/>
-    <w:p/>
-    <w:p/>
-    <w:p/>
+    <w:p>
+      <w:pPr>
+        <w:spacing w:after="160" w:line="259" w:lineRule="auto"/>
+      </w:pPr>
+      <w:r>
+        <w:br w:type="page"/>
+      </w:r>
+    </w:p>
     <w:p/>
     <w:p/>
     <w:p/>
@@ -108,7 +204,6 @@
                 <w:szCs w:val="18"/>
               </w:rPr>
             </w:pPr>
-            <w:proofErr w:type="spellStart"/>
             <w:r>
               <w:rPr>
                 <w:rFonts w:ascii="Arial" w:hAnsi="Arial" w:cs="Arial"/>
@@ -116,9 +211,8 @@
                 <w:sz w:val="18"/>
                 <w:szCs w:val="18"/>
               </w:rPr>
-              <w:t>Item</w:t>
-            </w:r>
-            <w:proofErr w:type="spellEnd"/>
+              <w:t>Ítem</w:t>
+            </w:r>
           </w:p>
         </w:tc>
         <w:tc>
@@ -743,8 +837,14 @@
     <w:p/>
     <w:p/>
     <w:p/>
-    <w:p/>
-    <w:p/>
+    <w:p>
+      <w:pPr>
+        <w:spacing w:after="160" w:line="259" w:lineRule="auto"/>
+      </w:pPr>
+      <w:r>
+        <w:br w:type="page"/>
+      </w:r>
+    </w:p>
     <w:tbl>
       <w:tblPr>
         <w:tblW w:w="8640" w:type="dxa"/>
@@ -788,7 +888,6 @@
                 <w:szCs w:val="28"/>
               </w:rPr>
             </w:pPr>
-            <w:proofErr w:type="gramStart"/>
             <w:r>
               <w:rPr>
                 <w:rFonts w:asciiTheme="minorHAnsi" w:hAnsiTheme="minorHAnsi"/>
@@ -796,7 +895,8 @@
                 <w:sz w:val="28"/>
                 <w:szCs w:val="28"/>
               </w:rPr>
-              <w:t xml:space="preserve">Métrica  </w:t>
+              <w:lastRenderedPageBreak/>
+              <w:t>Métrica</w:t>
             </w:r>
             <w:r>
               <w:rPr>
@@ -805,9 +905,8 @@
                 <w:sz w:val="28"/>
                 <w:szCs w:val="28"/>
               </w:rPr>
-              <w:t>FMNCONPRO</w:t>
-            </w:r>
-            <w:proofErr w:type="gramEnd"/>
+              <w:t xml:space="preserve"> </w:t>
+            </w:r>
             <w:r>
               <w:rPr>
                 <w:rFonts w:asciiTheme="minorHAnsi" w:hAnsiTheme="minorHAnsi"/>
@@ -815,17 +914,46 @@
                 <w:sz w:val="28"/>
                 <w:szCs w:val="28"/>
               </w:rPr>
-              <w:t>_V1.0_2015</w:t>
-            </w:r>
-          </w:p>
-          <w:p>
-            <w:pPr>
-              <w:jc w:val="center"/>
-              <w:rPr>
-                <w:rFonts w:asciiTheme="minorHAnsi" w:hAnsiTheme="minorHAnsi"/>
-                <w:b/>
-              </w:rPr>
-            </w:pPr>
+              <w:t>FMNCONPRO_V1.</w:t>
+            </w:r>
+            <w:r>
+              <w:rPr>
+                <w:rFonts w:asciiTheme="minorHAnsi" w:hAnsiTheme="minorHAnsi"/>
+                <w:b/>
+                <w:sz w:val="28"/>
+                <w:szCs w:val="28"/>
+              </w:rPr>
+              <w:t>1</w:t>
+            </w:r>
+            <w:bookmarkStart w:id="0" w:name="_GoBack"/>
+            <w:bookmarkEnd w:id="0"/>
+            <w:r>
+              <w:rPr>
+                <w:rFonts w:asciiTheme="minorHAnsi" w:hAnsiTheme="minorHAnsi"/>
+                <w:b/>
+                <w:sz w:val="28"/>
+                <w:szCs w:val="28"/>
+              </w:rPr>
+              <w:t>_2015</w:t>
+            </w:r>
+          </w:p>
+          <w:p>
+            <w:pPr>
+              <w:jc w:val="center"/>
+              <w:rPr>
+                <w:rFonts w:asciiTheme="minorHAnsi" w:hAnsiTheme="minorHAnsi"/>
+                <w:b/>
+              </w:rPr>
+            </w:pPr>
+            <w:r>
+              <w:rPr>
+                <w:rFonts w:asciiTheme="minorHAnsi" w:hAnsiTheme="minorHAnsi"/>
+                <w:b/>
+                <w:sz w:val="28"/>
+                <w:szCs w:val="28"/>
+              </w:rPr>
+              <w:t xml:space="preserve">Ficha de Métricas de </w:t>
+            </w:r>
             <w:r>
               <w:rPr>
                 <w:rFonts w:asciiTheme="minorHAnsi" w:hAnsiTheme="minorHAnsi"/>
@@ -876,17 +1004,8 @@
               <w:bottom w:val="single" w:sz="4" w:space="0" w:color="auto"/>
             </w:tcBorders>
             <w:shd w:val="clear" w:color="auto" w:fill="auto"/>
+            <w:vAlign w:val="center"/>
           </w:tcPr>
-          <w:p>
-            <w:pPr>
-              <w:jc w:val="center"/>
-              <w:rPr>
-                <w:rFonts w:asciiTheme="minorHAnsi" w:hAnsiTheme="minorHAnsi"/>
-                <w:sz w:val="16"/>
-                <w:szCs w:val="16"/>
-              </w:rPr>
-            </w:pPr>
-          </w:p>
           <w:p>
             <w:pPr>
               <w:jc w:val="center"/>
@@ -942,15 +1061,8 @@
               <w:bottom w:val="single" w:sz="4" w:space="0" w:color="auto"/>
             </w:tcBorders>
             <w:shd w:val="clear" w:color="auto" w:fill="auto"/>
+            <w:vAlign w:val="center"/>
           </w:tcPr>
-          <w:p>
-            <w:pPr>
-              <w:jc w:val="center"/>
-              <w:rPr>
-                <w:rFonts w:asciiTheme="minorHAnsi" w:hAnsiTheme="minorHAnsi"/>
-              </w:rPr>
-            </w:pPr>
-          </w:p>
           <w:p>
             <w:pPr>
               <w:jc w:val="center"/>
@@ -1037,22 +1149,27 @@
           </w:tcPr>
           <w:p>
             <w:pPr>
-              <w:rPr>
-                <w:rFonts w:asciiTheme="minorHAnsi" w:hAnsiTheme="minorHAnsi"/>
+              <w:jc w:val="center"/>
+              <w:rPr>
+                <w:rFonts w:asciiTheme="minorHAnsi" w:hAnsiTheme="minorHAnsi"/>
+                <w:sz w:val="22"/>
+                <w:szCs w:val="22"/>
                 <w:lang w:val="es-ES_tradnl"/>
               </w:rPr>
             </w:pPr>
             <w:r>
               <w:rPr>
                 <w:rFonts w:asciiTheme="minorHAnsi" w:hAnsiTheme="minorHAnsi"/>
-                <w:sz w:val="18"/>
+                <w:sz w:val="22"/>
+                <w:szCs w:val="22"/>
               </w:rPr>
               <w:t>E</w:t>
             </w:r>
             <w:r>
               <w:rPr>
                 <w:rFonts w:asciiTheme="minorHAnsi" w:hAnsiTheme="minorHAnsi"/>
-                <w:sz w:val="18"/>
+                <w:sz w:val="22"/>
+                <w:szCs w:val="22"/>
                 <w:lang w:val="es-ES_tradnl"/>
               </w:rPr>
               <w:t>laborar una aplicación para dispositivos móviles, que permita administrar, controlar y gestionar los viajes realizados por los usuarios geo-localizando la ubicación donde se desea recibir una alerta.</w:t>
@@ -1063,6 +1180,7 @@
           <w:tcPr>
             <w:tcW w:w="4895" w:type="dxa"/>
             <w:shd w:val="clear" w:color="auto" w:fill="auto"/>
+            <w:vAlign w:val="center"/>
           </w:tcPr>
           <w:p>
             <w:pPr>
@@ -1346,7 +1464,7 @@
               <w:rPr>
                 <w:rFonts w:asciiTheme="minorHAnsi" w:hAnsiTheme="minorHAnsi"/>
                 <w:noProof/>
-                <w:lang w:val="en-US" w:eastAsia="en-US"/>
+                <w:lang w:val="es-PE" w:eastAsia="es-PE"/>
               </w:rPr>
               <mc:AlternateContent>
                 <mc:Choice Requires="wps">
@@ -1417,7 +1535,6 @@
                                     </w:rPr>
                                     <w:t xml:space="preserve">      </w:t>
                                   </w:r>
-                                  <w:proofErr w:type="spellStart"/>
                                   <w:r>
                                     <w:rPr>
                                       <w:rFonts w:asciiTheme="minorHAnsi" w:hAnsiTheme="minorHAnsi"/>
@@ -1432,7 +1549,6 @@
                                     </w:rPr>
                                     <w:t>_No_Conformidades_encontradas</w:t>
                                   </w:r>
-                                  <w:proofErr w:type="spellEnd"/>
                                 </w:p>
                                 <w:p>
                                   <w:pPr>
@@ -1447,23 +1563,7 @@
                                       <w:rFonts w:asciiTheme="minorHAnsi" w:hAnsiTheme="minorHAnsi"/>
                                       <w:i/>
                                     </w:rPr>
-                                    <w:t xml:space="preserve">N </w:t>
-                                  </w:r>
-                                  <w:proofErr w:type="gramStart"/>
-                                  <w:r>
-                                    <w:rPr>
-                                      <w:rFonts w:asciiTheme="minorHAnsi" w:hAnsiTheme="minorHAnsi"/>
-                                      <w:i/>
-                                    </w:rPr>
-                                    <w:t>=  _</w:t>
-                                  </w:r>
-                                  <w:proofErr w:type="gramEnd"/>
-                                  <w:r>
-                                    <w:rPr>
-                                      <w:rFonts w:asciiTheme="minorHAnsi" w:hAnsiTheme="minorHAnsi"/>
-                                      <w:i/>
-                                    </w:rPr>
-                                    <w:t>______________________________________</w:t>
+                                    <w:t>N =  _______________________________________</w:t>
                                   </w:r>
                                 </w:p>
                                 <w:p>
@@ -1549,23 +1649,7 @@
                                 <w:rFonts w:asciiTheme="minorHAnsi" w:hAnsiTheme="minorHAnsi"/>
                                 <w:i/>
                               </w:rPr>
-                              <w:t xml:space="preserve">N </w:t>
-                            </w:r>
-                            <w:proofErr w:type="gramStart"/>
-                            <w:r>
-                              <w:rPr>
-                                <w:rFonts w:asciiTheme="minorHAnsi" w:hAnsiTheme="minorHAnsi"/>
-                                <w:i/>
-                              </w:rPr>
-                              <w:t>=  _</w:t>
-                            </w:r>
-                            <w:proofErr w:type="gramEnd"/>
-                            <w:r>
-                              <w:rPr>
-                                <w:rFonts w:asciiTheme="minorHAnsi" w:hAnsiTheme="minorHAnsi"/>
-                                <w:i/>
-                              </w:rPr>
-                              <w:t>______________________________________</w:t>
+                              <w:t>N =  _______________________________________</w:t>
                             </w:r>
                           </w:p>
                           <w:p>
@@ -1626,19 +1710,11 @@
                       <w:rFonts w:asciiTheme="minorHAnsi" w:hAnsiTheme="minorHAnsi"/>
                     </w:rPr>
                   </w:pPr>
-                  <w:proofErr w:type="spellStart"/>
                   <w:r>
                     <w:rPr>
                       <w:rFonts w:asciiTheme="minorHAnsi" w:hAnsiTheme="minorHAnsi"/>
                     </w:rPr>
-                    <w:t>Número_de_No_Conformidades</w:t>
-                  </w:r>
-                  <w:proofErr w:type="spellEnd"/>
-                  <w:r>
-                    <w:rPr>
-                      <w:rFonts w:asciiTheme="minorHAnsi" w:hAnsiTheme="minorHAnsi"/>
-                    </w:rPr>
-                    <w:t xml:space="preserve"> _encontradas</w:t>
+                    <w:t>Número_de_No_Conformidades _encontradas</w:t>
                   </w:r>
                   <w:r>
                     <w:rPr>
@@ -1715,6 +1791,12 @@
                     <w:rPr>
                       <w:rFonts w:asciiTheme="minorHAnsi" w:hAnsiTheme="minorHAnsi"/>
                     </w:rPr>
+                    <w:t xml:space="preserve">                 </w:t>
+                  </w:r>
+                  <w:r>
+                    <w:rPr>
+                      <w:rFonts w:asciiTheme="minorHAnsi" w:hAnsiTheme="minorHAnsi"/>
+                    </w:rPr>
                     <w:sym w:font="Wingdings" w:char="F0E0"/>
                   </w:r>
                 </w:p>
@@ -1840,37 +1922,21 @@
                 <w:rFonts w:asciiTheme="minorHAnsi" w:hAnsiTheme="minorHAnsi"/>
                 <w:color w:val="000000"/>
               </w:rPr>
-              <w:t>HGQA_V1.0_</w:t>
-            </w:r>
-            <w:proofErr w:type="gramStart"/>
+              <w:t>HGQA_V1.0_2015</w:t>
+            </w:r>
             <w:r>
               <w:rPr>
                 <w:rFonts w:asciiTheme="minorHAnsi" w:hAnsiTheme="minorHAnsi"/>
                 <w:color w:val="000000"/>
               </w:rPr>
-              <w:t>2015</w:t>
+              <w:t xml:space="preserve"> </w:t>
             </w:r>
             <w:r>
               <w:rPr>
                 <w:rFonts w:asciiTheme="minorHAnsi" w:hAnsiTheme="minorHAnsi"/>
                 <w:color w:val="000000"/>
               </w:rPr>
-              <w:t xml:space="preserve"> </w:t>
-            </w:r>
-            <w:r>
-              <w:rPr>
-                <w:rFonts w:asciiTheme="minorHAnsi" w:hAnsiTheme="minorHAnsi"/>
-                <w:color w:val="000000"/>
-              </w:rPr>
-              <w:t xml:space="preserve"> Herramienta</w:t>
-            </w:r>
-            <w:proofErr w:type="gramEnd"/>
-            <w:r>
-              <w:rPr>
-                <w:rFonts w:asciiTheme="minorHAnsi" w:hAnsiTheme="minorHAnsi"/>
-                <w:color w:val="000000"/>
-              </w:rPr>
-              <w:t xml:space="preserve"> de Gestión QA-Producto </w:t>
+              <w:t xml:space="preserve"> Herramienta de Gestión QA-Producto </w:t>
             </w:r>
             <w:r>
               <w:rPr>
@@ -1960,135 +2026,108 @@
                 <w:numId w:val="2"/>
               </w:numPr>
               <w:tabs>
-                <w:tab w:val="left" w:leader="dot" w:pos="0"/>
+                <w:tab w:val="clear" w:pos="1440"/>
               </w:tabs>
+              <w:ind w:left="317"/>
               <w:jc w:val="both"/>
               <w:rPr>
                 <w:rFonts w:asciiTheme="minorHAnsi" w:hAnsiTheme="minorHAnsi"/>
+              </w:rPr>
+            </w:pPr>
+            <w:r>
+              <w:rPr>
+                <w:rFonts w:asciiTheme="minorHAnsi" w:hAnsiTheme="minorHAnsi"/>
+              </w:rPr>
+              <w:t xml:space="preserve">El </w:t>
+            </w:r>
+            <w:r>
+              <w:rPr>
+                <w:rFonts w:asciiTheme="minorHAnsi" w:hAnsiTheme="minorHAnsi"/>
+              </w:rPr>
+              <w:t>analista</w:t>
+            </w:r>
+            <w:r>
+              <w:rPr>
+                <w:rFonts w:asciiTheme="minorHAnsi" w:hAnsiTheme="minorHAnsi"/>
+              </w:rPr>
+              <w:t xml:space="preserve"> de Calidad recolecta los datos necesarios desde la hoja </w:t>
+            </w:r>
+            <w:r>
+              <w:rPr>
+                <w:rFonts w:asciiTheme="minorHAnsi" w:hAnsiTheme="minorHAnsi"/>
+                <w:b/>
+              </w:rPr>
+              <w:t>“Informe de Revisión”</w:t>
+            </w:r>
+            <w:r>
+              <w:rPr>
+                <w:rFonts w:asciiTheme="minorHAnsi" w:hAnsiTheme="minorHAnsi"/>
+              </w:rPr>
+              <w:t xml:space="preserve"> </w:t>
+            </w:r>
+            <w:r>
+              <w:rPr>
+                <w:rFonts w:asciiTheme="minorHAnsi" w:hAnsiTheme="minorHAnsi"/>
+              </w:rPr>
+              <w:t xml:space="preserve"> posteriormente en la tabla “</w:t>
+            </w:r>
+            <w:r>
+              <w:rPr>
+                <w:rFonts w:asciiTheme="minorHAnsi" w:hAnsiTheme="minorHAnsi"/>
+                <w:b/>
+              </w:rPr>
+              <w:t>Resumen por Tipo de No Conformidad</w:t>
+            </w:r>
+            <w:r>
+              <w:rPr>
+                <w:rFonts w:asciiTheme="minorHAnsi" w:hAnsiTheme="minorHAnsi"/>
+              </w:rPr>
+              <w:t xml:space="preserve"> “</w:t>
+            </w:r>
+            <w:r>
+              <w:rPr>
+                <w:rFonts w:asciiTheme="minorHAnsi" w:hAnsiTheme="minorHAnsi"/>
+              </w:rPr>
+              <w:t xml:space="preserve">del archivo </w:t>
+            </w:r>
+            <w:r>
+              <w:rPr>
+                <w:rFonts w:asciiTheme="minorHAnsi" w:hAnsiTheme="minorHAnsi"/>
+                <w:color w:val="000000"/>
+              </w:rPr>
+              <w:t>“</w:t>
+            </w:r>
+            <w:r>
+              <w:rPr>
+                <w:rFonts w:asciiTheme="minorHAnsi" w:hAnsiTheme="minorHAnsi"/>
+                <w:b/>
+                <w:color w:val="000000"/>
+              </w:rPr>
+              <w:t>HGQA_V1.0_2015</w:t>
+            </w:r>
+            <w:r>
+              <w:rPr>
+                <w:rFonts w:asciiTheme="minorHAnsi" w:hAnsiTheme="minorHAnsi"/>
+                <w:color w:val="000000"/>
+              </w:rPr>
+              <w:t xml:space="preserve"> Herramienta de Gestión QA-Producto”</w:t>
+            </w:r>
+            <w:r>
+              <w:rPr>
+                <w:rFonts w:asciiTheme="minorHAnsi" w:hAnsiTheme="minorHAnsi"/>
+              </w:rPr>
+              <w:t>.</w:t>
+            </w:r>
+          </w:p>
+          <w:p>
+            <w:pPr>
+              <w:ind w:left="317"/>
+              <w:jc w:val="both"/>
+              <w:rPr>
+                <w:rFonts w:asciiTheme="minorHAnsi" w:hAnsiTheme="minorHAnsi"/>
                 <w:sz w:val="22"/>
               </w:rPr>
             </w:pPr>
-            <w:r>
-              <w:rPr>
-                <w:rFonts w:asciiTheme="minorHAnsi" w:hAnsiTheme="minorHAnsi"/>
-                <w:sz w:val="22"/>
-              </w:rPr>
-              <w:t xml:space="preserve">El </w:t>
-            </w:r>
-            <w:r>
-              <w:rPr>
-                <w:rFonts w:asciiTheme="minorHAnsi" w:hAnsiTheme="minorHAnsi"/>
-                <w:sz w:val="22"/>
-              </w:rPr>
-              <w:t>analista</w:t>
-            </w:r>
-            <w:r>
-              <w:rPr>
-                <w:rFonts w:asciiTheme="minorHAnsi" w:hAnsiTheme="minorHAnsi"/>
-                <w:sz w:val="22"/>
-              </w:rPr>
-              <w:t xml:space="preserve"> de Calidad recolecta los datos necesarios desde la hoja </w:t>
-            </w:r>
-            <w:r>
-              <w:rPr>
-                <w:rFonts w:asciiTheme="minorHAnsi" w:hAnsiTheme="minorHAnsi"/>
-                <w:b/>
-                <w:sz w:val="22"/>
-              </w:rPr>
-              <w:t xml:space="preserve">“Informe de </w:t>
-            </w:r>
-            <w:proofErr w:type="gramStart"/>
-            <w:r>
-              <w:rPr>
-                <w:rFonts w:asciiTheme="minorHAnsi" w:hAnsiTheme="minorHAnsi"/>
-                <w:b/>
-                <w:sz w:val="22"/>
-              </w:rPr>
-              <w:t>Revisión”</w:t>
-            </w:r>
-            <w:r>
-              <w:rPr>
-                <w:rFonts w:asciiTheme="minorHAnsi" w:hAnsiTheme="minorHAnsi"/>
-                <w:sz w:val="22"/>
-              </w:rPr>
-              <w:t xml:space="preserve"> </w:t>
-            </w:r>
-            <w:r>
-              <w:rPr>
-                <w:rFonts w:asciiTheme="minorHAnsi" w:hAnsiTheme="minorHAnsi"/>
-                <w:sz w:val="22"/>
-              </w:rPr>
-              <w:t xml:space="preserve"> posteriormente</w:t>
-            </w:r>
-            <w:proofErr w:type="gramEnd"/>
-            <w:r>
-              <w:rPr>
-                <w:rFonts w:asciiTheme="minorHAnsi" w:hAnsiTheme="minorHAnsi"/>
-                <w:sz w:val="22"/>
-              </w:rPr>
-              <w:t xml:space="preserve"> en la tabla “</w:t>
-            </w:r>
-            <w:r>
-              <w:rPr>
-                <w:rFonts w:asciiTheme="minorHAnsi" w:hAnsiTheme="minorHAnsi"/>
-                <w:b/>
-                <w:sz w:val="22"/>
-              </w:rPr>
-              <w:t>Resumen por Tipo de No Conformidad</w:t>
-            </w:r>
-            <w:r>
-              <w:rPr>
-                <w:rFonts w:asciiTheme="minorHAnsi" w:hAnsiTheme="minorHAnsi"/>
-                <w:sz w:val="22"/>
-              </w:rPr>
-              <w:t xml:space="preserve"> </w:t>
-            </w:r>
-            <w:r>
-              <w:rPr>
-                <w:rFonts w:asciiTheme="minorHAnsi" w:hAnsiTheme="minorHAnsi"/>
-                <w:sz w:val="22"/>
-              </w:rPr>
-              <w:t>“</w:t>
-            </w:r>
-            <w:r>
-              <w:rPr>
-                <w:rFonts w:asciiTheme="minorHAnsi" w:hAnsiTheme="minorHAnsi"/>
-                <w:sz w:val="22"/>
-              </w:rPr>
-              <w:t xml:space="preserve">del archivo </w:t>
-            </w:r>
-            <w:r>
-              <w:rPr>
-                <w:rFonts w:asciiTheme="minorHAnsi" w:hAnsiTheme="minorHAnsi"/>
-                <w:color w:val="000000"/>
-                <w:sz w:val="22"/>
-              </w:rPr>
-              <w:t>“</w:t>
-            </w:r>
-            <w:r>
-              <w:rPr>
-                <w:rFonts w:asciiTheme="minorHAnsi" w:hAnsiTheme="minorHAnsi"/>
-                <w:b/>
-                <w:color w:val="000000"/>
-                <w:sz w:val="22"/>
-              </w:rPr>
-              <w:t>HGQA_V1.0_2015</w:t>
-            </w:r>
-            <w:r>
-              <w:rPr>
-                <w:rFonts w:asciiTheme="minorHAnsi" w:hAnsiTheme="minorHAnsi"/>
-                <w:color w:val="000000"/>
-                <w:sz w:val="22"/>
-              </w:rPr>
-              <w:t xml:space="preserve"> Herramienta de Gestión QA-Producto”</w:t>
-            </w:r>
-            <w:r>
-              <w:rPr>
-                <w:rFonts w:asciiTheme="minorHAnsi" w:hAnsiTheme="minorHAnsi"/>
-                <w:sz w:val="22"/>
-              </w:rPr>
-              <w:t>.</w:t>
-            </w:r>
           </w:p>
           <w:p>
             <w:pPr>
@@ -2154,33 +2193,11 @@
                 <w:rFonts w:asciiTheme="minorHAnsi" w:hAnsiTheme="minorHAnsi"/>
               </w:rPr>
             </w:pPr>
-            <w:proofErr w:type="gramStart"/>
-            <w:r>
-              <w:rPr>
-                <w:rFonts w:asciiTheme="minorHAnsi" w:hAnsiTheme="minorHAnsi"/>
-              </w:rPr>
-              <w:t>Luego  ubicamos</w:t>
-            </w:r>
-            <w:proofErr w:type="gramEnd"/>
-            <w:r>
-              <w:rPr>
-                <w:rFonts w:asciiTheme="minorHAnsi" w:hAnsiTheme="minorHAnsi"/>
-              </w:rPr>
-              <w:t xml:space="preserve"> la Carpeta </w:t>
-            </w:r>
-            <w:proofErr w:type="spellStart"/>
-            <w:r>
-              <w:rPr>
-                <w:rFonts w:asciiTheme="minorHAnsi" w:hAnsiTheme="minorHAnsi"/>
-              </w:rPr>
-              <w:t>Area_de_Proceso</w:t>
-            </w:r>
-            <w:proofErr w:type="spellEnd"/>
-            <w:r>
-              <w:rPr>
-                <w:rFonts w:asciiTheme="minorHAnsi" w:hAnsiTheme="minorHAnsi"/>
-              </w:rPr>
-              <w:t xml:space="preserve">-_MA </w:t>
+            <w:r>
+              <w:rPr>
+                <w:rFonts w:asciiTheme="minorHAnsi" w:hAnsiTheme="minorHAnsi"/>
+              </w:rPr>
+              <w:t xml:space="preserve">Luego  ubicamos la Carpeta Area_de_Proceso-_MA </w:t>
             </w:r>
           </w:p>
           <w:p>
@@ -2200,7 +2217,7 @@
                   <w:b/>
                   <w:sz w:val="22"/>
                 </w:rPr>
-                <w:t>https://github.com/lowrider80/UTP-GPS-ALARM/blob/master/Area_de_Proceso-_MA/TABME_V1.0_2015.xlsx</w:t>
+                <w:t>https://github.com/lowrider80/UTP-GPS-ALARM/blob/master/Area_de_Proceso-_MA/TABME/TABME_V1.0_2015.xlsx</w:t>
               </w:r>
             </w:hyperlink>
           </w:p>
@@ -2399,21 +2416,7 @@
               <w:rPr>
                 <w:rFonts w:asciiTheme="minorHAnsi" w:hAnsiTheme="minorHAnsi"/>
               </w:rPr>
-              <w:t xml:space="preserve">La </w:t>
-            </w:r>
-            <w:proofErr w:type="gramStart"/>
-            <w:r>
-              <w:rPr>
-                <w:rFonts w:asciiTheme="minorHAnsi" w:hAnsiTheme="minorHAnsi"/>
-              </w:rPr>
-              <w:t>Fecha  corresponde</w:t>
-            </w:r>
-            <w:proofErr w:type="gramEnd"/>
-            <w:r>
-              <w:rPr>
-                <w:rFonts w:asciiTheme="minorHAnsi" w:hAnsiTheme="minorHAnsi"/>
-              </w:rPr>
-              <w:t xml:space="preserve"> a cada mes indicado en el </w:t>
+              <w:t xml:space="preserve">La Fecha  corresponde a cada mes indicado en el </w:t>
             </w:r>
             <w:r>
               <w:rPr>
@@ -2557,10 +2560,11 @@
                 <w:numId w:val="3"/>
               </w:numPr>
               <w:tabs>
+                <w:tab w:val="clear" w:pos="360"/>
                 <w:tab w:val="left" w:leader="dot" w:pos="2161"/>
               </w:tabs>
               <w:spacing w:before="60" w:after="60"/>
-              <w:ind w:left="357" w:hanging="357"/>
+              <w:ind w:left="459" w:hanging="357"/>
               <w:rPr>
                 <w:rFonts w:asciiTheme="minorHAnsi" w:hAnsiTheme="minorHAnsi"/>
               </w:rPr>
@@ -2587,7 +2591,7 @@
             <w:r>
               <w:rPr>
                 <w:noProof/>
-                <w:lang w:val="en-US" w:eastAsia="en-US"/>
+                <w:lang w:val="es-PE" w:eastAsia="es-PE"/>
               </w:rPr>
               <w:drawing>
                 <wp:inline distT="0" distB="0" distL="0" distR="0" wp14:anchorId="25283760" wp14:editId="12E1219D">
@@ -2660,22 +2664,10 @@
                 <w:rFonts w:asciiTheme="minorHAnsi" w:hAnsiTheme="minorHAnsi"/>
               </w:rPr>
             </w:pPr>
-          </w:p>
-          <w:p>
-            <w:pPr>
-              <w:tabs>
-                <w:tab w:val="left" w:leader="dot" w:pos="2161"/>
-              </w:tabs>
-              <w:spacing w:before="120"/>
-              <w:rPr>
-                <w:rFonts w:asciiTheme="minorHAnsi" w:hAnsiTheme="minorHAnsi"/>
-              </w:rPr>
-            </w:pPr>
-            <w:r>
-              <w:rPr>
-                <w:rFonts w:asciiTheme="minorHAnsi" w:hAnsiTheme="minorHAnsi"/>
-              </w:rPr>
-              <w:lastRenderedPageBreak/>
+            <w:r>
+              <w:rPr>
+                <w:rFonts w:asciiTheme="minorHAnsi" w:hAnsiTheme="minorHAnsi"/>
+              </w:rPr>
               <w:t>donde:</w:t>
             </w:r>
           </w:p>
@@ -2720,7 +2712,6 @@
             <w:r>
               <w:rPr>
                 <w:rFonts w:asciiTheme="minorHAnsi" w:hAnsiTheme="minorHAnsi"/>
-                <w:sz w:val="20"/>
               </w:rPr>
               <w:t>Valores de Nomenclatura que indica número de   versionamiento de documento.</w:t>
             </w:r>
@@ -2752,29 +2743,18 @@
               <w:spacing w:before="60" w:after="120"/>
               <w:rPr>
                 <w:rFonts w:asciiTheme="minorHAnsi" w:hAnsiTheme="minorHAnsi"/>
-                <w:sz w:val="18"/>
-                <w:szCs w:val="18"/>
-              </w:rPr>
-            </w:pPr>
-            <w:r>
-              <w:rPr>
-                <w:rFonts w:asciiTheme="minorHAnsi" w:hAnsiTheme="minorHAnsi"/>
-              </w:rPr>
-              <w:t xml:space="preserve">      </w:t>
-            </w:r>
-            <w:r>
-              <w:rPr>
-                <w:rFonts w:asciiTheme="minorHAnsi" w:hAnsiTheme="minorHAnsi"/>
-                <w:sz w:val="18"/>
-                <w:szCs w:val="18"/>
-              </w:rPr>
-              <w:t>Ejemplo:</w:t>
-            </w:r>
-            <w:r>
-              <w:rPr>
-                <w:rFonts w:asciiTheme="minorHAnsi" w:hAnsiTheme="minorHAnsi"/>
-                <w:sz w:val="18"/>
-                <w:szCs w:val="18"/>
+              </w:rPr>
+            </w:pPr>
+            <w:r>
+              <w:rPr>
+                <w:rFonts w:asciiTheme="minorHAnsi" w:hAnsiTheme="minorHAnsi"/>
+              </w:rPr>
+              <w:lastRenderedPageBreak/>
+              <w:t xml:space="preserve">      Ejemplo:</w:t>
+            </w:r>
+            <w:r>
+              <w:rPr>
+                <w:rFonts w:asciiTheme="minorHAnsi" w:hAnsiTheme="minorHAnsi"/>
               </w:rPr>
               <w:tab/>
             </w:r>
@@ -2782,13 +2762,7 @@
               <w:rPr>
                 <w:rFonts w:asciiTheme="minorHAnsi" w:hAnsiTheme="minorHAnsi"/>
               </w:rPr>
-              <w:t>TABME_V1.0</w:t>
-            </w:r>
-            <w:r>
-              <w:rPr>
-                <w:rFonts w:asciiTheme="minorHAnsi" w:hAnsiTheme="minorHAnsi"/>
-              </w:rPr>
-              <w:t>_2015</w:t>
+              <w:t>TABME_V1.0_2015</w:t>
             </w:r>
           </w:p>
           <w:p>
@@ -2857,21 +2831,7 @@
               <w:rPr>
                 <w:rFonts w:asciiTheme="minorHAnsi" w:hAnsiTheme="minorHAnsi"/>
               </w:rPr>
-              <w:t xml:space="preserve"> Registro de Ítems de </w:t>
-            </w:r>
-            <w:proofErr w:type="gramStart"/>
-            <w:r>
-              <w:rPr>
-                <w:rFonts w:asciiTheme="minorHAnsi" w:hAnsiTheme="minorHAnsi"/>
-              </w:rPr>
-              <w:t>Configuración  REGITCON</w:t>
-            </w:r>
-            <w:proofErr w:type="gramEnd"/>
-            <w:r>
-              <w:rPr>
-                <w:rFonts w:asciiTheme="minorHAnsi" w:hAnsiTheme="minorHAnsi"/>
-              </w:rPr>
-              <w:t>_V1.0_2015.xlxs .</w:t>
+              <w:t xml:space="preserve"> Registro de Ítems de Configuración  REGITCON_V1.0_2015.xlxs .</w:t>
             </w:r>
             <w:r>
               <w:rPr>
@@ -2916,13 +2876,7 @@
               <w:rPr>
                 <w:rFonts w:asciiTheme="minorHAnsi" w:hAnsiTheme="minorHAnsi"/>
               </w:rPr>
-              <w:t>REGITCON_V1.0_2015</w:t>
-            </w:r>
-            <w:r>
-              <w:rPr>
-                <w:rFonts w:asciiTheme="minorHAnsi" w:hAnsiTheme="minorHAnsi"/>
-              </w:rPr>
-              <w:t>.xlsx Registro de Ítems de Configuración</w:t>
+              <w:t>REGITCON_V1.0_2015.xlsx Registro de Ítems de Configuración</w:t>
             </w:r>
             <w:r>
               <w:rPr>
@@ -2930,6 +2884,18 @@
               </w:rPr>
               <w:t>.</w:t>
             </w:r>
+          </w:p>
+          <w:p>
+            <w:pPr>
+              <w:tabs>
+                <w:tab w:val="left" w:leader="dot" w:pos="2161"/>
+              </w:tabs>
+              <w:spacing w:before="120"/>
+              <w:ind w:left="360"/>
+              <w:rPr>
+                <w:rFonts w:asciiTheme="minorHAnsi" w:hAnsiTheme="minorHAnsi"/>
+              </w:rPr>
+            </w:pPr>
           </w:p>
         </w:tc>
       </w:tr>
@@ -3140,21 +3106,12 @@
                 <w:lang w:val="en-US"/>
               </w:rPr>
             </w:pPr>
-            <w:proofErr w:type="spellStart"/>
             <w:r>
               <w:rPr>
                 <w:rFonts w:asciiTheme="minorHAnsi" w:hAnsiTheme="minorHAnsi"/>
                 <w:lang w:val="en-US"/>
               </w:rPr>
-              <w:t>Otros</w:t>
-            </w:r>
-            <w:proofErr w:type="spellEnd"/>
-            <w:r>
-              <w:rPr>
-                <w:rFonts w:asciiTheme="minorHAnsi" w:hAnsiTheme="minorHAnsi"/>
-                <w:lang w:val="en-US"/>
-              </w:rPr>
-              <w:t xml:space="preserve"> stakeholders de EJR-SOFT.</w:t>
+              <w:t>Otros stakeholders de EJR-SOFT.</w:t>
             </w:r>
           </w:p>
           <w:p>
@@ -3269,6 +3226,18 @@
           <w:tcPr>
             <w:tcW w:w="8080" w:type="dxa"/>
           </w:tcPr>
+          <w:p>
+            <w:pPr>
+              <w:tabs>
+                <w:tab w:val="left" w:leader="dot" w:pos="16"/>
+              </w:tabs>
+              <w:ind w:left="16"/>
+              <w:rPr>
+                <w:rFonts w:asciiTheme="minorHAnsi" w:hAnsiTheme="minorHAnsi"/>
+                <w:sz w:val="22"/>
+              </w:rPr>
+            </w:pPr>
+          </w:p>
           <w:p>
             <w:pPr>
               <w:tabs>
@@ -4209,27 +4178,39 @@
             <w:pPr>
               <w:rPr>
                 <w:rFonts w:asciiTheme="minorHAnsi" w:hAnsiTheme="minorHAnsi"/>
-              </w:rPr>
-            </w:pPr>
-          </w:p>
-          <w:p>
-            <w:pPr>
-              <w:rPr>
-                <w:rFonts w:asciiTheme="minorHAnsi" w:hAnsiTheme="minorHAnsi"/>
-              </w:rPr>
-            </w:pPr>
-          </w:p>
-          <w:p>
-            <w:pPr>
-              <w:rPr>
-                <w:rFonts w:asciiTheme="minorHAnsi" w:hAnsiTheme="minorHAnsi"/>
-              </w:rPr>
-            </w:pPr>
-          </w:p>
-          <w:p>
-            <w:pPr>
-              <w:rPr>
-                <w:rFonts w:asciiTheme="minorHAnsi" w:hAnsiTheme="minorHAnsi"/>
+                <w:b/>
+              </w:rPr>
+            </w:pPr>
+          </w:p>
+          <w:p>
+            <w:pPr>
+              <w:rPr>
+                <w:rFonts w:asciiTheme="minorHAnsi" w:hAnsiTheme="minorHAnsi"/>
+                <w:b/>
+              </w:rPr>
+            </w:pPr>
+          </w:p>
+          <w:p>
+            <w:pPr>
+              <w:rPr>
+                <w:rFonts w:asciiTheme="minorHAnsi" w:hAnsiTheme="minorHAnsi"/>
+                <w:b/>
+              </w:rPr>
+            </w:pPr>
+          </w:p>
+          <w:p>
+            <w:pPr>
+              <w:rPr>
+                <w:rFonts w:asciiTheme="minorHAnsi" w:hAnsiTheme="minorHAnsi"/>
+                <w:b/>
+              </w:rPr>
+            </w:pPr>
+          </w:p>
+          <w:p>
+            <w:pPr>
+              <w:rPr>
+                <w:rFonts w:asciiTheme="minorHAnsi" w:hAnsiTheme="minorHAnsi"/>
+                <w:b/>
               </w:rPr>
             </w:pPr>
           </w:p>
@@ -4267,7 +4248,7 @@
             <w:r>
               <w:rPr>
                 <w:noProof/>
-                <w:lang w:val="en-US" w:eastAsia="en-US"/>
+                <w:lang w:val="es-PE" w:eastAsia="es-PE"/>
               </w:rPr>
               <w:drawing>
                 <wp:inline distT="0" distB="0" distL="0" distR="0" wp14:anchorId="1C66D9D1" wp14:editId="10D6AB8F">
@@ -4325,22 +4306,26 @@
           <w:p>
             <w:pPr>
               <w:spacing w:before="120"/>
-              <w:rPr>
-                <w:rFonts w:asciiTheme="minorHAnsi" w:hAnsiTheme="minorHAnsi"/>
-                <w:sz w:val="20"/>
-              </w:rPr>
-            </w:pPr>
-            <w:r>
-              <w:rPr>
-                <w:rFonts w:asciiTheme="minorHAnsi" w:hAnsiTheme="minorHAnsi"/>
-                <w:sz w:val="20"/>
+              <w:jc w:val="both"/>
+              <w:rPr>
+                <w:rFonts w:asciiTheme="minorHAnsi" w:hAnsiTheme="minorHAnsi"/>
+                <w:sz w:val="22"/>
+                <w:szCs w:val="22"/>
+              </w:rPr>
+            </w:pPr>
+            <w:r>
+              <w:rPr>
+                <w:rFonts w:asciiTheme="minorHAnsi" w:hAnsiTheme="minorHAnsi"/>
+                <w:sz w:val="22"/>
+                <w:szCs w:val="22"/>
               </w:rPr>
               <w:t>D</w:t>
             </w:r>
             <w:r>
               <w:rPr>
                 <w:rFonts w:asciiTheme="minorHAnsi" w:hAnsiTheme="minorHAnsi"/>
-                <w:sz w:val="20"/>
+                <w:sz w:val="22"/>
+                <w:szCs w:val="22"/>
               </w:rPr>
               <w:t xml:space="preserve">onde: </w:t>
             </w:r>
@@ -4353,15 +4338,18 @@
                 <w:numId w:val="5"/>
               </w:numPr>
               <w:spacing w:before="120"/>
-              <w:rPr>
-                <w:rFonts w:asciiTheme="minorHAnsi" w:hAnsiTheme="minorHAnsi"/>
-                <w:sz w:val="20"/>
-              </w:rPr>
-            </w:pPr>
-            <w:r>
-              <w:rPr>
-                <w:rFonts w:asciiTheme="minorHAnsi" w:hAnsiTheme="minorHAnsi"/>
-                <w:sz w:val="20"/>
+              <w:jc w:val="both"/>
+              <w:rPr>
+                <w:rFonts w:asciiTheme="minorHAnsi" w:hAnsiTheme="minorHAnsi"/>
+                <w:sz w:val="22"/>
+                <w:szCs w:val="22"/>
+              </w:rPr>
+            </w:pPr>
+            <w:r>
+              <w:rPr>
+                <w:rFonts w:asciiTheme="minorHAnsi" w:hAnsiTheme="minorHAnsi"/>
+                <w:sz w:val="22"/>
+                <w:szCs w:val="22"/>
               </w:rPr>
               <w:t xml:space="preserve">Proyecto: Nombre de Proyecto </w:t>
             </w:r>
@@ -4373,31 +4361,20 @@
                 <w:numId w:val="5"/>
               </w:numPr>
               <w:spacing w:before="120"/>
-              <w:rPr>
-                <w:rFonts w:asciiTheme="minorHAnsi" w:hAnsiTheme="minorHAnsi"/>
-                <w:sz w:val="20"/>
-              </w:rPr>
-            </w:pPr>
-            <w:r>
-              <w:rPr>
-                <w:rFonts w:asciiTheme="minorHAnsi" w:hAnsiTheme="minorHAnsi"/>
-                <w:sz w:val="20"/>
-              </w:rPr>
-              <w:t>Área de Proceso</w:t>
-            </w:r>
-            <w:r>
-              <w:rPr>
-                <w:rFonts w:asciiTheme="minorHAnsi" w:hAnsiTheme="minorHAnsi"/>
-                <w:sz w:val="20"/>
-              </w:rPr>
-              <w:t>:</w:t>
-            </w:r>
-            <w:r>
-              <w:rPr>
-                <w:rFonts w:asciiTheme="minorHAnsi" w:hAnsiTheme="minorHAnsi"/>
-                <w:sz w:val="20"/>
-              </w:rPr>
-              <w:t xml:space="preserve"> Área de Proceso de la Métrica</w:t>
+              <w:jc w:val="both"/>
+              <w:rPr>
+                <w:rFonts w:asciiTheme="minorHAnsi" w:hAnsiTheme="minorHAnsi"/>
+                <w:sz w:val="22"/>
+                <w:szCs w:val="22"/>
+              </w:rPr>
+            </w:pPr>
+            <w:r>
+              <w:rPr>
+                <w:rFonts w:asciiTheme="minorHAnsi" w:hAnsiTheme="minorHAnsi"/>
+                <w:sz w:val="22"/>
+                <w:szCs w:val="22"/>
+              </w:rPr>
+              <w:t>Área de Proceso: Área de Proceso de la Métrica</w:t>
             </w:r>
           </w:p>
           <w:p>
@@ -4407,22 +4384,26 @@
                 <w:numId w:val="5"/>
               </w:numPr>
               <w:spacing w:before="120"/>
-              <w:rPr>
-                <w:rFonts w:asciiTheme="minorHAnsi" w:hAnsiTheme="minorHAnsi"/>
-                <w:sz w:val="20"/>
-              </w:rPr>
-            </w:pPr>
-            <w:r>
-              <w:rPr>
-                <w:rFonts w:asciiTheme="minorHAnsi" w:hAnsiTheme="minorHAnsi"/>
-                <w:sz w:val="20"/>
+              <w:jc w:val="both"/>
+              <w:rPr>
+                <w:rFonts w:asciiTheme="minorHAnsi" w:hAnsiTheme="minorHAnsi"/>
+                <w:sz w:val="22"/>
+                <w:szCs w:val="22"/>
+              </w:rPr>
+            </w:pPr>
+            <w:r>
+              <w:rPr>
+                <w:rFonts w:asciiTheme="minorHAnsi" w:hAnsiTheme="minorHAnsi"/>
+                <w:sz w:val="22"/>
+                <w:szCs w:val="22"/>
               </w:rPr>
               <w:t xml:space="preserve">Métrica: </w:t>
             </w:r>
             <w:r>
               <w:rPr>
                 <w:rFonts w:asciiTheme="minorHAnsi" w:hAnsiTheme="minorHAnsi"/>
-                <w:sz w:val="20"/>
+                <w:sz w:val="22"/>
+                <w:szCs w:val="22"/>
               </w:rPr>
               <w:t>aquí se menciona el nombre de la métrica</w:t>
             </w:r>
@@ -4434,29 +4415,34 @@
                 <w:numId w:val="5"/>
               </w:numPr>
               <w:spacing w:before="120"/>
-              <w:rPr>
-                <w:rFonts w:asciiTheme="minorHAnsi" w:hAnsiTheme="minorHAnsi"/>
-                <w:sz w:val="20"/>
-              </w:rPr>
-            </w:pPr>
-            <w:r>
-              <w:rPr>
-                <w:rFonts w:asciiTheme="minorHAnsi" w:hAnsiTheme="minorHAnsi"/>
-                <w:sz w:val="20"/>
+              <w:jc w:val="both"/>
+              <w:rPr>
+                <w:rFonts w:asciiTheme="minorHAnsi" w:hAnsiTheme="minorHAnsi"/>
+                <w:sz w:val="22"/>
+                <w:szCs w:val="22"/>
+              </w:rPr>
+            </w:pPr>
+            <w:r>
+              <w:rPr>
+                <w:rFonts w:asciiTheme="minorHAnsi" w:hAnsiTheme="minorHAnsi"/>
+                <w:sz w:val="22"/>
+                <w:szCs w:val="22"/>
               </w:rPr>
               <w:t>Mes</w:t>
             </w:r>
             <w:r>
               <w:rPr>
                 <w:rFonts w:asciiTheme="minorHAnsi" w:hAnsiTheme="minorHAnsi"/>
-                <w:sz w:val="20"/>
+                <w:sz w:val="22"/>
+                <w:szCs w:val="22"/>
               </w:rPr>
               <w:t>: Mes en el que se efectúa la métrica</w:t>
             </w:r>
             <w:r>
               <w:rPr>
                 <w:rFonts w:asciiTheme="minorHAnsi" w:hAnsiTheme="minorHAnsi"/>
-                <w:sz w:val="20"/>
+                <w:sz w:val="22"/>
+                <w:szCs w:val="22"/>
               </w:rPr>
               <w:t>.</w:t>
             </w:r>
@@ -4468,15 +4454,18 @@
                 <w:numId w:val="5"/>
               </w:numPr>
               <w:spacing w:before="120"/>
-              <w:rPr>
-                <w:rFonts w:asciiTheme="minorHAnsi" w:hAnsiTheme="minorHAnsi"/>
-                <w:sz w:val="20"/>
-              </w:rPr>
-            </w:pPr>
-            <w:r>
-              <w:rPr>
-                <w:rFonts w:asciiTheme="minorHAnsi" w:hAnsiTheme="minorHAnsi"/>
-                <w:sz w:val="20"/>
+              <w:jc w:val="both"/>
+              <w:rPr>
+                <w:rFonts w:asciiTheme="minorHAnsi" w:hAnsiTheme="minorHAnsi"/>
+                <w:sz w:val="22"/>
+                <w:szCs w:val="22"/>
+              </w:rPr>
+            </w:pPr>
+            <w:r>
+              <w:rPr>
+                <w:rFonts w:asciiTheme="minorHAnsi" w:hAnsiTheme="minorHAnsi"/>
+                <w:sz w:val="22"/>
+                <w:szCs w:val="22"/>
               </w:rPr>
               <w:t>Cantidad de N Conformidades: Numero de No Conformidades d Producto</w:t>
             </w:r>
@@ -4488,24 +4477,26 @@
                 <w:numId w:val="5"/>
               </w:numPr>
               <w:spacing w:before="120"/>
-              <w:rPr>
-                <w:rFonts w:asciiTheme="minorHAnsi" w:hAnsiTheme="minorHAnsi"/>
-                <w:sz w:val="20"/>
-              </w:rPr>
-            </w:pPr>
-            <w:proofErr w:type="spellStart"/>
-            <w:r>
-              <w:rPr>
-                <w:rFonts w:asciiTheme="minorHAnsi" w:hAnsiTheme="minorHAnsi"/>
-                <w:sz w:val="20"/>
-              </w:rPr>
-              <w:t>Nro</w:t>
-            </w:r>
-            <w:proofErr w:type="spellEnd"/>
-            <w:r>
-              <w:rPr>
-                <w:rFonts w:asciiTheme="minorHAnsi" w:hAnsiTheme="minorHAnsi"/>
-                <w:sz w:val="20"/>
+              <w:jc w:val="both"/>
+              <w:rPr>
+                <w:rFonts w:asciiTheme="minorHAnsi" w:hAnsiTheme="minorHAnsi"/>
+                <w:sz w:val="22"/>
+                <w:szCs w:val="22"/>
+              </w:rPr>
+            </w:pPr>
+            <w:r>
+              <w:rPr>
+                <w:rFonts w:asciiTheme="minorHAnsi" w:hAnsiTheme="minorHAnsi"/>
+                <w:sz w:val="22"/>
+                <w:szCs w:val="22"/>
+              </w:rPr>
+              <w:t>Nro.</w:t>
+            </w:r>
+            <w:r>
+              <w:rPr>
+                <w:rFonts w:asciiTheme="minorHAnsi" w:hAnsiTheme="minorHAnsi"/>
+                <w:sz w:val="22"/>
+                <w:szCs w:val="22"/>
               </w:rPr>
               <w:t xml:space="preserve"> de Entregables: Cantidad de entregables durante el periodo que se realizó la métrica.</w:t>
             </w:r>
@@ -4517,29 +4508,34 @@
                 <w:numId w:val="5"/>
               </w:numPr>
               <w:spacing w:before="120"/>
-              <w:rPr>
-                <w:rFonts w:asciiTheme="minorHAnsi" w:hAnsiTheme="minorHAnsi"/>
-                <w:sz w:val="20"/>
-              </w:rPr>
-            </w:pPr>
-            <w:r>
-              <w:rPr>
-                <w:rFonts w:asciiTheme="minorHAnsi" w:hAnsiTheme="minorHAnsi"/>
-                <w:sz w:val="20"/>
+              <w:jc w:val="both"/>
+              <w:rPr>
+                <w:rFonts w:asciiTheme="minorHAnsi" w:hAnsiTheme="minorHAnsi"/>
+                <w:sz w:val="22"/>
+                <w:szCs w:val="22"/>
+              </w:rPr>
+            </w:pPr>
+            <w:r>
+              <w:rPr>
+                <w:rFonts w:asciiTheme="minorHAnsi" w:hAnsiTheme="minorHAnsi"/>
+                <w:sz w:val="22"/>
+                <w:szCs w:val="22"/>
               </w:rPr>
               <w:t>Resultado</w:t>
             </w:r>
             <w:r>
               <w:rPr>
                 <w:rFonts w:asciiTheme="minorHAnsi" w:hAnsiTheme="minorHAnsi"/>
-                <w:sz w:val="20"/>
+                <w:sz w:val="22"/>
+                <w:szCs w:val="22"/>
               </w:rPr>
               <w:t>s</w:t>
             </w:r>
             <w:r>
               <w:rPr>
                 <w:rFonts w:asciiTheme="minorHAnsi" w:hAnsiTheme="minorHAnsi"/>
-                <w:sz w:val="20"/>
+                <w:sz w:val="22"/>
+                <w:szCs w:val="22"/>
               </w:rPr>
               <w:t>: Es la división entre la cantidad de n conformidades y el número de entregables, corresponde a la Formula de la métrica.</w:t>
             </w:r>
@@ -4551,38 +4547,36 @@
                 <w:numId w:val="5"/>
               </w:numPr>
               <w:spacing w:before="120"/>
-              <w:rPr>
-                <w:rFonts w:asciiTheme="minorHAnsi" w:hAnsiTheme="minorHAnsi"/>
-                <w:sz w:val="20"/>
-              </w:rPr>
-            </w:pPr>
-            <w:r>
-              <w:rPr>
-                <w:rFonts w:asciiTheme="minorHAnsi" w:hAnsiTheme="minorHAnsi"/>
-                <w:sz w:val="20"/>
+              <w:jc w:val="both"/>
+              <w:rPr>
+                <w:rFonts w:asciiTheme="minorHAnsi" w:hAnsiTheme="minorHAnsi"/>
+                <w:sz w:val="22"/>
+                <w:szCs w:val="22"/>
+              </w:rPr>
+            </w:pPr>
+            <w:r>
+              <w:rPr>
+                <w:rFonts w:asciiTheme="minorHAnsi" w:hAnsiTheme="minorHAnsi"/>
+                <w:sz w:val="22"/>
+                <w:szCs w:val="22"/>
               </w:rPr>
               <w:t>Semáforo</w:t>
             </w:r>
             <w:r>
               <w:rPr>
                 <w:rFonts w:asciiTheme="minorHAnsi" w:hAnsiTheme="minorHAnsi"/>
-                <w:sz w:val="20"/>
+                <w:sz w:val="22"/>
+                <w:szCs w:val="22"/>
               </w:rPr>
               <w:t xml:space="preserve"> Global</w:t>
             </w:r>
             <w:r>
               <w:rPr>
                 <w:rFonts w:asciiTheme="minorHAnsi" w:hAnsiTheme="minorHAnsi"/>
-                <w:sz w:val="20"/>
-              </w:rPr>
-              <w:t xml:space="preserve">: nos muestra </w:t>
-            </w:r>
-            <w:r>
-              <w:rPr>
-                <w:rFonts w:asciiTheme="minorHAnsi" w:hAnsiTheme="minorHAnsi"/>
-                <w:sz w:val="20"/>
-              </w:rPr>
-              <w:t>a través de un color el estado de la métrica según lo definido en la sección “Márgenes” con respecto al último periodo.</w:t>
+                <w:sz w:val="22"/>
+                <w:szCs w:val="22"/>
+              </w:rPr>
+              <w:t>: nos muestra a través de un color el estado de la métrica según lo definido en la sección “Márgenes” con respecto al último periodo.</w:t>
             </w:r>
           </w:p>
           <w:p>
@@ -4592,15 +4586,18 @@
                 <w:numId w:val="5"/>
               </w:numPr>
               <w:spacing w:before="120"/>
-              <w:rPr>
-                <w:rFonts w:asciiTheme="minorHAnsi" w:hAnsiTheme="minorHAnsi"/>
-                <w:sz w:val="20"/>
-              </w:rPr>
-            </w:pPr>
-            <w:r>
-              <w:rPr>
-                <w:rFonts w:asciiTheme="minorHAnsi" w:hAnsiTheme="minorHAnsi"/>
-                <w:sz w:val="20"/>
+              <w:jc w:val="both"/>
+              <w:rPr>
+                <w:rFonts w:asciiTheme="minorHAnsi" w:hAnsiTheme="minorHAnsi"/>
+                <w:sz w:val="22"/>
+                <w:szCs w:val="22"/>
+              </w:rPr>
+            </w:pPr>
+            <w:r>
+              <w:rPr>
+                <w:rFonts w:asciiTheme="minorHAnsi" w:hAnsiTheme="minorHAnsi"/>
+                <w:sz w:val="22"/>
+                <w:szCs w:val="22"/>
               </w:rPr>
               <w:t>Resultado Global: nos muestra el promedio entre todos los valores correspondientes a todos los periodos revisados a la fecha.</w:t>
             </w:r>
@@ -4687,7 +4684,7 @@
             <w:r>
               <w:rPr>
                 <w:noProof/>
-                <w:lang w:val="en-US" w:eastAsia="en-US"/>
+                <w:lang w:val="es-PE" w:eastAsia="es-PE"/>
               </w:rPr>
               <w:drawing>
                 <wp:inline distT="0" distB="0" distL="0" distR="0" wp14:anchorId="5DBAE531" wp14:editId="65F76E1A">
@@ -4867,7 +4864,7 @@
             <w:r>
               <w:rPr>
                 <w:noProof/>
-                <w:lang w:val="en-US" w:eastAsia="en-US"/>
+                <w:lang w:val="es-PE" w:eastAsia="es-PE"/>
               </w:rPr>
               <w:drawing>
                 <wp:inline distT="0" distB="0" distL="0" distR="0" wp14:anchorId="089354E2" wp14:editId="172C222B">
@@ -4928,90 +4925,6 @@
           </w:p>
           <w:p>
             <w:pPr>
-              <w:rPr>
-                <w:rFonts w:asciiTheme="minorHAnsi" w:hAnsiTheme="minorHAnsi"/>
-              </w:rPr>
-            </w:pPr>
-          </w:p>
-          <w:p>
-            <w:pPr>
-              <w:rPr>
-                <w:rFonts w:asciiTheme="minorHAnsi" w:hAnsiTheme="minorHAnsi"/>
-              </w:rPr>
-            </w:pPr>
-          </w:p>
-          <w:p>
-            <w:pPr>
-              <w:rPr>
-                <w:rFonts w:asciiTheme="minorHAnsi" w:hAnsiTheme="minorHAnsi"/>
-              </w:rPr>
-            </w:pPr>
-          </w:p>
-          <w:p>
-            <w:pPr>
-              <w:rPr>
-                <w:rFonts w:asciiTheme="minorHAnsi" w:hAnsiTheme="minorHAnsi"/>
-              </w:rPr>
-            </w:pPr>
-          </w:p>
-          <w:p>
-            <w:pPr>
-              <w:rPr>
-                <w:rFonts w:asciiTheme="minorHAnsi" w:hAnsiTheme="minorHAnsi"/>
-              </w:rPr>
-            </w:pPr>
-          </w:p>
-          <w:p>
-            <w:pPr>
-              <w:rPr>
-                <w:rFonts w:asciiTheme="minorHAnsi" w:hAnsiTheme="minorHAnsi"/>
-              </w:rPr>
-            </w:pPr>
-          </w:p>
-          <w:p>
-            <w:pPr>
-              <w:rPr>
-                <w:rFonts w:asciiTheme="minorHAnsi" w:hAnsiTheme="minorHAnsi"/>
-              </w:rPr>
-            </w:pPr>
-          </w:p>
-          <w:p>
-            <w:pPr>
-              <w:rPr>
-                <w:rFonts w:asciiTheme="minorHAnsi" w:hAnsiTheme="minorHAnsi"/>
-              </w:rPr>
-            </w:pPr>
-          </w:p>
-          <w:p>
-            <w:pPr>
-              <w:rPr>
-                <w:rFonts w:asciiTheme="minorHAnsi" w:hAnsiTheme="minorHAnsi"/>
-              </w:rPr>
-            </w:pPr>
-          </w:p>
-          <w:p>
-            <w:pPr>
-              <w:rPr>
-                <w:rFonts w:asciiTheme="minorHAnsi" w:hAnsiTheme="minorHAnsi"/>
-              </w:rPr>
-            </w:pPr>
-          </w:p>
-          <w:p>
-            <w:pPr>
-              <w:rPr>
-                <w:rFonts w:asciiTheme="minorHAnsi" w:hAnsiTheme="minorHAnsi"/>
-              </w:rPr>
-            </w:pPr>
-          </w:p>
-          <w:p>
-            <w:pPr>
-              <w:rPr>
-                <w:rFonts w:asciiTheme="minorHAnsi" w:hAnsiTheme="minorHAnsi"/>
-              </w:rPr>
-            </w:pPr>
-          </w:p>
-          <w:p>
-            <w:pPr>
               <w:jc w:val="center"/>
               <w:rPr>
                 <w:rFonts w:asciiTheme="minorHAnsi" w:hAnsiTheme="minorHAnsi"/>
@@ -5020,7 +4933,7 @@
             <w:r>
               <w:rPr>
                 <w:noProof/>
-                <w:lang w:val="en-US" w:eastAsia="en-US"/>
+                <w:lang w:val="es-PE" w:eastAsia="es-PE"/>
               </w:rPr>
               <w:drawing>
                 <wp:inline distT="0" distB="0" distL="0" distR="0" wp14:anchorId="54D78705" wp14:editId="5B8E9A96">
@@ -5067,19 +4980,42 @@
                 <w:sz w:val="20"/>
               </w:rPr>
             </w:pPr>
-            <w:r>
+          </w:p>
+          <w:p>
+            <w:pPr>
+              <w:spacing w:before="120"/>
               <w:rPr>
                 <w:rFonts w:asciiTheme="minorHAnsi" w:hAnsiTheme="minorHAnsi"/>
                 <w:sz w:val="20"/>
               </w:rPr>
-              <w:t>D</w:t>
-            </w:r>
-            <w:r>
+            </w:pPr>
+          </w:p>
+          <w:p>
+            <w:pPr>
+              <w:spacing w:before="120"/>
               <w:rPr>
                 <w:rFonts w:asciiTheme="minorHAnsi" w:hAnsiTheme="minorHAnsi"/>
                 <w:sz w:val="20"/>
               </w:rPr>
-              <w:t xml:space="preserve">onde: </w:t>
+            </w:pPr>
+          </w:p>
+          <w:p>
+            <w:pPr>
+              <w:spacing w:before="120"/>
+              <w:jc w:val="both"/>
+              <w:rPr>
+                <w:rFonts w:asciiTheme="minorHAnsi" w:hAnsiTheme="minorHAnsi"/>
+                <w:sz w:val="22"/>
+                <w:szCs w:val="22"/>
+              </w:rPr>
+            </w:pPr>
+            <w:r>
+              <w:rPr>
+                <w:rFonts w:asciiTheme="minorHAnsi" w:hAnsiTheme="minorHAnsi"/>
+                <w:sz w:val="22"/>
+                <w:szCs w:val="22"/>
+              </w:rPr>
+              <w:t xml:space="preserve">Donde: </w:t>
             </w:r>
           </w:p>
           <w:p>
@@ -5090,15 +5026,18 @@
                 <w:numId w:val="5"/>
               </w:numPr>
               <w:spacing w:before="120"/>
-              <w:rPr>
-                <w:rFonts w:asciiTheme="minorHAnsi" w:hAnsiTheme="minorHAnsi"/>
-                <w:sz w:val="20"/>
-              </w:rPr>
-            </w:pPr>
-            <w:r>
-              <w:rPr>
-                <w:rFonts w:asciiTheme="minorHAnsi" w:hAnsiTheme="minorHAnsi"/>
-                <w:sz w:val="20"/>
+              <w:jc w:val="both"/>
+              <w:rPr>
+                <w:rFonts w:asciiTheme="minorHAnsi" w:hAnsiTheme="minorHAnsi"/>
+                <w:sz w:val="22"/>
+                <w:szCs w:val="22"/>
+              </w:rPr>
+            </w:pPr>
+            <w:r>
+              <w:rPr>
+                <w:rFonts w:asciiTheme="minorHAnsi" w:hAnsiTheme="minorHAnsi"/>
+                <w:sz w:val="22"/>
+                <w:szCs w:val="22"/>
               </w:rPr>
               <w:t xml:space="preserve">Proyecto: Nombre de Proyecto </w:t>
             </w:r>
@@ -5110,31 +5049,20 @@
                 <w:numId w:val="5"/>
               </w:numPr>
               <w:spacing w:before="120"/>
-              <w:rPr>
-                <w:rFonts w:asciiTheme="minorHAnsi" w:hAnsiTheme="minorHAnsi"/>
-                <w:sz w:val="20"/>
-              </w:rPr>
-            </w:pPr>
-            <w:r>
-              <w:rPr>
-                <w:rFonts w:asciiTheme="minorHAnsi" w:hAnsiTheme="minorHAnsi"/>
-                <w:sz w:val="20"/>
-              </w:rPr>
-              <w:t>Área de Proceso</w:t>
-            </w:r>
-            <w:r>
-              <w:rPr>
-                <w:rFonts w:asciiTheme="minorHAnsi" w:hAnsiTheme="minorHAnsi"/>
-                <w:sz w:val="20"/>
-              </w:rPr>
-              <w:t>:</w:t>
-            </w:r>
-            <w:r>
-              <w:rPr>
-                <w:rFonts w:asciiTheme="minorHAnsi" w:hAnsiTheme="minorHAnsi"/>
-                <w:sz w:val="20"/>
-              </w:rPr>
-              <w:t xml:space="preserve"> Área de Proceso de la Métrica</w:t>
+              <w:jc w:val="both"/>
+              <w:rPr>
+                <w:rFonts w:asciiTheme="minorHAnsi" w:hAnsiTheme="minorHAnsi"/>
+                <w:sz w:val="22"/>
+                <w:szCs w:val="22"/>
+              </w:rPr>
+            </w:pPr>
+            <w:r>
+              <w:rPr>
+                <w:rFonts w:asciiTheme="minorHAnsi" w:hAnsiTheme="minorHAnsi"/>
+                <w:sz w:val="22"/>
+                <w:szCs w:val="22"/>
+              </w:rPr>
+              <w:t>Área de Proceso: Área de Proceso de la Métrica</w:t>
             </w:r>
           </w:p>
           <w:p>
@@ -5144,24 +5072,20 @@
                 <w:numId w:val="5"/>
               </w:numPr>
               <w:spacing w:before="120"/>
-              <w:rPr>
-                <w:rFonts w:asciiTheme="minorHAnsi" w:hAnsiTheme="minorHAnsi"/>
-                <w:sz w:val="20"/>
-              </w:rPr>
-            </w:pPr>
-            <w:r>
-              <w:rPr>
-                <w:rFonts w:asciiTheme="minorHAnsi" w:hAnsiTheme="minorHAnsi"/>
-                <w:sz w:val="20"/>
-              </w:rPr>
-              <w:t xml:space="preserve">Métrica: </w:t>
-            </w:r>
-            <w:r>
-              <w:rPr>
-                <w:rFonts w:asciiTheme="minorHAnsi" w:hAnsiTheme="minorHAnsi"/>
-                <w:sz w:val="20"/>
-              </w:rPr>
-              <w:t>aquí se menciona el nombre de la métrica</w:t>
+              <w:jc w:val="both"/>
+              <w:rPr>
+                <w:rFonts w:asciiTheme="minorHAnsi" w:hAnsiTheme="minorHAnsi"/>
+                <w:sz w:val="22"/>
+                <w:szCs w:val="22"/>
+              </w:rPr>
+            </w:pPr>
+            <w:r>
+              <w:rPr>
+                <w:rFonts w:asciiTheme="minorHAnsi" w:hAnsiTheme="minorHAnsi"/>
+                <w:sz w:val="22"/>
+                <w:szCs w:val="22"/>
+              </w:rPr>
+              <w:t>Métrica: aquí se menciona el nombre de la métrica</w:t>
             </w:r>
           </w:p>
           <w:p>
@@ -5171,24 +5095,20 @@
                 <w:numId w:val="5"/>
               </w:numPr>
               <w:spacing w:before="120"/>
-              <w:rPr>
-                <w:rFonts w:asciiTheme="minorHAnsi" w:hAnsiTheme="minorHAnsi"/>
-                <w:sz w:val="20"/>
-              </w:rPr>
-            </w:pPr>
-            <w:r>
-              <w:rPr>
-                <w:rFonts w:asciiTheme="minorHAnsi" w:hAnsiTheme="minorHAnsi"/>
-                <w:sz w:val="20"/>
-              </w:rPr>
-              <w:t>Mes: Mes en el que se efectúa la métrica</w:t>
-            </w:r>
-            <w:r>
-              <w:rPr>
-                <w:rFonts w:asciiTheme="minorHAnsi" w:hAnsiTheme="minorHAnsi"/>
-                <w:sz w:val="20"/>
-              </w:rPr>
-              <w:t>.</w:t>
+              <w:jc w:val="both"/>
+              <w:rPr>
+                <w:rFonts w:asciiTheme="minorHAnsi" w:hAnsiTheme="minorHAnsi"/>
+                <w:sz w:val="22"/>
+                <w:szCs w:val="22"/>
+              </w:rPr>
+            </w:pPr>
+            <w:r>
+              <w:rPr>
+                <w:rFonts w:asciiTheme="minorHAnsi" w:hAnsiTheme="minorHAnsi"/>
+                <w:sz w:val="22"/>
+                <w:szCs w:val="22"/>
+              </w:rPr>
+              <w:t>Mes: Mes en el que se efectúa la métrica.</w:t>
             </w:r>
           </w:p>
           <w:p>
@@ -5198,15 +5118,18 @@
                 <w:numId w:val="5"/>
               </w:numPr>
               <w:spacing w:before="120"/>
-              <w:rPr>
-                <w:rFonts w:asciiTheme="minorHAnsi" w:hAnsiTheme="minorHAnsi"/>
-                <w:sz w:val="20"/>
-              </w:rPr>
-            </w:pPr>
-            <w:r>
-              <w:rPr>
-                <w:rFonts w:asciiTheme="minorHAnsi" w:hAnsiTheme="minorHAnsi"/>
-                <w:sz w:val="20"/>
+              <w:jc w:val="both"/>
+              <w:rPr>
+                <w:rFonts w:asciiTheme="minorHAnsi" w:hAnsiTheme="minorHAnsi"/>
+                <w:sz w:val="22"/>
+                <w:szCs w:val="22"/>
+              </w:rPr>
+            </w:pPr>
+            <w:r>
+              <w:rPr>
+                <w:rFonts w:asciiTheme="minorHAnsi" w:hAnsiTheme="minorHAnsi"/>
+                <w:sz w:val="22"/>
+                <w:szCs w:val="22"/>
               </w:rPr>
               <w:t>Cantidad de N Conformidades: Numero de No Conformidades d Producto</w:t>
             </w:r>
@@ -5218,15 +5141,18 @@
                 <w:numId w:val="5"/>
               </w:numPr>
               <w:spacing w:before="120"/>
-              <w:rPr>
-                <w:rFonts w:asciiTheme="minorHAnsi" w:hAnsiTheme="minorHAnsi"/>
-                <w:sz w:val="20"/>
-              </w:rPr>
-            </w:pPr>
-            <w:r>
-              <w:rPr>
-                <w:rFonts w:asciiTheme="minorHAnsi" w:hAnsiTheme="minorHAnsi"/>
-                <w:sz w:val="20"/>
+              <w:jc w:val="both"/>
+              <w:rPr>
+                <w:rFonts w:asciiTheme="minorHAnsi" w:hAnsiTheme="minorHAnsi"/>
+                <w:sz w:val="22"/>
+                <w:szCs w:val="22"/>
+              </w:rPr>
+            </w:pPr>
+            <w:r>
+              <w:rPr>
+                <w:rFonts w:asciiTheme="minorHAnsi" w:hAnsiTheme="minorHAnsi"/>
+                <w:sz w:val="22"/>
+                <w:szCs w:val="22"/>
               </w:rPr>
               <w:t>Nro. de Entregables: Cantidad de entregables durante el periodo que se realizó la métrica.</w:t>
             </w:r>
@@ -5238,15 +5164,18 @@
                 <w:numId w:val="5"/>
               </w:numPr>
               <w:spacing w:before="120"/>
-              <w:rPr>
-                <w:rFonts w:asciiTheme="minorHAnsi" w:hAnsiTheme="minorHAnsi"/>
-                <w:sz w:val="20"/>
-              </w:rPr>
-            </w:pPr>
-            <w:r>
-              <w:rPr>
-                <w:rFonts w:asciiTheme="minorHAnsi" w:hAnsiTheme="minorHAnsi"/>
-                <w:sz w:val="20"/>
+              <w:jc w:val="both"/>
+              <w:rPr>
+                <w:rFonts w:asciiTheme="minorHAnsi" w:hAnsiTheme="minorHAnsi"/>
+                <w:sz w:val="22"/>
+                <w:szCs w:val="22"/>
+              </w:rPr>
+            </w:pPr>
+            <w:r>
+              <w:rPr>
+                <w:rFonts w:asciiTheme="minorHAnsi" w:hAnsiTheme="minorHAnsi"/>
+                <w:sz w:val="22"/>
+                <w:szCs w:val="22"/>
               </w:rPr>
               <w:t>Resultado: Es la división entre la cantidad de n conformidades y el número de entregables, corresponde a la Formula de la métrica.</w:t>
             </w:r>
@@ -5258,160 +5187,30 @@
                 <w:numId w:val="5"/>
               </w:numPr>
               <w:spacing w:before="120"/>
+              <w:jc w:val="both"/>
+              <w:rPr>
+                <w:rFonts w:asciiTheme="minorHAnsi" w:hAnsiTheme="minorHAnsi"/>
+                <w:sz w:val="22"/>
+                <w:szCs w:val="22"/>
+              </w:rPr>
+            </w:pPr>
+            <w:r>
+              <w:rPr>
+                <w:rFonts w:asciiTheme="minorHAnsi" w:hAnsiTheme="minorHAnsi"/>
+                <w:sz w:val="22"/>
+                <w:szCs w:val="22"/>
+              </w:rPr>
+              <w:t>Semáforo: nos muestra a través de un color el estado de la métrica según lo definido en la sección “Márgenes” con respecto al último periodo.</w:t>
+            </w:r>
+          </w:p>
+          <w:p>
+            <w:pPr>
+              <w:spacing w:before="240" w:after="120"/>
               <w:rPr>
                 <w:rFonts w:asciiTheme="minorHAnsi" w:hAnsiTheme="minorHAnsi"/>
                 <w:sz w:val="20"/>
               </w:rPr>
             </w:pPr>
-            <w:r>
-              <w:rPr>
-                <w:rFonts w:asciiTheme="minorHAnsi" w:hAnsiTheme="minorHAnsi"/>
-                <w:sz w:val="20"/>
-              </w:rPr>
-              <w:t xml:space="preserve">Semáforo: nos muestra </w:t>
-            </w:r>
-            <w:r>
-              <w:rPr>
-                <w:rFonts w:asciiTheme="minorHAnsi" w:hAnsiTheme="minorHAnsi"/>
-                <w:sz w:val="20"/>
-              </w:rPr>
-              <w:t>a través de un color el estado de la métrica según lo definido en la sección “Márgenes” con respecto al último periodo.</w:t>
-            </w:r>
-          </w:p>
-          <w:p>
-            <w:pPr>
-              <w:spacing w:before="120"/>
-              <w:rPr>
-                <w:rFonts w:asciiTheme="minorHAnsi" w:hAnsiTheme="minorHAnsi"/>
-                <w:sz w:val="20"/>
-              </w:rPr>
-            </w:pPr>
-          </w:p>
-          <w:p>
-            <w:pPr>
-              <w:spacing w:before="120"/>
-              <w:rPr>
-                <w:rFonts w:asciiTheme="minorHAnsi" w:hAnsiTheme="minorHAnsi"/>
-                <w:sz w:val="20"/>
-              </w:rPr>
-            </w:pPr>
-          </w:p>
-          <w:p>
-            <w:pPr>
-              <w:spacing w:before="120"/>
-              <w:rPr>
-                <w:rFonts w:asciiTheme="minorHAnsi" w:hAnsiTheme="minorHAnsi"/>
-                <w:sz w:val="20"/>
-              </w:rPr>
-            </w:pPr>
-          </w:p>
-          <w:p>
-            <w:pPr>
-              <w:spacing w:before="120"/>
-              <w:rPr>
-                <w:rFonts w:asciiTheme="minorHAnsi" w:hAnsiTheme="minorHAnsi"/>
-                <w:sz w:val="20"/>
-              </w:rPr>
-            </w:pPr>
-          </w:p>
-          <w:p>
-            <w:pPr>
-              <w:spacing w:before="120"/>
-              <w:rPr>
-                <w:rFonts w:asciiTheme="minorHAnsi" w:hAnsiTheme="minorHAnsi"/>
-                <w:sz w:val="20"/>
-              </w:rPr>
-            </w:pPr>
-          </w:p>
-          <w:p>
-            <w:pPr>
-              <w:spacing w:before="120"/>
-              <w:rPr>
-                <w:rFonts w:asciiTheme="minorHAnsi" w:hAnsiTheme="minorHAnsi"/>
-                <w:sz w:val="20"/>
-              </w:rPr>
-            </w:pPr>
-          </w:p>
-          <w:p>
-            <w:pPr>
-              <w:spacing w:before="120"/>
-              <w:rPr>
-                <w:rFonts w:asciiTheme="minorHAnsi" w:hAnsiTheme="minorHAnsi"/>
-                <w:sz w:val="20"/>
-              </w:rPr>
-            </w:pPr>
-          </w:p>
-          <w:p>
-            <w:pPr>
-              <w:spacing w:before="120"/>
-              <w:rPr>
-                <w:rFonts w:asciiTheme="minorHAnsi" w:hAnsiTheme="minorHAnsi"/>
-                <w:sz w:val="20"/>
-              </w:rPr>
-            </w:pPr>
-          </w:p>
-          <w:p>
-            <w:pPr>
-              <w:spacing w:before="120"/>
-              <w:rPr>
-                <w:rFonts w:asciiTheme="minorHAnsi" w:hAnsiTheme="minorHAnsi"/>
-                <w:sz w:val="20"/>
-              </w:rPr>
-            </w:pPr>
-          </w:p>
-          <w:p>
-            <w:pPr>
-              <w:spacing w:before="120"/>
-              <w:rPr>
-                <w:rFonts w:asciiTheme="minorHAnsi" w:hAnsiTheme="minorHAnsi"/>
-                <w:sz w:val="20"/>
-              </w:rPr>
-            </w:pPr>
-          </w:p>
-          <w:p>
-            <w:pPr>
-              <w:spacing w:before="120"/>
-              <w:rPr>
-                <w:rFonts w:asciiTheme="minorHAnsi" w:hAnsiTheme="minorHAnsi"/>
-                <w:sz w:val="20"/>
-              </w:rPr>
-            </w:pPr>
-          </w:p>
-          <w:p>
-            <w:pPr>
-              <w:spacing w:before="120"/>
-              <w:rPr>
-                <w:rFonts w:asciiTheme="minorHAnsi" w:hAnsiTheme="minorHAnsi"/>
-                <w:sz w:val="20"/>
-              </w:rPr>
-            </w:pPr>
-          </w:p>
-          <w:p>
-            <w:pPr>
-              <w:spacing w:before="120"/>
-              <w:rPr>
-                <w:rFonts w:asciiTheme="minorHAnsi" w:hAnsiTheme="minorHAnsi"/>
-                <w:sz w:val="20"/>
-              </w:rPr>
-            </w:pPr>
-          </w:p>
-          <w:p>
-            <w:pPr>
-              <w:spacing w:before="120"/>
-              <w:rPr>
-                <w:rFonts w:asciiTheme="minorHAnsi" w:hAnsiTheme="minorHAnsi"/>
-                <w:sz w:val="20"/>
-              </w:rPr>
-            </w:pPr>
-          </w:p>
-          <w:p>
-            <w:pPr>
-              <w:spacing w:before="120"/>
-              <w:rPr>
-                <w:rFonts w:asciiTheme="minorHAnsi" w:hAnsiTheme="minorHAnsi"/>
-                <w:sz w:val="20"/>
-              </w:rPr>
-            </w:pPr>
           </w:p>
           <w:p>
             <w:pPr>
@@ -5425,10 +5224,10 @@
               <w:rPr>
                 <w:rFonts w:asciiTheme="minorHAnsi" w:hAnsiTheme="minorHAnsi"/>
                 <w:noProof/>
-                <w:lang w:val="en-US" w:eastAsia="en-US"/>
+                <w:lang w:val="es-PE" w:eastAsia="es-PE"/>
               </w:rPr>
               <w:drawing>
-                <wp:anchor distT="0" distB="0" distL="114300" distR="114300" simplePos="0" relativeHeight="251660288" behindDoc="0" locked="0" layoutInCell="1" allowOverlap="1" wp14:anchorId="13907C4A" wp14:editId="28FCD6BC">
+                <wp:anchor distT="0" distB="0" distL="114300" distR="114300" simplePos="0" relativeHeight="251660288" behindDoc="0" locked="0" layoutInCell="1" allowOverlap="1" wp14:anchorId="6FAE539E" wp14:editId="0DCAD5F4">
                   <wp:simplePos x="0" y="0"/>
                   <wp:positionH relativeFrom="column">
                     <wp:posOffset>124460</wp:posOffset>
@@ -5682,13 +5481,11 @@
           <w:lang w:val="es-PE"/>
         </w:rPr>
       </w:pPr>
-      <w:bookmarkStart w:id="0" w:name="_GoBack"/>
-      <w:bookmarkEnd w:id="0"/>
     </w:p>
     <w:sectPr>
       <w:headerReference w:type="default" r:id="rId15"/>
       <w:pgSz w:w="12240" w:h="15840"/>
-      <w:pgMar w:top="1417" w:right="1701" w:bottom="1417" w:left="1701" w:header="708" w:footer="708" w:gutter="0"/>
+      <w:pgMar w:top="1417" w:right="1325" w:bottom="1417" w:left="1418" w:header="708" w:footer="708" w:gutter="0"/>
       <w:cols w:space="708"/>
       <w:docGrid w:linePitch="360"/>
     </w:sectPr>
@@ -5697,7 +5494,7 @@
 </file>
 
 <file path=word/endnotes.xml><?xml version="1.0" encoding="utf-8"?>
-<w:endnotes xmlns:wpc="http://schemas.microsoft.com/office/word/2010/wordprocessingCanvas" xmlns:cx="http://schemas.microsoft.com/office/drawing/2014/chartex" xmlns:mc="http://schemas.openxmlformats.org/markup-compatibility/2006" xmlns:o="urn:schemas-microsoft-com:office:office" xmlns:r="http://schemas.openxmlformats.org/officeDocument/2006/relationships" xmlns:m="http://schemas.openxmlformats.org/officeDocument/2006/math" xmlns:v="urn:schemas-microsoft-com:vml" xmlns:wp14="http://schemas.microsoft.com/office/word/2010/wordprocessingDrawing" xmlns:wp="http://schemas.openxmlformats.org/drawingml/2006/wordprocessingDrawing" xmlns:w10="urn:schemas-microsoft-com:office:word" xmlns:w="http://schemas.openxmlformats.org/wordprocessingml/2006/main" xmlns:w14="http://schemas.microsoft.com/office/word/2010/wordml" xmlns:w15="http://schemas.microsoft.com/office/word/2012/wordml" xmlns:w16se="http://schemas.microsoft.com/office/word/2015/wordml/symex" xmlns:wpg="http://schemas.microsoft.com/office/word/2010/wordprocessingGroup" xmlns:wpi="http://schemas.microsoft.com/office/word/2010/wordprocessingInk" xmlns:wne="http://schemas.microsoft.com/office/word/2006/wordml" xmlns:wps="http://schemas.microsoft.com/office/word/2010/wordprocessingShape" mc:Ignorable="w14 w15 w16se wp14">
+<w:endnotes xmlns:wpc="http://schemas.microsoft.com/office/word/2010/wordprocessingCanvas" xmlns:mc="http://schemas.openxmlformats.org/markup-compatibility/2006" xmlns:o="urn:schemas-microsoft-com:office:office" xmlns:r="http://schemas.openxmlformats.org/officeDocument/2006/relationships" xmlns:m="http://schemas.openxmlformats.org/officeDocument/2006/math" xmlns:v="urn:schemas-microsoft-com:vml" xmlns:wp14="http://schemas.microsoft.com/office/word/2010/wordprocessingDrawing" xmlns:wp="http://schemas.openxmlformats.org/drawingml/2006/wordprocessingDrawing" xmlns:w10="urn:schemas-microsoft-com:office:word" xmlns:w="http://schemas.openxmlformats.org/wordprocessingml/2006/main" xmlns:w14="http://schemas.microsoft.com/office/word/2010/wordml" xmlns:w15="http://schemas.microsoft.com/office/word/2012/wordml" xmlns:wpg="http://schemas.microsoft.com/office/word/2010/wordprocessingGroup" xmlns:wpi="http://schemas.microsoft.com/office/word/2010/wordprocessingInk" xmlns:wne="http://schemas.microsoft.com/office/word/2006/wordml" xmlns:wps="http://schemas.microsoft.com/office/word/2010/wordprocessingShape" mc:Ignorable="w14 w15 wp14">
   <w:endnote w:type="separator" w:id="-1">
     <w:p>
       <w:r>
@@ -5716,7 +5513,7 @@
 </file>
 
 <file path=word/footnotes.xml><?xml version="1.0" encoding="utf-8"?>
-<w:footnotes xmlns:wpc="http://schemas.microsoft.com/office/word/2010/wordprocessingCanvas" xmlns:cx="http://schemas.microsoft.com/office/drawing/2014/chartex" xmlns:mc="http://schemas.openxmlformats.org/markup-compatibility/2006" xmlns:o="urn:schemas-microsoft-com:office:office" xmlns:r="http://schemas.openxmlformats.org/officeDocument/2006/relationships" xmlns:m="http://schemas.openxmlformats.org/officeDocument/2006/math" xmlns:v="urn:schemas-microsoft-com:vml" xmlns:wp14="http://schemas.microsoft.com/office/word/2010/wordprocessingDrawing" xmlns:wp="http://schemas.openxmlformats.org/drawingml/2006/wordprocessingDrawing" xmlns:w10="urn:schemas-microsoft-com:office:word" xmlns:w="http://schemas.openxmlformats.org/wordprocessingml/2006/main" xmlns:w14="http://schemas.microsoft.com/office/word/2010/wordml" xmlns:w15="http://schemas.microsoft.com/office/word/2012/wordml" xmlns:w16se="http://schemas.microsoft.com/office/word/2015/wordml/symex" xmlns:wpg="http://schemas.microsoft.com/office/word/2010/wordprocessingGroup" xmlns:wpi="http://schemas.microsoft.com/office/word/2010/wordprocessingInk" xmlns:wne="http://schemas.microsoft.com/office/word/2006/wordml" xmlns:wps="http://schemas.microsoft.com/office/word/2010/wordprocessingShape" mc:Ignorable="w14 w15 w16se wp14">
+<w:footnotes xmlns:wpc="http://schemas.microsoft.com/office/word/2010/wordprocessingCanvas" xmlns:mc="http://schemas.openxmlformats.org/markup-compatibility/2006" xmlns:o="urn:schemas-microsoft-com:office:office" xmlns:r="http://schemas.openxmlformats.org/officeDocument/2006/relationships" xmlns:m="http://schemas.openxmlformats.org/officeDocument/2006/math" xmlns:v="urn:schemas-microsoft-com:vml" xmlns:wp14="http://schemas.microsoft.com/office/word/2010/wordprocessingDrawing" xmlns:wp="http://schemas.openxmlformats.org/drawingml/2006/wordprocessingDrawing" xmlns:w10="urn:schemas-microsoft-com:office:word" xmlns:w="http://schemas.openxmlformats.org/wordprocessingml/2006/main" xmlns:w14="http://schemas.microsoft.com/office/word/2010/wordml" xmlns:w15="http://schemas.microsoft.com/office/word/2012/wordml" xmlns:wpg="http://schemas.microsoft.com/office/word/2010/wordprocessingGroup" xmlns:wpi="http://schemas.microsoft.com/office/word/2010/wordprocessingInk" xmlns:wne="http://schemas.microsoft.com/office/word/2006/wordml" xmlns:wps="http://schemas.microsoft.com/office/word/2010/wordprocessingShape" mc:Ignorable="w14 w15 wp14">
   <w:footnote w:type="separator" w:id="-1">
     <w:p>
       <w:r>
@@ -5735,16 +5532,17 @@
 </file>
 
 <file path=word/header1.xml><?xml version="1.0" encoding="utf-8"?>
-<w:hdr xmlns:wpc="http://schemas.microsoft.com/office/word/2010/wordprocessingCanvas" xmlns:cx="http://schemas.microsoft.com/office/drawing/2014/chartex" xmlns:mc="http://schemas.openxmlformats.org/markup-compatibility/2006" xmlns:o="urn:schemas-microsoft-com:office:office" xmlns:r="http://schemas.openxmlformats.org/officeDocument/2006/relationships" xmlns:m="http://schemas.openxmlformats.org/officeDocument/2006/math" xmlns:v="urn:schemas-microsoft-com:vml" xmlns:wp14="http://schemas.microsoft.com/office/word/2010/wordprocessingDrawing" xmlns:wp="http://schemas.openxmlformats.org/drawingml/2006/wordprocessingDrawing" xmlns:w10="urn:schemas-microsoft-com:office:word" xmlns:w="http://schemas.openxmlformats.org/wordprocessingml/2006/main" xmlns:w14="http://schemas.microsoft.com/office/word/2010/wordml" xmlns:w15="http://schemas.microsoft.com/office/word/2012/wordml" xmlns:w16se="http://schemas.microsoft.com/office/word/2015/wordml/symex" xmlns:wpg="http://schemas.microsoft.com/office/word/2010/wordprocessingGroup" xmlns:wpi="http://schemas.microsoft.com/office/word/2010/wordprocessingInk" xmlns:wne="http://schemas.microsoft.com/office/word/2006/wordml" xmlns:wps="http://schemas.microsoft.com/office/word/2010/wordprocessingShape" mc:Ignorable="w14 w15 w16se wp14">
+<w:hdr xmlns:wpc="http://schemas.microsoft.com/office/word/2010/wordprocessingCanvas" xmlns:mc="http://schemas.openxmlformats.org/markup-compatibility/2006" xmlns:o="urn:schemas-microsoft-com:office:office" xmlns:r="http://schemas.openxmlformats.org/officeDocument/2006/relationships" xmlns:m="http://schemas.openxmlformats.org/officeDocument/2006/math" xmlns:v="urn:schemas-microsoft-com:vml" xmlns:wp14="http://schemas.microsoft.com/office/word/2010/wordprocessingDrawing" xmlns:wp="http://schemas.openxmlformats.org/drawingml/2006/wordprocessingDrawing" xmlns:w10="urn:schemas-microsoft-com:office:word" xmlns:w="http://schemas.openxmlformats.org/wordprocessingml/2006/main" xmlns:w14="http://schemas.microsoft.com/office/word/2010/wordml" xmlns:w15="http://schemas.microsoft.com/office/word/2012/wordml" xmlns:wpg="http://schemas.microsoft.com/office/word/2010/wordprocessingGroup" xmlns:wpi="http://schemas.microsoft.com/office/word/2010/wordprocessingInk" xmlns:wne="http://schemas.microsoft.com/office/word/2006/wordml" xmlns:wps="http://schemas.microsoft.com/office/word/2010/wordprocessingShape" mc:Ignorable="w14 w15 wp14">
   <w:tbl>
     <w:tblPr>
-      <w:tblW w:w="0" w:type="auto"/>
+      <w:tblW w:w="11341" w:type="dxa"/>
+      <w:tblInd w:w="-851" w:type="dxa"/>
       <w:tblLayout w:type="fixed"/>
       <w:tblLook w:val="04A0" w:firstRow="1" w:lastRow="0" w:firstColumn="1" w:lastColumn="0" w:noHBand="0" w:noVBand="1"/>
     </w:tblPr>
     <w:tblGrid>
-      <w:gridCol w:w="1951"/>
-      <w:gridCol w:w="7103"/>
+      <w:gridCol w:w="1560"/>
+      <w:gridCol w:w="9781"/>
     </w:tblGrid>
     <w:tr>
       <w:trPr>
@@ -5752,7 +5550,7 @@
       </w:trPr>
       <w:tc>
         <w:tcPr>
-          <w:tcW w:w="1951" w:type="dxa"/>
+          <w:tcW w:w="1560" w:type="dxa"/>
           <w:vMerge w:val="restart"/>
           <w:shd w:val="clear" w:color="auto" w:fill="auto"/>
           <w:vAlign w:val="center"/>
@@ -5771,13 +5569,13 @@
             <w:rPr>
               <w:rFonts w:ascii="Calibri" w:eastAsia="Calibri" w:hAnsi="Calibri"/>
               <w:noProof/>
-              <w:lang w:val="en-US" w:eastAsia="en-US"/>
+              <w:lang w:val="es-PE" w:eastAsia="es-PE"/>
             </w:rPr>
             <w:drawing>
               <wp:inline distT="0" distB="0" distL="0" distR="0">
                 <wp:extent cx="923925" cy="666750"/>
                 <wp:effectExtent l="0" t="0" r="9525" b="0"/>
-                <wp:docPr id="1" name="Imagen 1"/>
+                <wp:docPr id="19" name="Imagen 19"/>
                 <wp:cNvGraphicFramePr>
                   <a:graphicFrameLocks xmlns:a="http://schemas.openxmlformats.org/drawingml/2006/main" noChangeAspect="1"/>
                 </wp:cNvGraphicFramePr>
@@ -5826,7 +5624,7 @@
       </w:tc>
       <w:tc>
         <w:tcPr>
-          <w:tcW w:w="7103" w:type="dxa"/>
+          <w:tcW w:w="9781" w:type="dxa"/>
           <w:shd w:val="clear" w:color="auto" w:fill="auto"/>
         </w:tcPr>
         <w:p>
@@ -5844,7 +5642,7 @@
     <w:tr>
       <w:tc>
         <w:tcPr>
-          <w:tcW w:w="1951" w:type="dxa"/>
+          <w:tcW w:w="1560" w:type="dxa"/>
           <w:vMerge/>
           <w:shd w:val="clear" w:color="auto" w:fill="auto"/>
         </w:tcPr>
@@ -5861,7 +5659,7 @@
       </w:tc>
       <w:tc>
         <w:tcPr>
-          <w:tcW w:w="7103" w:type="dxa"/>
+          <w:tcW w:w="9781" w:type="dxa"/>
           <w:shd w:val="clear" w:color="auto" w:fill="auto"/>
         </w:tcPr>
         <w:p>
@@ -5877,18 +5675,9 @@
             <w:rPr>
               <w:rFonts w:ascii="Calibri" w:eastAsia="Calibri" w:hAnsi="Calibri"/>
               <w:b/>
-              <w:sz w:val="56"/>
-              <w:szCs w:val="22"/>
+              <w:sz w:val="28"/>
             </w:rPr>
-            <w:t>EJR-SOFT</w:t>
-          </w:r>
-          <w:r>
-            <w:rPr>
-              <w:rFonts w:ascii="Calibri" w:eastAsia="Calibri" w:hAnsi="Calibri"/>
-              <w:b/>
-              <w:sz w:val="56"/>
-            </w:rPr>
-            <w:t xml:space="preserve">     </w:t>
+            <w:t>FMNCONPRO</w:t>
           </w:r>
           <w:r>
             <w:rPr>
@@ -5896,7 +5685,15 @@
               <w:b/>
               <w:sz w:val="28"/>
             </w:rPr>
-            <w:t>Ficha de Métricas de Software</w:t>
+            <w:t xml:space="preserve"> </w:t>
+          </w:r>
+          <w:r>
+            <w:rPr>
+              <w:rFonts w:ascii="Calibri" w:eastAsia="Calibri" w:hAnsi="Calibri"/>
+              <w:b/>
+              <w:sz w:val="28"/>
+            </w:rPr>
+            <w:t>Ficha de Métricas de Numero de N Conformidades QA del Producto</w:t>
           </w:r>
         </w:p>
       </w:tc>
@@ -5911,11 +5708,11 @@
 </file>
 
 <file path=word/numbering.xml><?xml version="1.0" encoding="utf-8"?>
-<w:numbering xmlns:wpc="http://schemas.microsoft.com/office/word/2010/wordprocessingCanvas" xmlns:cx="http://schemas.microsoft.com/office/drawing/2014/chartex" xmlns:mc="http://schemas.openxmlformats.org/markup-compatibility/2006" xmlns:o="urn:schemas-microsoft-com:office:office" xmlns:r="http://schemas.openxmlformats.org/officeDocument/2006/relationships" xmlns:m="http://schemas.openxmlformats.org/officeDocument/2006/math" xmlns:v="urn:schemas-microsoft-com:vml" xmlns:wp14="http://schemas.microsoft.com/office/word/2010/wordprocessingDrawing" xmlns:wp="http://schemas.openxmlformats.org/drawingml/2006/wordprocessingDrawing" xmlns:w10="urn:schemas-microsoft-com:office:word" xmlns:w="http://schemas.openxmlformats.org/wordprocessingml/2006/main" xmlns:w14="http://schemas.microsoft.com/office/word/2010/wordml" xmlns:w15="http://schemas.microsoft.com/office/word/2012/wordml" xmlns:w16se="http://schemas.microsoft.com/office/word/2015/wordml/symex" xmlns:wpg="http://schemas.microsoft.com/office/word/2010/wordprocessingGroup" xmlns:wpi="http://schemas.microsoft.com/office/word/2010/wordprocessingInk" xmlns:wne="http://schemas.microsoft.com/office/word/2006/wordml" xmlns:wps="http://schemas.microsoft.com/office/word/2010/wordprocessingShape" mc:Ignorable="w14 w15 w16se wp14">
-  <w:abstractNum w:abstractNumId="0" w15:restartNumberingAfterBreak="0">
+<w:numbering xmlns:wpc="http://schemas.microsoft.com/office/word/2010/wordprocessingCanvas" xmlns:mc="http://schemas.openxmlformats.org/markup-compatibility/2006" xmlns:o="urn:schemas-microsoft-com:office:office" xmlns:r="http://schemas.openxmlformats.org/officeDocument/2006/relationships" xmlns:m="http://schemas.openxmlformats.org/officeDocument/2006/math" xmlns:v="urn:schemas-microsoft-com:vml" xmlns:wp14="http://schemas.microsoft.com/office/word/2010/wordprocessingDrawing" xmlns:wp="http://schemas.openxmlformats.org/drawingml/2006/wordprocessingDrawing" xmlns:w10="urn:schemas-microsoft-com:office:word" xmlns:w="http://schemas.openxmlformats.org/wordprocessingml/2006/main" xmlns:w14="http://schemas.microsoft.com/office/word/2010/wordml" xmlns:w15="http://schemas.microsoft.com/office/word/2012/wordml" xmlns:wpg="http://schemas.microsoft.com/office/word/2010/wordprocessingGroup" xmlns:wpi="http://schemas.microsoft.com/office/word/2010/wordprocessingInk" xmlns:wne="http://schemas.microsoft.com/office/word/2006/wordml" xmlns:wps="http://schemas.microsoft.com/office/word/2010/wordprocessingShape" mc:Ignorable="w14 w15 wp14">
+  <w:abstractNum w:abstractNumId="0">
     <w:nsid w:val="268A386E"/>
     <w:multiLevelType w:val="hybridMultilevel"/>
-    <w:tmpl w:val="21B217E8"/>
+    <w:tmpl w:val="BF4435AA"/>
     <w:lvl w:ilvl="0" w:tplc="26029526">
       <w:start w:val="1"/>
       <w:numFmt w:val="lowerLetter"/>
@@ -5931,7 +5728,7 @@
         <w:rFonts w:hint="default"/>
       </w:rPr>
     </w:lvl>
-    <w:lvl w:ilvl="1" w:tplc="04090001">
+    <w:lvl w:ilvl="1" w:tplc="4216BAF0">
       <w:start w:val="1"/>
       <w:numFmt w:val="bullet"/>
       <w:lvlText w:val=""/>
@@ -5944,6 +5741,8 @@
       </w:pPr>
       <w:rPr>
         <w:rFonts w:ascii="Symbol" w:hAnsi="Symbol" w:hint="default"/>
+        <w:sz w:val="24"/>
+        <w:szCs w:val="24"/>
       </w:rPr>
     </w:lvl>
     <w:lvl w:ilvl="2" w:tplc="0409001B" w:tentative="1">
@@ -6031,7 +5830,7 @@
       </w:pPr>
     </w:lvl>
   </w:abstractNum>
-  <w:abstractNum w:abstractNumId="1" w15:restartNumberingAfterBreak="0">
+  <w:abstractNum w:abstractNumId="1">
     <w:nsid w:val="4AEC7571"/>
     <w:multiLevelType w:val="hybridMultilevel"/>
     <w:tmpl w:val="73F4C26E"/>
@@ -6171,7 +5970,7 @@
       </w:rPr>
     </w:lvl>
   </w:abstractNum>
-  <w:abstractNum w:abstractNumId="2" w15:restartNumberingAfterBreak="0">
+  <w:abstractNum w:abstractNumId="2">
     <w:nsid w:val="4D2A126C"/>
     <w:multiLevelType w:val="hybridMultilevel"/>
     <w:tmpl w:val="E2BA91EE"/>
@@ -6284,7 +6083,7 @@
       </w:rPr>
     </w:lvl>
   </w:abstractNum>
-  <w:abstractNum w:abstractNumId="3" w15:restartNumberingAfterBreak="0">
+  <w:abstractNum w:abstractNumId="3">
     <w:nsid w:val="4E1D7D0B"/>
     <w:multiLevelType w:val="hybridMultilevel"/>
     <w:tmpl w:val="BA90B45C"/>
@@ -6397,11 +6196,11 @@
       </w:rPr>
     </w:lvl>
   </w:abstractNum>
-  <w:abstractNum w:abstractNumId="4" w15:restartNumberingAfterBreak="0">
+  <w:abstractNum w:abstractNumId="4">
     <w:nsid w:val="638A6FAA"/>
     <w:multiLevelType w:val="hybridMultilevel"/>
-    <w:tmpl w:val="6F940A48"/>
-    <w:lvl w:ilvl="0" w:tplc="C0168D04">
+    <w:tmpl w:val="B96ABAA0"/>
+    <w:lvl w:ilvl="0" w:tplc="1F2E9CF2">
       <w:start w:val="1"/>
       <w:numFmt w:val="bullet"/>
       <w:lvlText w:val=""/>
@@ -6414,8 +6213,8 @@
       </w:pPr>
       <w:rPr>
         <w:rFonts w:ascii="Symbol" w:hAnsi="Symbol" w:hint="default"/>
-        <w:sz w:val="16"/>
-        <w:szCs w:val="16"/>
+        <w:sz w:val="24"/>
+        <w:szCs w:val="24"/>
       </w:rPr>
     </w:lvl>
     <w:lvl w:ilvl="1" w:tplc="0C0A0003" w:tentative="1">
@@ -6539,7 +6338,7 @@
       </w:rPr>
     </w:lvl>
   </w:abstractNum>
-  <w:abstractNum w:abstractNumId="5" w15:restartNumberingAfterBreak="0">
+  <w:abstractNum w:abstractNumId="5">
     <w:nsid w:val="6BE90898"/>
     <w:multiLevelType w:val="hybridMultilevel"/>
     <w:tmpl w:val="B4CA3518"/>
@@ -6674,7 +6473,7 @@
 </file>
 
 <file path=word/styles.xml><?xml version="1.0" encoding="utf-8"?>
-<w:styles xmlns:mc="http://schemas.openxmlformats.org/markup-compatibility/2006" xmlns:r="http://schemas.openxmlformats.org/officeDocument/2006/relationships" xmlns:w="http://schemas.openxmlformats.org/wordprocessingml/2006/main" xmlns:w14="http://schemas.microsoft.com/office/word/2010/wordml" xmlns:w15="http://schemas.microsoft.com/office/word/2012/wordml" xmlns:w16se="http://schemas.microsoft.com/office/word/2015/wordml/symex" mc:Ignorable="w14 w15 w16se">
+<w:styles xmlns:mc="http://schemas.openxmlformats.org/markup-compatibility/2006" xmlns:r="http://schemas.openxmlformats.org/officeDocument/2006/relationships" xmlns:w="http://schemas.openxmlformats.org/wordprocessingml/2006/main" xmlns:w14="http://schemas.microsoft.com/office/word/2010/wordml" xmlns:w15="http://schemas.microsoft.com/office/word/2012/wordml" mc:Ignorable="w14 w15">
   <w:docDefaults>
     <w:rPrDefault>
       <w:rPr>
@@ -7237,7 +7036,7 @@
 </file>
 
 <file path=word/charts/chart1.xml><?xml version="1.0" encoding="utf-8"?>
-<c:chartSpace xmlns:c="http://schemas.openxmlformats.org/drawingml/2006/chart" xmlns:a="http://schemas.openxmlformats.org/drawingml/2006/main" xmlns:r="http://schemas.openxmlformats.org/officeDocument/2006/relationships" xmlns:c16r2="http://schemas.microsoft.com/office/drawing/2015/06/chart">
+<c:chartSpace xmlns:c="http://schemas.openxmlformats.org/drawingml/2006/chart" xmlns:a="http://schemas.openxmlformats.org/drawingml/2006/main" xmlns:r="http://schemas.openxmlformats.org/officeDocument/2006/relationships">
   <c:date1904 val="0"/>
   <c:lang val="es-ES"/>
   <c:roundedCorners val="0"/>
@@ -7284,7 +7083,7 @@
               <a:cs typeface="+mn-cs"/>
             </a:defRPr>
           </a:pPr>
-          <a:endParaRPr lang="en-US"/>
+          <a:endParaRPr lang="es-PE"/>
         </a:p>
       </c:txPr>
     </c:title>
@@ -7357,7 +7156,7 @@
                     <a:cs typeface="+mn-cs"/>
                   </a:defRPr>
                 </a:pPr>
-                <a:endParaRPr lang="en-US"/>
+                <a:endParaRPr lang="es-PE"/>
               </a:p>
             </c:txPr>
             <c:dLblPos val="ctr"/>
@@ -7368,7 +7167,7 @@
             <c:showPercent val="0"/>
             <c:showBubbleSize val="0"/>
             <c:showLeaderLines val="0"/>
-            <c:extLst>
+            <c:extLst xmlns:c16r2="http://schemas.microsoft.com/office/drawing/2015/06/chart">
               <c:ext xmlns:c15="http://schemas.microsoft.com/office/drawing/2012/chart" uri="{CE6537A1-D6FC-4f65-9D91-7224C49458BB}">
                 <c15:showLeaderLines val="1"/>
                 <c15:leaderLines>
@@ -7423,7 +7222,7 @@
             </c:numRef>
           </c:val>
           <c:smooth val="0"/>
-          <c:extLst>
+          <c:extLst xmlns:c16r2="http://schemas.microsoft.com/office/drawing/2015/06/chart">
             <c:ext xmlns:c16="http://schemas.microsoft.com/office/drawing/2014/chart" uri="{C3380CC4-5D6E-409C-BE32-E72D297353CC}">
               <c16:uniqueId val="{00000000-8A3D-45AE-BF72-BD4A9363A3A9}"/>
             </c:ext>
@@ -7440,11 +7239,11 @@
         </c:dLbls>
         <c:marker val="1"/>
         <c:smooth val="0"/>
-        <c:axId val="121097072"/>
-        <c:axId val="155548872"/>
+        <c:axId val="286196000"/>
+        <c:axId val="286197568"/>
       </c:lineChart>
       <c:catAx>
-        <c:axId val="121097072"/>
+        <c:axId val="286196000"/>
         <c:scaling>
           <c:orientation val="minMax"/>
         </c:scaling>
@@ -7501,7 +7300,7 @@
                   <a:cs typeface="+mn-cs"/>
                 </a:defRPr>
               </a:pPr>
-              <a:endParaRPr lang="en-US"/>
+              <a:endParaRPr lang="es-PE"/>
             </a:p>
           </c:txPr>
         </c:title>
@@ -7539,10 +7338,10 @@
                 <a:cs typeface="+mn-cs"/>
               </a:defRPr>
             </a:pPr>
-            <a:endParaRPr lang="en-US"/>
+            <a:endParaRPr lang="es-PE"/>
           </a:p>
         </c:txPr>
-        <c:crossAx val="155548872"/>
+        <c:crossAx val="286197568"/>
         <c:crosses val="autoZero"/>
         <c:auto val="1"/>
         <c:lblAlgn val="ctr"/>
@@ -7550,7 +7349,7 @@
         <c:noMultiLvlLbl val="0"/>
       </c:catAx>
       <c:valAx>
-        <c:axId val="155548872"/>
+        <c:axId val="286197568"/>
         <c:scaling>
           <c:orientation val="minMax"/>
         </c:scaling>
@@ -7633,7 +7432,7 @@
                   <a:cs typeface="+mn-cs"/>
                 </a:defRPr>
               </a:pPr>
-              <a:endParaRPr lang="en-US"/>
+              <a:endParaRPr lang="es-PE"/>
             </a:p>
           </c:txPr>
         </c:title>
@@ -7641,7 +7440,7 @@
         <c:majorTickMark val="none"/>
         <c:minorTickMark val="none"/>
         <c:tickLblPos val="nextTo"/>
-        <c:crossAx val="121097072"/>
+        <c:crossAx val="286196000"/>
         <c:crosses val="autoZero"/>
         <c:crossBetween val="between"/>
       </c:valAx>
@@ -7695,7 +7494,7 @@
       <a:pPr>
         <a:defRPr/>
       </a:pPr>
-      <a:endParaRPr lang="en-US"/>
+      <a:endParaRPr lang="es-PE"/>
     </a:p>
   </c:txPr>
   <c:externalData r:id="rId3">

</xml_diff>

<commit_message>
Ficha de Métricas de No Conformidades QA del Producto
Actualizado para noviembre
</commit_message>
<xml_diff>
--- a/Area_de_Proceso-_MA/FMNCONPRO/FMNCONPRO_V1.1_2015.docx
+++ b/Area_de_Proceso-_MA/FMNCONPRO/FMNCONPRO_V1.1_2015.docx
@@ -2,7 +2,10 @@
 <file path=word/document.xml><?xml version="1.0" encoding="utf-8"?>
 <w:document xmlns:wpc="http://schemas.microsoft.com/office/word/2010/wordprocessingCanvas" xmlns:mc="http://schemas.openxmlformats.org/markup-compatibility/2006" xmlns:o="urn:schemas-microsoft-com:office:office" xmlns:r="http://schemas.openxmlformats.org/officeDocument/2006/relationships" xmlns:m="http://schemas.openxmlformats.org/officeDocument/2006/math" xmlns:v="urn:schemas-microsoft-com:vml" xmlns:wp14="http://schemas.microsoft.com/office/word/2010/wordprocessingDrawing" xmlns:wp="http://schemas.openxmlformats.org/drawingml/2006/wordprocessingDrawing" xmlns:w10="urn:schemas-microsoft-com:office:word" xmlns:w="http://schemas.openxmlformats.org/wordprocessingml/2006/main" xmlns:w14="http://schemas.microsoft.com/office/word/2010/wordml" xmlns:w15="http://schemas.microsoft.com/office/word/2012/wordml" xmlns:wpg="http://schemas.microsoft.com/office/word/2010/wordprocessingGroup" xmlns:wpi="http://schemas.microsoft.com/office/word/2010/wordprocessingInk" xmlns:wne="http://schemas.microsoft.com/office/word/2006/wordml" xmlns:wps="http://schemas.microsoft.com/office/word/2010/wordprocessingShape" mc:Ignorable="w14 w15 wp14">
   <w:body>
-    <w:p/>
+    <w:p>
+      <w:bookmarkStart w:id="0" w:name="_GoBack"/>
+      <w:bookmarkEnd w:id="0"/>
+    </w:p>
     <w:p/>
     <w:p>
       <w:pPr>
@@ -925,8 +928,6 @@
               </w:rPr>
               <w:t>1</w:t>
             </w:r>
-            <w:bookmarkStart w:id="0" w:name="_GoBack"/>
-            <w:bookmarkEnd w:id="0"/>
             <w:r>
               <w:rPr>
                 <w:rFonts w:asciiTheme="minorHAnsi" w:hAnsiTheme="minorHAnsi"/>
@@ -1971,7 +1972,7 @@
     <w:p/>
     <w:tbl>
       <w:tblPr>
-        <w:tblW w:w="9385" w:type="dxa"/>
+        <w:tblW w:w="10009" w:type="dxa"/>
         <w:tblInd w:w="108" w:type="dxa"/>
         <w:tblBorders>
           <w:top w:val="single" w:sz="4" w:space="0" w:color="auto"/>
@@ -1981,12 +1982,11 @@
           <w:insideH w:val="single" w:sz="4" w:space="0" w:color="auto"/>
           <w:insideV w:val="single" w:sz="4" w:space="0" w:color="auto"/>
         </w:tblBorders>
-        <w:tblLayout w:type="fixed"/>
         <w:tblLook w:val="01E0" w:firstRow="1" w:lastRow="1" w:firstColumn="1" w:lastColumn="1" w:noHBand="0" w:noVBand="0"/>
       </w:tblPr>
       <w:tblGrid>
-        <w:gridCol w:w="1305"/>
-        <w:gridCol w:w="8080"/>
+        <w:gridCol w:w="1919"/>
+        <w:gridCol w:w="8090"/>
       </w:tblGrid>
       <w:tr>
         <w:trPr>
@@ -1994,7 +1994,7 @@
         </w:trPr>
         <w:tc>
           <w:tcPr>
-            <w:tcW w:w="1305" w:type="dxa"/>
+            <w:tcW w:w="1919" w:type="dxa"/>
             <w:shd w:val="pct10" w:color="auto" w:fill="auto"/>
             <w:vAlign w:val="center"/>
           </w:tcPr>
@@ -2017,7 +2017,7 @@
         </w:tc>
         <w:tc>
           <w:tcPr>
-            <w:tcW w:w="8080" w:type="dxa"/>
+            <w:tcW w:w="8090" w:type="dxa"/>
           </w:tcPr>
           <w:p>
             <w:pPr>
@@ -2528,7 +2528,7 @@
         </w:trPr>
         <w:tc>
           <w:tcPr>
-            <w:tcW w:w="1305" w:type="dxa"/>
+            <w:tcW w:w="1919" w:type="dxa"/>
             <w:shd w:val="pct10" w:color="auto" w:fill="auto"/>
             <w:vAlign w:val="center"/>
           </w:tcPr>
@@ -2551,7 +2551,7 @@
         </w:tc>
         <w:tc>
           <w:tcPr>
-            <w:tcW w:w="8080" w:type="dxa"/>
+            <w:tcW w:w="8090" w:type="dxa"/>
           </w:tcPr>
           <w:p>
             <w:pPr>
@@ -2905,7 +2905,7 @@
         </w:trPr>
         <w:tc>
           <w:tcPr>
-            <w:tcW w:w="1305" w:type="dxa"/>
+            <w:tcW w:w="1919" w:type="dxa"/>
             <w:shd w:val="pct10" w:color="auto" w:fill="auto"/>
             <w:vAlign w:val="center"/>
           </w:tcPr>
@@ -2929,7 +2929,7 @@
         </w:tc>
         <w:tc>
           <w:tcPr>
-            <w:tcW w:w="8080" w:type="dxa"/>
+            <w:tcW w:w="8090" w:type="dxa"/>
             <w:vAlign w:val="center"/>
           </w:tcPr>
           <w:p>
@@ -2954,7 +2954,7 @@
         </w:trPr>
         <w:tc>
           <w:tcPr>
-            <w:tcW w:w="1305" w:type="dxa"/>
+            <w:tcW w:w="1919" w:type="dxa"/>
             <w:shd w:val="pct10" w:color="auto" w:fill="auto"/>
             <w:vAlign w:val="center"/>
           </w:tcPr>
@@ -2977,7 +2977,7 @@
         </w:tc>
         <w:tc>
           <w:tcPr>
-            <w:tcW w:w="8080" w:type="dxa"/>
+            <w:tcW w:w="8090" w:type="dxa"/>
             <w:vAlign w:val="center"/>
           </w:tcPr>
           <w:p>
@@ -3003,7 +3003,7 @@
         </w:trPr>
         <w:tc>
           <w:tcPr>
-            <w:tcW w:w="1305" w:type="dxa"/>
+            <w:tcW w:w="1919" w:type="dxa"/>
             <w:shd w:val="pct10" w:color="auto" w:fill="auto"/>
             <w:vAlign w:val="center"/>
           </w:tcPr>
@@ -3026,7 +3026,7 @@
         </w:tc>
         <w:tc>
           <w:tcPr>
-            <w:tcW w:w="8080" w:type="dxa"/>
+            <w:tcW w:w="8090" w:type="dxa"/>
           </w:tcPr>
           <w:p>
             <w:pPr>
@@ -3131,7 +3131,7 @@
         </w:trPr>
         <w:tc>
           <w:tcPr>
-            <w:tcW w:w="1305" w:type="dxa"/>
+            <w:tcW w:w="1919" w:type="dxa"/>
             <w:shd w:val="pct10" w:color="auto" w:fill="auto"/>
             <w:vAlign w:val="center"/>
           </w:tcPr>
@@ -3154,7 +3154,7 @@
         </w:tc>
         <w:tc>
           <w:tcPr>
-            <w:tcW w:w="8080" w:type="dxa"/>
+            <w:tcW w:w="8090" w:type="dxa"/>
           </w:tcPr>
           <w:p>
             <w:pPr>
@@ -3201,7 +3201,7 @@
         </w:trPr>
         <w:tc>
           <w:tcPr>
-            <w:tcW w:w="1305" w:type="dxa"/>
+            <w:tcW w:w="1919" w:type="dxa"/>
             <w:shd w:val="pct10" w:color="auto" w:fill="auto"/>
             <w:vAlign w:val="center"/>
           </w:tcPr>
@@ -3224,7 +3224,7 @@
         </w:tc>
         <w:tc>
           <w:tcPr>
-            <w:tcW w:w="8080" w:type="dxa"/>
+            <w:tcW w:w="8090" w:type="dxa"/>
           </w:tcPr>
           <w:p>
             <w:pPr>
@@ -3292,7 +3292,6 @@
             <w:tblPr>
               <w:tblW w:w="4660" w:type="dxa"/>
               <w:jc w:val="center"/>
-              <w:tblLayout w:type="fixed"/>
               <w:tblCellMar>
                 <w:left w:w="70" w:type="dxa"/>
                 <w:right w:w="70" w:type="dxa"/>
@@ -3866,7 +3865,7 @@
         </w:trPr>
         <w:tc>
           <w:tcPr>
-            <w:tcW w:w="1305" w:type="dxa"/>
+            <w:tcW w:w="1919" w:type="dxa"/>
             <w:shd w:val="pct10" w:color="auto" w:fill="auto"/>
             <w:vAlign w:val="center"/>
           </w:tcPr>
@@ -4151,7 +4150,7 @@
         </w:tc>
         <w:tc>
           <w:tcPr>
-            <w:tcW w:w="8080" w:type="dxa"/>
+            <w:tcW w:w="8090" w:type="dxa"/>
           </w:tcPr>
           <w:p>
             <w:pPr>
@@ -4251,10 +4250,10 @@
                 <w:lang w:val="es-PE" w:eastAsia="es-PE"/>
               </w:rPr>
               <w:drawing>
-                <wp:inline distT="0" distB="0" distL="0" distR="0" wp14:anchorId="1C66D9D1" wp14:editId="10D6AB8F">
-                  <wp:extent cx="5041900" cy="2492375"/>
-                  <wp:effectExtent l="0" t="0" r="6350" b="3175"/>
-                  <wp:docPr id="4" name="Imagen 4"/>
+                <wp:inline distT="0" distB="0" distL="0" distR="0" wp14:anchorId="57A2906B" wp14:editId="79B94199">
+                  <wp:extent cx="4993548" cy="2038350"/>
+                  <wp:effectExtent l="0" t="0" r="0" b="0"/>
+                  <wp:docPr id="1" name="Imagen 1"/>
                   <wp:cNvGraphicFramePr>
                     <a:graphicFrameLocks xmlns:a="http://schemas.openxmlformats.org/drawingml/2006/main" noChangeAspect="1"/>
                   </wp:cNvGraphicFramePr>
@@ -4274,7 +4273,7 @@
                         <pic:spPr>
                           <a:xfrm>
                             <a:off x="0" y="0"/>
-                            <a:ext cx="5041900" cy="2492375"/>
+                            <a:ext cx="5004939" cy="2043000"/>
                           </a:xfrm>
                           <a:prstGeom prst="rect">
                             <a:avLst/>
@@ -4660,6 +4659,7 @@
                 <w:rFonts w:asciiTheme="minorHAnsi" w:hAnsiTheme="minorHAnsi"/>
                 <w:b/>
               </w:rPr>
+              <w:lastRenderedPageBreak/>
               <w:t>R</w:t>
             </w:r>
             <w:r>
@@ -4687,10 +4687,10 @@
                 <w:lang w:val="es-PE" w:eastAsia="es-PE"/>
               </w:rPr>
               <w:drawing>
-                <wp:inline distT="0" distB="0" distL="0" distR="0" wp14:anchorId="5DBAE531" wp14:editId="65F76E1A">
-                  <wp:extent cx="3943350" cy="2657475"/>
-                  <wp:effectExtent l="0" t="0" r="0" b="9525"/>
-                  <wp:docPr id="8" name="Gráfico 8"/>
+                <wp:inline distT="0" distB="0" distL="0" distR="0" wp14:anchorId="6F689B91" wp14:editId="1B24FFFD">
+                  <wp:extent cx="4314825" cy="2838450"/>
+                  <wp:effectExtent l="0" t="0" r="9525" b="0"/>
+                  <wp:docPr id="3" name="Gráfico 3"/>
                   <wp:cNvGraphicFramePr/>
                   <a:graphic xmlns:a="http://schemas.openxmlformats.org/drawingml/2006/main">
                     <a:graphicData uri="http://schemas.openxmlformats.org/drawingml/2006/chart">
@@ -4739,7 +4739,7 @@
         </w:trPr>
         <w:tc>
           <w:tcPr>
-            <w:tcW w:w="1305" w:type="dxa"/>
+            <w:tcW w:w="1919" w:type="dxa"/>
             <w:shd w:val="pct10" w:color="auto" w:fill="auto"/>
             <w:vAlign w:val="center"/>
           </w:tcPr>
@@ -4823,7 +4823,7 @@
         </w:tc>
         <w:tc>
           <w:tcPr>
-            <w:tcW w:w="8080" w:type="dxa"/>
+            <w:tcW w:w="8090" w:type="dxa"/>
           </w:tcPr>
           <w:p>
             <w:pPr>
@@ -4937,8 +4937,8 @@
               </w:rPr>
               <w:drawing>
                 <wp:inline distT="0" distB="0" distL="0" distR="0" wp14:anchorId="54D78705" wp14:editId="5B8E9A96">
-                  <wp:extent cx="5041900" cy="1467485"/>
-                  <wp:effectExtent l="0" t="0" r="6350" b="0"/>
+                  <wp:extent cx="4857750" cy="1413887"/>
+                  <wp:effectExtent l="0" t="0" r="0" b="0"/>
                   <wp:docPr id="7" name="Imagen 7"/>
                   <wp:cNvGraphicFramePr>
                     <a:graphicFrameLocks xmlns:a="http://schemas.openxmlformats.org/drawingml/2006/main" noChangeAspect="1"/>
@@ -4959,7 +4959,7 @@
                         <pic:spPr>
                           <a:xfrm>
                             <a:off x="0" y="0"/>
-                            <a:ext cx="5041900" cy="1467485"/>
+                            <a:ext cx="4869328" cy="1417257"/>
                           </a:xfrm>
                           <a:prstGeom prst="rect">
                             <a:avLst/>
@@ -4998,6 +4998,57 @@
                 <w:sz w:val="20"/>
               </w:rPr>
             </w:pPr>
+            <w:r>
+              <w:rPr>
+                <w:noProof/>
+                <w:lang w:val="es-PE" w:eastAsia="es-PE"/>
+              </w:rPr>
+              <w:lastRenderedPageBreak/>
+              <w:drawing>
+                <wp:inline distT="0" distB="0" distL="0" distR="0" wp14:anchorId="6CADB6E4" wp14:editId="55131A97">
+                  <wp:extent cx="4981575" cy="1437307"/>
+                  <wp:effectExtent l="0" t="0" r="0" b="0"/>
+                  <wp:docPr id="9" name="Imagen 9"/>
+                  <wp:cNvGraphicFramePr>
+                    <a:graphicFrameLocks xmlns:a="http://schemas.openxmlformats.org/drawingml/2006/main" noChangeAspect="1"/>
+                  </wp:cNvGraphicFramePr>
+                  <a:graphic xmlns:a="http://schemas.openxmlformats.org/drawingml/2006/main">
+                    <a:graphicData uri="http://schemas.openxmlformats.org/drawingml/2006/picture">
+                      <pic:pic xmlns:pic="http://schemas.openxmlformats.org/drawingml/2006/picture">
+                        <pic:nvPicPr>
+                          <pic:cNvPr id="1" name=""/>
+                          <pic:cNvPicPr/>
+                        </pic:nvPicPr>
+                        <pic:blipFill>
+                          <a:blip r:embed="rId14"/>
+                          <a:stretch>
+                            <a:fillRect/>
+                          </a:stretch>
+                        </pic:blipFill>
+                        <pic:spPr>
+                          <a:xfrm>
+                            <a:off x="0" y="0"/>
+                            <a:ext cx="5016727" cy="1447449"/>
+                          </a:xfrm>
+                          <a:prstGeom prst="rect">
+                            <a:avLst/>
+                          </a:prstGeom>
+                        </pic:spPr>
+                      </pic:pic>
+                    </a:graphicData>
+                  </a:graphic>
+                </wp:inline>
+              </w:drawing>
+            </w:r>
+          </w:p>
+          <w:p>
+            <w:pPr>
+              <w:spacing w:before="120"/>
+              <w:rPr>
+                <w:rFonts w:asciiTheme="minorHAnsi" w:hAnsiTheme="minorHAnsi"/>
+                <w:sz w:val="20"/>
+              </w:rPr>
+            </w:pPr>
           </w:p>
           <w:p>
             <w:pPr>
@@ -5208,84 +5259,9 @@
               <w:spacing w:before="240" w:after="120"/>
               <w:rPr>
                 <w:rFonts w:asciiTheme="minorHAnsi" w:hAnsiTheme="minorHAnsi"/>
-                <w:sz w:val="20"/>
-              </w:rPr>
-            </w:pPr>
-          </w:p>
-          <w:p>
-            <w:pPr>
-              <w:spacing w:before="240" w:after="120"/>
-              <w:rPr>
-                <w:rFonts w:asciiTheme="minorHAnsi" w:hAnsiTheme="minorHAnsi"/>
-                <w:b/>
-              </w:rPr>
-            </w:pPr>
-            <w:r>
-              <w:rPr>
-                <w:rFonts w:asciiTheme="minorHAnsi" w:hAnsiTheme="minorHAnsi"/>
-                <w:noProof/>
-                <w:lang w:val="es-PE" w:eastAsia="es-PE"/>
-              </w:rPr>
-              <w:drawing>
-                <wp:anchor distT="0" distB="0" distL="114300" distR="114300" simplePos="0" relativeHeight="251660288" behindDoc="0" locked="0" layoutInCell="1" allowOverlap="1" wp14:anchorId="6FAE539E" wp14:editId="0DCAD5F4">
-                  <wp:simplePos x="0" y="0"/>
-                  <wp:positionH relativeFrom="column">
-                    <wp:posOffset>124460</wp:posOffset>
-                  </wp:positionH>
-                  <wp:positionV relativeFrom="paragraph">
-                    <wp:posOffset>592455</wp:posOffset>
-                  </wp:positionV>
-                  <wp:extent cx="4730115" cy="2902585"/>
-                  <wp:effectExtent l="0" t="0" r="0" b="0"/>
-                  <wp:wrapSquare wrapText="bothSides"/>
-                  <wp:docPr id="10" name="Imagen 10"/>
-                  <wp:cNvGraphicFramePr>
-                    <a:graphicFrameLocks xmlns:a="http://schemas.openxmlformats.org/drawingml/2006/main" noChangeAspect="1"/>
-                  </wp:cNvGraphicFramePr>
-                  <a:graphic xmlns:a="http://schemas.openxmlformats.org/drawingml/2006/main">
-                    <a:graphicData uri="http://schemas.openxmlformats.org/drawingml/2006/picture">
-                      <pic:pic xmlns:pic="http://schemas.openxmlformats.org/drawingml/2006/picture">
-                        <pic:nvPicPr>
-                          <pic:cNvPr id="0" name="Picture 3"/>
-                          <pic:cNvPicPr>
-                            <a:picLocks noChangeAspect="1" noChangeArrowheads="1"/>
-                          </pic:cNvPicPr>
-                        </pic:nvPicPr>
-                        <pic:blipFill>
-                          <a:blip r:embed="rId14">
-                            <a:extLst>
-                              <a:ext uri="{28A0092B-C50C-407E-A947-70E740481C1C}">
-                                <a14:useLocalDpi xmlns:a14="http://schemas.microsoft.com/office/drawing/2010/main" val="0"/>
-                              </a:ext>
-                            </a:extLst>
-                          </a:blip>
-                          <a:srcRect/>
-                          <a:stretch>
-                            <a:fillRect/>
-                          </a:stretch>
-                        </pic:blipFill>
-                        <pic:spPr bwMode="auto">
-                          <a:xfrm>
-                            <a:off x="0" y="0"/>
-                            <a:ext cx="4730115" cy="2902585"/>
-                          </a:xfrm>
-                          <a:prstGeom prst="rect">
-                            <a:avLst/>
-                          </a:prstGeom>
-                          <a:noFill/>
-                        </pic:spPr>
-                      </pic:pic>
-                    </a:graphicData>
-                  </a:graphic>
-                  <wp14:sizeRelH relativeFrom="margin">
-                    <wp14:pctWidth>0</wp14:pctWidth>
-                  </wp14:sizeRelH>
-                  <wp14:sizeRelV relativeFrom="margin">
-                    <wp14:pctHeight>0</wp14:pctHeight>
-                  </wp14:sizeRelV>
-                </wp:anchor>
-              </w:drawing>
-            </w:r>
+                <w:b/>
+              </w:rPr>
+            </w:pPr>
             <w:r>
               <w:rPr>
                 <w:rFonts w:asciiTheme="minorHAnsi" w:hAnsiTheme="minorHAnsi"/>
@@ -5293,17 +5269,6 @@
               </w:rPr>
               <w:t>Representación Gráfica:</w:t>
             </w:r>
-          </w:p>
-          <w:p>
-            <w:pPr>
-              <w:tabs>
-                <w:tab w:val="left" w:leader="dot" w:pos="2161"/>
-              </w:tabs>
-              <w:ind w:left="2176" w:hanging="2176"/>
-              <w:rPr>
-                <w:rFonts w:asciiTheme="minorHAnsi" w:hAnsiTheme="minorHAnsi"/>
-              </w:rPr>
-            </w:pPr>
           </w:p>
           <w:p>
             <w:pPr>
@@ -5316,54 +5281,25 @@
                 <w:rFonts w:asciiTheme="minorHAnsi" w:hAnsiTheme="minorHAnsi"/>
               </w:rPr>
             </w:pPr>
-          </w:p>
-          <w:p>
-            <w:pPr>
-              <w:tabs>
-                <w:tab w:val="left" w:leader="dot" w:pos="2161"/>
-              </w:tabs>
-              <w:ind w:left="2176" w:hanging="2176"/>
-              <w:jc w:val="center"/>
-              <w:rPr>
-                <w:rFonts w:asciiTheme="minorHAnsi" w:hAnsiTheme="minorHAnsi"/>
-              </w:rPr>
-            </w:pPr>
-          </w:p>
-          <w:p>
-            <w:pPr>
-              <w:tabs>
-                <w:tab w:val="left" w:leader="dot" w:pos="2161"/>
-              </w:tabs>
-              <w:ind w:left="2176" w:hanging="2176"/>
-              <w:jc w:val="center"/>
-              <w:rPr>
-                <w:rFonts w:asciiTheme="minorHAnsi" w:hAnsiTheme="minorHAnsi"/>
-              </w:rPr>
-            </w:pPr>
-          </w:p>
-          <w:p>
-            <w:pPr>
-              <w:tabs>
-                <w:tab w:val="left" w:leader="dot" w:pos="2161"/>
-              </w:tabs>
-              <w:ind w:left="2176" w:hanging="2176"/>
-              <w:jc w:val="center"/>
-              <w:rPr>
-                <w:rFonts w:asciiTheme="minorHAnsi" w:hAnsiTheme="minorHAnsi"/>
-              </w:rPr>
-            </w:pPr>
-          </w:p>
-          <w:p>
-            <w:pPr>
-              <w:tabs>
-                <w:tab w:val="left" w:leader="dot" w:pos="2161"/>
-              </w:tabs>
-              <w:ind w:left="2176" w:hanging="2176"/>
-              <w:jc w:val="center"/>
-              <w:rPr>
-                <w:rFonts w:asciiTheme="minorHAnsi" w:hAnsiTheme="minorHAnsi"/>
-              </w:rPr>
-            </w:pPr>
+            <w:r>
+              <w:rPr>
+                <w:noProof/>
+                <w:lang w:val="es-PE" w:eastAsia="es-PE"/>
+              </w:rPr>
+              <w:drawing>
+                <wp:inline distT="0" distB="0" distL="0" distR="0" wp14:anchorId="35C6E0F1" wp14:editId="69EACD78">
+                  <wp:extent cx="2895600" cy="2724150"/>
+                  <wp:effectExtent l="19050" t="19050" r="19050" b="19050"/>
+                  <wp:docPr id="11" name="Gráfico 11"/>
+                  <wp:cNvGraphicFramePr/>
+                  <a:graphic xmlns:a="http://schemas.openxmlformats.org/drawingml/2006/main">
+                    <a:graphicData uri="http://schemas.openxmlformats.org/drawingml/2006/chart">
+                      <c:chart xmlns:c="http://schemas.openxmlformats.org/drawingml/2006/chart" xmlns:r="http://schemas.openxmlformats.org/officeDocument/2006/relationships" r:id="rId15"/>
+                    </a:graphicData>
+                  </a:graphic>
+                </wp:inline>
+              </w:drawing>
+            </w:r>
           </w:p>
         </w:tc>
       </w:tr>
@@ -5373,7 +5309,7 @@
         </w:trPr>
         <w:tc>
           <w:tcPr>
-            <w:tcW w:w="1305" w:type="dxa"/>
+            <w:tcW w:w="1919" w:type="dxa"/>
             <w:shd w:val="pct10" w:color="auto" w:fill="auto"/>
             <w:vAlign w:val="center"/>
           </w:tcPr>
@@ -5397,7 +5333,7 @@
         </w:tc>
         <w:tc>
           <w:tcPr>
-            <w:tcW w:w="8080" w:type="dxa"/>
+            <w:tcW w:w="8090" w:type="dxa"/>
           </w:tcPr>
           <w:p>
             <w:pPr>
@@ -5483,7 +5419,7 @@
       </w:pPr>
     </w:p>
     <w:sectPr>
-      <w:headerReference w:type="default" r:id="rId15"/>
+      <w:headerReference w:type="default" r:id="rId16"/>
       <w:pgSz w:w="12240" w:h="15840"/>
       <w:pgMar w:top="1417" w:right="1325" w:bottom="1417" w:left="1418" w:header="708" w:footer="708" w:gutter="0"/>
       <w:cols w:space="708"/>
@@ -7054,8 +6990,8 @@
         <c:manualLayout>
           <c:xMode val="edge"/>
           <c:yMode val="edge"/>
-          <c:x val="0.14822547843771186"/>
-          <c:y val="2.3148154491383886E-2"/>
+          <c:x val="0.14528213774602677"/>
+          <c:y val="2.3148180136855368E-2"/>
         </c:manualLayout>
       </c:layout>
       <c:overlay val="0"/>
@@ -7098,7 +7034,7 @@
           <c:order val="0"/>
           <c:tx>
             <c:strRef>
-              <c:f>[TABME_V1.0_2015.xlsx]FMNCONPRO!$B$31:$C$31</c:f>
+              <c:f>FMNCONPRO!$B$31:$C$31</c:f>
               <c:strCache>
                 <c:ptCount val="2"/>
                 <c:pt idx="0">
@@ -7188,7 +7124,7 @@
           </c:dLbls>
           <c:cat>
             <c:strRef>
-              <c:f>[TABME_V1.0_2015.xlsx]FMNCONPRO!$D$30:$F$30</c:f>
+              <c:f>FMNCONPRO!$D$30:$F$30</c:f>
               <c:strCache>
                 <c:ptCount val="3"/>
                 <c:pt idx="0">
@@ -7205,7 +7141,7 @@
           </c:cat>
           <c:val>
             <c:numRef>
-              <c:f>[TABME_V1.0_2015.xlsx]FMNCONPRO!$D$31:$F$31</c:f>
+              <c:f>FMNCONPRO!$D$31:$F$31</c:f>
               <c:numCache>
                 <c:formatCode>General</c:formatCode>
                 <c:ptCount val="3"/>
@@ -7216,7 +7152,7 @@
                   <c:v>17</c:v>
                 </c:pt>
                 <c:pt idx="2">
-                  <c:v>0</c:v>
+                  <c:v>6</c:v>
                 </c:pt>
               </c:numCache>
             </c:numRef>
@@ -7224,7 +7160,7 @@
           <c:smooth val="0"/>
           <c:extLst xmlns:c16r2="http://schemas.microsoft.com/office/drawing/2015/06/chart">
             <c:ext xmlns:c16="http://schemas.microsoft.com/office/drawing/2014/chart" uri="{C3380CC4-5D6E-409C-BE32-E72D297353CC}">
-              <c16:uniqueId val="{00000000-8A3D-45AE-BF72-BD4A9363A3A9}"/>
+              <c16:uniqueId val="{00000000-41FF-448D-A7F9-4D55DB2741DF}"/>
             </c:ext>
           </c:extLst>
         </c:ser>
@@ -7239,11 +7175,11 @@
         </c:dLbls>
         <c:marker val="1"/>
         <c:smooth val="0"/>
-        <c:axId val="286196000"/>
-        <c:axId val="286197568"/>
+        <c:axId val="449256640"/>
+        <c:axId val="444897920"/>
       </c:lineChart>
       <c:catAx>
-        <c:axId val="286196000"/>
+        <c:axId val="449256640"/>
         <c:scaling>
           <c:orientation val="minMax"/>
         </c:scaling>
@@ -7341,7 +7277,7 @@
             <a:endParaRPr lang="es-PE"/>
           </a:p>
         </c:txPr>
-        <c:crossAx val="286197568"/>
+        <c:crossAx val="444897920"/>
         <c:crosses val="autoZero"/>
         <c:auto val="1"/>
         <c:lblAlgn val="ctr"/>
@@ -7349,7 +7285,7 @@
         <c:noMultiLvlLbl val="0"/>
       </c:catAx>
       <c:valAx>
-        <c:axId val="286197568"/>
+        <c:axId val="444897920"/>
         <c:scaling>
           <c:orientation val="minMax"/>
         </c:scaling>
@@ -7440,7 +7376,7 @@
         <c:majorTickMark val="none"/>
         <c:minorTickMark val="none"/>
         <c:tickLblPos val="nextTo"/>
-        <c:crossAx val="286196000"/>
+        <c:crossAx val="449256640"/>
         <c:crosses val="autoZero"/>
         <c:crossBetween val="between"/>
       </c:valAx>
@@ -7503,7 +7439,406 @@
 </c:chartSpace>
 </file>
 
+<file path=word/charts/chart2.xml><?xml version="1.0" encoding="utf-8"?>
+<c:chartSpace xmlns:c="http://schemas.openxmlformats.org/drawingml/2006/chart" xmlns:a="http://schemas.openxmlformats.org/drawingml/2006/main" xmlns:r="http://schemas.openxmlformats.org/officeDocument/2006/relationships">
+  <c:date1904 val="0"/>
+  <c:lang val="es-ES"/>
+  <c:roundedCorners val="0"/>
+  <mc:AlternateContent xmlns:mc="http://schemas.openxmlformats.org/markup-compatibility/2006">
+    <mc:Choice xmlns:c14="http://schemas.microsoft.com/office/drawing/2007/8/2/chart" Requires="c14">
+      <c14:style val="102"/>
+    </mc:Choice>
+    <mc:Fallback>
+      <c:style val="2"/>
+    </mc:Fallback>
+  </mc:AlternateContent>
+  <c:chart>
+    <c:title>
+      <c:tx>
+        <c:rich>
+          <a:bodyPr rot="0" spcFirstLastPara="1" vertOverflow="ellipsis" vert="horz" wrap="square" anchor="ctr" anchorCtr="1"/>
+          <a:lstStyle/>
+          <a:p>
+            <a:pPr>
+              <a:defRPr sz="1800" b="1" i="0" u="none" strike="noStrike" kern="1200" baseline="0">
+                <a:solidFill>
+                  <a:schemeClr val="dk1">
+                    <a:lumMod val="75000"/>
+                    <a:lumOff val="25000"/>
+                  </a:schemeClr>
+                </a:solidFill>
+                <a:latin typeface="+mn-lt"/>
+                <a:ea typeface="+mn-ea"/>
+                <a:cs typeface="+mn-cs"/>
+              </a:defRPr>
+            </a:pPr>
+            <a:r>
+              <a:rPr lang="en-US"/>
+              <a:t>NUMERO DE N CONFORMIDADES QA DE PRODUCTO</a:t>
+            </a:r>
+          </a:p>
+        </c:rich>
+      </c:tx>
+      <c:layout>
+        <c:manualLayout>
+          <c:xMode val="edge"/>
+          <c:yMode val="edge"/>
+          <c:x val="0.10591666666666667"/>
+          <c:y val="4.1666666666666664E-2"/>
+        </c:manualLayout>
+      </c:layout>
+      <c:overlay val="0"/>
+      <c:spPr>
+        <a:noFill/>
+        <a:ln>
+          <a:noFill/>
+        </a:ln>
+        <a:effectLst/>
+      </c:spPr>
+      <c:txPr>
+        <a:bodyPr rot="0" spcFirstLastPara="1" vertOverflow="ellipsis" vert="horz" wrap="square" anchor="ctr" anchorCtr="1"/>
+        <a:lstStyle/>
+        <a:p>
+          <a:pPr>
+            <a:defRPr sz="1800" b="1" i="0" u="none" strike="noStrike" kern="1200" baseline="0">
+              <a:solidFill>
+                <a:schemeClr val="dk1">
+                  <a:lumMod val="75000"/>
+                  <a:lumOff val="25000"/>
+                </a:schemeClr>
+              </a:solidFill>
+              <a:latin typeface="+mn-lt"/>
+              <a:ea typeface="+mn-ea"/>
+              <a:cs typeface="+mn-cs"/>
+            </a:defRPr>
+          </a:pPr>
+          <a:endParaRPr lang="es-PE"/>
+        </a:p>
+      </c:txPr>
+    </c:title>
+    <c:autoTitleDeleted val="0"/>
+    <c:plotArea>
+      <c:layout/>
+      <c:barChart>
+        <c:barDir val="col"/>
+        <c:grouping val="clustered"/>
+        <c:varyColors val="0"/>
+        <c:ser>
+          <c:idx val="0"/>
+          <c:order val="0"/>
+          <c:tx>
+            <c:strRef>
+              <c:f>FMNCONPRO!$C$39:$C$40</c:f>
+              <c:strCache>
+                <c:ptCount val="2"/>
+                <c:pt idx="0">
+                  <c:v>TABLERO DE METRICAS DE N CONFORMIDADES QA DE PRODUCTO</c:v>
+                </c:pt>
+                <c:pt idx="1">
+                  <c:v>VALORES</c:v>
+                </c:pt>
+              </c:strCache>
+            </c:strRef>
+          </c:tx>
+          <c:spPr>
+            <a:solidFill>
+              <a:schemeClr val="accent1">
+                <a:alpha val="85000"/>
+              </a:schemeClr>
+            </a:solidFill>
+            <a:ln w="9525" cap="flat" cmpd="sng" algn="ctr">
+              <a:solidFill>
+                <a:schemeClr val="lt1">
+                  <a:alpha val="50000"/>
+                </a:schemeClr>
+              </a:solidFill>
+              <a:round/>
+            </a:ln>
+            <a:effectLst/>
+          </c:spPr>
+          <c:invertIfNegative val="0"/>
+          <c:dLbls>
+            <c:spPr>
+              <a:noFill/>
+              <a:ln>
+                <a:noFill/>
+              </a:ln>
+              <a:effectLst/>
+            </c:spPr>
+            <c:txPr>
+              <a:bodyPr rot="0" spcFirstLastPara="1" vertOverflow="ellipsis" vert="horz" wrap="square" lIns="38100" tIns="19050" rIns="38100" bIns="19050" anchor="ctr" anchorCtr="1">
+                <a:spAutoFit/>
+              </a:bodyPr>
+              <a:lstStyle/>
+              <a:p>
+                <a:pPr>
+                  <a:defRPr sz="900" b="1" i="0" u="none" strike="noStrike" kern="1200" baseline="0">
+                    <a:solidFill>
+                      <a:schemeClr val="lt1"/>
+                    </a:solidFill>
+                    <a:latin typeface="+mn-lt"/>
+                    <a:ea typeface="+mn-ea"/>
+                    <a:cs typeface="+mn-cs"/>
+                  </a:defRPr>
+                </a:pPr>
+                <a:endParaRPr lang="es-PE"/>
+              </a:p>
+            </c:txPr>
+            <c:dLblPos val="inEnd"/>
+            <c:showLegendKey val="0"/>
+            <c:showVal val="1"/>
+            <c:showCatName val="0"/>
+            <c:showSerName val="0"/>
+            <c:showPercent val="0"/>
+            <c:showBubbleSize val="0"/>
+            <c:showLeaderLines val="0"/>
+            <c:extLst xmlns:c16r2="http://schemas.microsoft.com/office/drawing/2015/06/chart">
+              <c:ext xmlns:c15="http://schemas.microsoft.com/office/drawing/2012/chart" uri="{CE6537A1-D6FC-4f65-9D91-7224C49458BB}">
+                <c15:showLeaderLines val="1"/>
+                <c15:leaderLines>
+                  <c:spPr>
+                    <a:ln w="9525">
+                      <a:solidFill>
+                        <a:schemeClr val="dk1">
+                          <a:lumMod val="50000"/>
+                          <a:lumOff val="50000"/>
+                        </a:schemeClr>
+                      </a:solidFill>
+                    </a:ln>
+                    <a:effectLst/>
+                  </c:spPr>
+                </c15:leaderLines>
+              </c:ext>
+            </c:extLst>
+          </c:dLbls>
+          <c:cat>
+            <c:strRef>
+              <c:f>FMNCONPRO!$B$41:$B$43</c:f>
+              <c:strCache>
+                <c:ptCount val="3"/>
+                <c:pt idx="0">
+                  <c:v>SETIEMBRE</c:v>
+                </c:pt>
+                <c:pt idx="1">
+                  <c:v>OCTUBRE</c:v>
+                </c:pt>
+                <c:pt idx="2">
+                  <c:v>NOVIEMBRE</c:v>
+                </c:pt>
+              </c:strCache>
+            </c:strRef>
+          </c:cat>
+          <c:val>
+            <c:numRef>
+              <c:f>FMNCONPRO!$C$41:$C$43</c:f>
+              <c:numCache>
+                <c:formatCode>0.000</c:formatCode>
+                <c:ptCount val="3"/>
+                <c:pt idx="0">
+                  <c:v>0.63636363636363635</c:v>
+                </c:pt>
+                <c:pt idx="1">
+                  <c:v>0.45945945945945948</c:v>
+                </c:pt>
+                <c:pt idx="2">
+                  <c:v>0.15789473684210525</c:v>
+                </c:pt>
+              </c:numCache>
+            </c:numRef>
+          </c:val>
+          <c:extLst xmlns:c16r2="http://schemas.microsoft.com/office/drawing/2015/06/chart">
+            <c:ext xmlns:c16="http://schemas.microsoft.com/office/drawing/2014/chart" uri="{C3380CC4-5D6E-409C-BE32-E72D297353CC}">
+              <c16:uniqueId val="{00000000-6C88-429B-9B94-D693452364F6}"/>
+            </c:ext>
+          </c:extLst>
+        </c:ser>
+        <c:dLbls>
+          <c:dLblPos val="inEnd"/>
+          <c:showLegendKey val="0"/>
+          <c:showVal val="1"/>
+          <c:showCatName val="0"/>
+          <c:showSerName val="0"/>
+          <c:showPercent val="0"/>
+          <c:showBubbleSize val="0"/>
+        </c:dLbls>
+        <c:gapWidth val="65"/>
+        <c:axId val="518838624"/>
+        <c:axId val="445043320"/>
+      </c:barChart>
+      <c:catAx>
+        <c:axId val="518838624"/>
+        <c:scaling>
+          <c:orientation val="minMax"/>
+        </c:scaling>
+        <c:delete val="0"/>
+        <c:axPos val="b"/>
+        <c:numFmt formatCode="General" sourceLinked="1"/>
+        <c:majorTickMark val="none"/>
+        <c:minorTickMark val="none"/>
+        <c:tickLblPos val="nextTo"/>
+        <c:spPr>
+          <a:noFill/>
+          <a:ln w="19050" cap="flat" cmpd="sng" algn="ctr">
+            <a:solidFill>
+              <a:schemeClr val="dk1">
+                <a:lumMod val="75000"/>
+                <a:lumOff val="25000"/>
+              </a:schemeClr>
+            </a:solidFill>
+            <a:round/>
+          </a:ln>
+          <a:effectLst/>
+        </c:spPr>
+        <c:txPr>
+          <a:bodyPr rot="-60000000" spcFirstLastPara="1" vertOverflow="ellipsis" vert="horz" wrap="square" anchor="ctr" anchorCtr="1"/>
+          <a:lstStyle/>
+          <a:p>
+            <a:pPr>
+              <a:defRPr sz="900" b="0" i="0" u="none" strike="noStrike" kern="1200" cap="all" baseline="0">
+                <a:solidFill>
+                  <a:schemeClr val="dk1">
+                    <a:lumMod val="75000"/>
+                    <a:lumOff val="25000"/>
+                  </a:schemeClr>
+                </a:solidFill>
+                <a:latin typeface="+mn-lt"/>
+                <a:ea typeface="+mn-ea"/>
+                <a:cs typeface="+mn-cs"/>
+              </a:defRPr>
+            </a:pPr>
+            <a:endParaRPr lang="es-PE"/>
+          </a:p>
+        </c:txPr>
+        <c:crossAx val="445043320"/>
+        <c:crosses val="autoZero"/>
+        <c:auto val="1"/>
+        <c:lblAlgn val="ctr"/>
+        <c:lblOffset val="100"/>
+        <c:noMultiLvlLbl val="0"/>
+      </c:catAx>
+      <c:valAx>
+        <c:axId val="445043320"/>
+        <c:scaling>
+          <c:orientation val="minMax"/>
+        </c:scaling>
+        <c:delete val="1"/>
+        <c:axPos val="l"/>
+        <c:majorGridlines>
+          <c:spPr>
+            <a:ln w="9525" cap="flat" cmpd="sng" algn="ctr">
+              <a:solidFill>
+                <a:srgbClr val="00B050"/>
+              </a:solidFill>
+              <a:round/>
+            </a:ln>
+            <a:effectLst/>
+          </c:spPr>
+        </c:majorGridlines>
+        <c:numFmt formatCode="0.000" sourceLinked="1"/>
+        <c:majorTickMark val="none"/>
+        <c:minorTickMark val="none"/>
+        <c:tickLblPos val="nextTo"/>
+        <c:crossAx val="518838624"/>
+        <c:crosses val="autoZero"/>
+        <c:crossBetween val="between"/>
+      </c:valAx>
+      <c:spPr>
+        <a:noFill/>
+        <a:ln>
+          <a:noFill/>
+        </a:ln>
+        <a:effectLst/>
+      </c:spPr>
+    </c:plotArea>
+    <c:plotVisOnly val="1"/>
+    <c:dispBlanksAs val="gap"/>
+    <c:showDLblsOverMax val="0"/>
+  </c:chart>
+  <c:spPr>
+    <a:gradFill flip="none" rotWithShape="1">
+      <a:gsLst>
+        <a:gs pos="0">
+          <a:schemeClr val="lt1"/>
+        </a:gs>
+        <a:gs pos="39000">
+          <a:schemeClr val="lt1"/>
+        </a:gs>
+        <a:gs pos="100000">
+          <a:schemeClr val="lt1">
+            <a:lumMod val="75000"/>
+          </a:schemeClr>
+        </a:gs>
+      </a:gsLst>
+      <a:path path="circle">
+        <a:fillToRect l="50000" t="-80000" r="50000" b="180000"/>
+      </a:path>
+      <a:tileRect/>
+    </a:gradFill>
+    <a:ln w="28575" cap="flat" cmpd="sng" algn="ctr">
+      <a:solidFill>
+        <a:schemeClr val="tx1"/>
+      </a:solidFill>
+      <a:round/>
+    </a:ln>
+    <a:effectLst/>
+  </c:spPr>
+  <c:txPr>
+    <a:bodyPr/>
+    <a:lstStyle/>
+    <a:p>
+      <a:pPr>
+        <a:defRPr/>
+      </a:pPr>
+      <a:endParaRPr lang="es-PE"/>
+    </a:p>
+  </c:txPr>
+  <c:externalData r:id="rId3">
+    <c:autoUpdate val="0"/>
+  </c:externalData>
+</c:chartSpace>
+</file>
+
 <file path=word/charts/colors1.xml><?xml version="1.0" encoding="utf-8"?>
+<cs:colorStyle xmlns:cs="http://schemas.microsoft.com/office/drawing/2012/chartStyle" xmlns:a="http://schemas.openxmlformats.org/drawingml/2006/main" meth="cycle" id="10">
+  <a:schemeClr val="accent1"/>
+  <a:schemeClr val="accent2"/>
+  <a:schemeClr val="accent3"/>
+  <a:schemeClr val="accent4"/>
+  <a:schemeClr val="accent5"/>
+  <a:schemeClr val="accent6"/>
+  <cs:variation/>
+  <cs:variation>
+    <a:lumMod val="60000"/>
+  </cs:variation>
+  <cs:variation>
+    <a:lumMod val="80000"/>
+    <a:lumOff val="20000"/>
+  </cs:variation>
+  <cs:variation>
+    <a:lumMod val="80000"/>
+  </cs:variation>
+  <cs:variation>
+    <a:lumMod val="60000"/>
+    <a:lumOff val="40000"/>
+  </cs:variation>
+  <cs:variation>
+    <a:lumMod val="50000"/>
+  </cs:variation>
+  <cs:variation>
+    <a:lumMod val="70000"/>
+    <a:lumOff val="30000"/>
+  </cs:variation>
+  <cs:variation>
+    <a:lumMod val="70000"/>
+  </cs:variation>
+  <cs:variation>
+    <a:lumMod val="50000"/>
+    <a:lumOff val="50000"/>
+  </cs:variation>
+</cs:colorStyle>
+</file>
+
+<file path=word/charts/colors2.xml><?xml version="1.0" encoding="utf-8"?>
 <cs:colorStyle xmlns:cs="http://schemas.microsoft.com/office/drawing/2012/chartStyle" xmlns:a="http://schemas.openxmlformats.org/drawingml/2006/main" meth="cycle" id="10">
   <a:schemeClr val="accent1"/>
   <a:schemeClr val="accent2"/>
@@ -7735,6 +8070,576 @@
     </cs:spPr>
   </cs:dataPointMarker>
   <cs:dataPointMarkerLayout symbol="circle" size="17"/>
+  <cs:dataPointWireframe>
+    <cs:lnRef idx="0">
+      <cs:styleClr val="auto"/>
+    </cs:lnRef>
+    <cs:fillRef idx="0"/>
+    <cs:effectRef idx="0"/>
+    <cs:fontRef idx="minor">
+      <a:schemeClr val="dk1"/>
+    </cs:fontRef>
+    <cs:spPr>
+      <a:ln w="9525" cap="rnd">
+        <a:solidFill>
+          <a:schemeClr val="phClr"/>
+        </a:solidFill>
+        <a:round/>
+      </a:ln>
+    </cs:spPr>
+  </cs:dataPointWireframe>
+  <cs:dataTable>
+    <cs:lnRef idx="0"/>
+    <cs:fillRef idx="0"/>
+    <cs:effectRef idx="0"/>
+    <cs:fontRef idx="minor">
+      <a:schemeClr val="dk1">
+        <a:lumMod val="75000"/>
+        <a:lumOff val="25000"/>
+      </a:schemeClr>
+    </cs:fontRef>
+    <cs:spPr>
+      <a:ln w="9525">
+        <a:solidFill>
+          <a:schemeClr val="dk1">
+            <a:lumMod val="35000"/>
+            <a:lumOff val="65000"/>
+          </a:schemeClr>
+        </a:solidFill>
+      </a:ln>
+    </cs:spPr>
+    <cs:defRPr sz="900" kern="1200"/>
+  </cs:dataTable>
+  <cs:downBar>
+    <cs:lnRef idx="0"/>
+    <cs:fillRef idx="0"/>
+    <cs:effectRef idx="0"/>
+    <cs:fontRef idx="minor">
+      <a:schemeClr val="dk1"/>
+    </cs:fontRef>
+    <cs:spPr>
+      <a:solidFill>
+        <a:schemeClr val="dk1">
+          <a:lumMod val="50000"/>
+          <a:lumOff val="50000"/>
+        </a:schemeClr>
+      </a:solidFill>
+      <a:ln w="9525">
+        <a:solidFill>
+          <a:schemeClr val="dk1">
+            <a:lumMod val="65000"/>
+            <a:lumOff val="35000"/>
+          </a:schemeClr>
+        </a:solidFill>
+      </a:ln>
+    </cs:spPr>
+  </cs:downBar>
+  <cs:dropLine>
+    <cs:lnRef idx="0"/>
+    <cs:fillRef idx="0"/>
+    <cs:effectRef idx="0"/>
+    <cs:fontRef idx="minor">
+      <a:schemeClr val="dk1"/>
+    </cs:fontRef>
+    <cs:spPr>
+      <a:ln w="9525">
+        <a:solidFill>
+          <a:schemeClr val="dk1">
+            <a:lumMod val="35000"/>
+            <a:lumOff val="65000"/>
+          </a:schemeClr>
+        </a:solidFill>
+        <a:prstDash val="dash"/>
+      </a:ln>
+    </cs:spPr>
+  </cs:dropLine>
+  <cs:errorBar>
+    <cs:lnRef idx="0"/>
+    <cs:fillRef idx="0"/>
+    <cs:effectRef idx="0"/>
+    <cs:fontRef idx="minor">
+      <a:schemeClr val="dk1"/>
+    </cs:fontRef>
+    <cs:spPr>
+      <a:ln w="9525">
+        <a:solidFill>
+          <a:schemeClr val="dk1">
+            <a:lumMod val="65000"/>
+            <a:lumOff val="35000"/>
+          </a:schemeClr>
+        </a:solidFill>
+        <a:round/>
+      </a:ln>
+    </cs:spPr>
+  </cs:errorBar>
+  <cs:floor>
+    <cs:lnRef idx="0"/>
+    <cs:fillRef idx="0"/>
+    <cs:effectRef idx="0"/>
+    <cs:fontRef idx="minor">
+      <a:schemeClr val="dk1"/>
+    </cs:fontRef>
+  </cs:floor>
+  <cs:gridlineMajor>
+    <cs:lnRef idx="0"/>
+    <cs:fillRef idx="0"/>
+    <cs:effectRef idx="0"/>
+    <cs:fontRef idx="minor">
+      <a:schemeClr val="dk1"/>
+    </cs:fontRef>
+    <cs:spPr>
+      <a:ln w="9525" cap="flat" cmpd="sng" algn="ctr">
+        <a:gradFill>
+          <a:gsLst>
+            <a:gs pos="100000">
+              <a:schemeClr val="dk1">
+                <a:lumMod val="95000"/>
+                <a:lumOff val="5000"/>
+                <a:alpha val="42000"/>
+              </a:schemeClr>
+            </a:gs>
+            <a:gs pos="0">
+              <a:schemeClr val="lt1">
+                <a:lumMod val="75000"/>
+                <a:alpha val="36000"/>
+              </a:schemeClr>
+            </a:gs>
+          </a:gsLst>
+          <a:lin ang="5400000" scaled="0"/>
+        </a:gradFill>
+        <a:round/>
+      </a:ln>
+    </cs:spPr>
+  </cs:gridlineMajor>
+  <cs:gridlineMinor>
+    <cs:lnRef idx="0"/>
+    <cs:fillRef idx="0"/>
+    <cs:effectRef idx="0"/>
+    <cs:fontRef idx="minor">
+      <a:schemeClr val="dk1"/>
+    </cs:fontRef>
+    <cs:spPr>
+      <a:ln>
+        <a:gradFill>
+          <a:gsLst>
+            <a:gs pos="100000">
+              <a:schemeClr val="dk1">
+                <a:lumMod val="95000"/>
+                <a:lumOff val="5000"/>
+                <a:alpha val="42000"/>
+              </a:schemeClr>
+            </a:gs>
+            <a:gs pos="0">
+              <a:schemeClr val="lt1">
+                <a:lumMod val="75000"/>
+                <a:alpha val="36000"/>
+              </a:schemeClr>
+            </a:gs>
+          </a:gsLst>
+          <a:lin ang="5400000" scaled="0"/>
+        </a:gradFill>
+      </a:ln>
+    </cs:spPr>
+  </cs:gridlineMinor>
+  <cs:hiLoLine>
+    <cs:lnRef idx="0"/>
+    <cs:fillRef idx="0"/>
+    <cs:effectRef idx="0"/>
+    <cs:fontRef idx="minor">
+      <a:schemeClr val="dk1"/>
+    </cs:fontRef>
+    <cs:spPr>
+      <a:ln w="9525">
+        <a:solidFill>
+          <a:schemeClr val="dk1">
+            <a:lumMod val="35000"/>
+            <a:lumOff val="65000"/>
+          </a:schemeClr>
+        </a:solidFill>
+        <a:prstDash val="dash"/>
+      </a:ln>
+    </cs:spPr>
+  </cs:hiLoLine>
+  <cs:leaderLine>
+    <cs:lnRef idx="0"/>
+    <cs:fillRef idx="0"/>
+    <cs:effectRef idx="0"/>
+    <cs:fontRef idx="minor">
+      <a:schemeClr val="dk1"/>
+    </cs:fontRef>
+    <cs:spPr>
+      <a:ln w="9525">
+        <a:solidFill>
+          <a:schemeClr val="dk1">
+            <a:lumMod val="50000"/>
+            <a:lumOff val="50000"/>
+          </a:schemeClr>
+        </a:solidFill>
+      </a:ln>
+    </cs:spPr>
+  </cs:leaderLine>
+  <cs:legend>
+    <cs:lnRef idx="0"/>
+    <cs:fillRef idx="0"/>
+    <cs:effectRef idx="0"/>
+    <cs:fontRef idx="minor">
+      <a:schemeClr val="dk1">
+        <a:lumMod val="75000"/>
+        <a:lumOff val="25000"/>
+      </a:schemeClr>
+    </cs:fontRef>
+    <cs:spPr>
+      <a:solidFill>
+        <a:schemeClr val="lt1">
+          <a:lumMod val="95000"/>
+          <a:alpha val="39000"/>
+        </a:schemeClr>
+      </a:solidFill>
+    </cs:spPr>
+    <cs:defRPr sz="900" kern="1200"/>
+  </cs:legend>
+  <cs:plotArea>
+    <cs:lnRef idx="0"/>
+    <cs:fillRef idx="0"/>
+    <cs:effectRef idx="0"/>
+    <cs:fontRef idx="minor">
+      <a:schemeClr val="dk1"/>
+    </cs:fontRef>
+  </cs:plotArea>
+  <cs:plotArea3D>
+    <cs:lnRef idx="0"/>
+    <cs:fillRef idx="0"/>
+    <cs:effectRef idx="0"/>
+    <cs:fontRef idx="minor">
+      <a:schemeClr val="dk1"/>
+    </cs:fontRef>
+  </cs:plotArea3D>
+  <cs:seriesAxis>
+    <cs:lnRef idx="0"/>
+    <cs:fillRef idx="0"/>
+    <cs:effectRef idx="0"/>
+    <cs:fontRef idx="minor">
+      <a:schemeClr val="dk1">
+        <a:lumMod val="75000"/>
+        <a:lumOff val="25000"/>
+      </a:schemeClr>
+    </cs:fontRef>
+    <cs:spPr>
+      <a:ln w="31750" cap="flat" cmpd="sng" algn="ctr">
+        <a:solidFill>
+          <a:schemeClr val="dk1">
+            <a:lumMod val="75000"/>
+            <a:lumOff val="25000"/>
+          </a:schemeClr>
+        </a:solidFill>
+        <a:round/>
+      </a:ln>
+    </cs:spPr>
+    <cs:defRPr sz="900" kern="1200"/>
+  </cs:seriesAxis>
+  <cs:seriesLine>
+    <cs:lnRef idx="0"/>
+    <cs:fillRef idx="0"/>
+    <cs:effectRef idx="0"/>
+    <cs:fontRef idx="minor">
+      <a:schemeClr val="dk1"/>
+    </cs:fontRef>
+    <cs:spPr>
+      <a:ln w="9525">
+        <a:solidFill>
+          <a:schemeClr val="dk1">
+            <a:lumMod val="50000"/>
+            <a:lumOff val="50000"/>
+          </a:schemeClr>
+        </a:solidFill>
+        <a:round/>
+      </a:ln>
+    </cs:spPr>
+  </cs:seriesLine>
+  <cs:title>
+    <cs:lnRef idx="0"/>
+    <cs:fillRef idx="0"/>
+    <cs:effectRef idx="0"/>
+    <cs:fontRef idx="minor">
+      <a:schemeClr val="dk1">
+        <a:lumMod val="75000"/>
+        <a:lumOff val="25000"/>
+      </a:schemeClr>
+    </cs:fontRef>
+    <cs:defRPr sz="1800" b="1" kern="1200" baseline="0"/>
+  </cs:title>
+  <cs:trendline>
+    <cs:lnRef idx="0">
+      <cs:styleClr val="auto"/>
+    </cs:lnRef>
+    <cs:fillRef idx="0"/>
+    <cs:effectRef idx="0"/>
+    <cs:fontRef idx="minor">
+      <a:schemeClr val="dk1"/>
+    </cs:fontRef>
+    <cs:spPr>
+      <a:ln w="19050" cap="rnd">
+        <a:solidFill>
+          <a:schemeClr val="phClr"/>
+        </a:solidFill>
+      </a:ln>
+    </cs:spPr>
+  </cs:trendline>
+  <cs:trendlineLabel>
+    <cs:lnRef idx="0"/>
+    <cs:fillRef idx="0"/>
+    <cs:effectRef idx="0"/>
+    <cs:fontRef idx="minor">
+      <a:schemeClr val="dk1">
+        <a:lumMod val="75000"/>
+        <a:lumOff val="25000"/>
+      </a:schemeClr>
+    </cs:fontRef>
+    <cs:defRPr sz="900" kern="1200"/>
+  </cs:trendlineLabel>
+  <cs:upBar>
+    <cs:lnRef idx="0"/>
+    <cs:fillRef idx="0"/>
+    <cs:effectRef idx="0"/>
+    <cs:fontRef idx="minor">
+      <a:schemeClr val="dk1"/>
+    </cs:fontRef>
+    <cs:spPr>
+      <a:solidFill>
+        <a:schemeClr val="lt1"/>
+      </a:solidFill>
+      <a:ln w="9525">
+        <a:solidFill>
+          <a:schemeClr val="dk1">
+            <a:lumMod val="65000"/>
+            <a:lumOff val="35000"/>
+          </a:schemeClr>
+        </a:solidFill>
+      </a:ln>
+    </cs:spPr>
+  </cs:upBar>
+  <cs:valueAxis>
+    <cs:lnRef idx="0"/>
+    <cs:fillRef idx="0"/>
+    <cs:effectRef idx="0"/>
+    <cs:fontRef idx="minor">
+      <a:schemeClr val="dk1">
+        <a:lumMod val="75000"/>
+        <a:lumOff val="25000"/>
+      </a:schemeClr>
+    </cs:fontRef>
+    <cs:spPr>
+      <a:ln>
+        <a:noFill/>
+      </a:ln>
+    </cs:spPr>
+    <cs:defRPr sz="900" kern="1200"/>
+  </cs:valueAxis>
+  <cs:wall>
+    <cs:lnRef idx="0"/>
+    <cs:fillRef idx="0"/>
+    <cs:effectRef idx="0"/>
+    <cs:fontRef idx="minor">
+      <a:schemeClr val="dk1"/>
+    </cs:fontRef>
+  </cs:wall>
+</cs:chartStyle>
+</file>
+
+<file path=word/charts/style2.xml><?xml version="1.0" encoding="utf-8"?>
+<cs:chartStyle xmlns:cs="http://schemas.microsoft.com/office/drawing/2012/chartStyle" xmlns:a="http://schemas.openxmlformats.org/drawingml/2006/main" id="205">
+  <cs:axisTitle>
+    <cs:lnRef idx="0"/>
+    <cs:fillRef idx="0"/>
+    <cs:effectRef idx="0"/>
+    <cs:fontRef idx="minor">
+      <a:schemeClr val="dk1">
+        <a:lumMod val="75000"/>
+        <a:lumOff val="25000"/>
+      </a:schemeClr>
+    </cs:fontRef>
+    <cs:defRPr sz="900" b="1" kern="1200"/>
+  </cs:axisTitle>
+  <cs:categoryAxis>
+    <cs:lnRef idx="0"/>
+    <cs:fillRef idx="0"/>
+    <cs:effectRef idx="0"/>
+    <cs:fontRef idx="minor">
+      <a:schemeClr val="dk1">
+        <a:lumMod val="75000"/>
+        <a:lumOff val="25000"/>
+      </a:schemeClr>
+    </cs:fontRef>
+    <cs:spPr>
+      <a:ln w="19050" cap="flat" cmpd="sng" algn="ctr">
+        <a:solidFill>
+          <a:schemeClr val="dk1">
+            <a:lumMod val="75000"/>
+            <a:lumOff val="25000"/>
+          </a:schemeClr>
+        </a:solidFill>
+        <a:round/>
+      </a:ln>
+    </cs:spPr>
+    <cs:defRPr sz="900" kern="1200" cap="all" baseline="0"/>
+  </cs:categoryAxis>
+  <cs:chartArea>
+    <cs:lnRef idx="0"/>
+    <cs:fillRef idx="0"/>
+    <cs:effectRef idx="0"/>
+    <cs:fontRef idx="minor">
+      <a:schemeClr val="dk1"/>
+    </cs:fontRef>
+    <cs:spPr>
+      <a:gradFill flip="none" rotWithShape="1">
+        <a:gsLst>
+          <a:gs pos="0">
+            <a:schemeClr val="lt1"/>
+          </a:gs>
+          <a:gs pos="39000">
+            <a:schemeClr val="lt1"/>
+          </a:gs>
+          <a:gs pos="100000">
+            <a:schemeClr val="lt1">
+              <a:lumMod val="75000"/>
+            </a:schemeClr>
+          </a:gs>
+        </a:gsLst>
+        <a:path path="circle">
+          <a:fillToRect l="50000" t="-80000" r="50000" b="180000"/>
+        </a:path>
+        <a:tileRect/>
+      </a:gradFill>
+      <a:ln w="9525" cap="flat" cmpd="sng" algn="ctr">
+        <a:solidFill>
+          <a:schemeClr val="dk1">
+            <a:lumMod val="25000"/>
+            <a:lumOff val="75000"/>
+          </a:schemeClr>
+        </a:solidFill>
+        <a:round/>
+      </a:ln>
+    </cs:spPr>
+    <cs:defRPr sz="900" kern="1200"/>
+  </cs:chartArea>
+  <cs:dataLabel>
+    <cs:lnRef idx="0"/>
+    <cs:fillRef idx="0"/>
+    <cs:effectRef idx="0"/>
+    <cs:fontRef idx="minor">
+      <a:schemeClr val="lt1"/>
+    </cs:fontRef>
+    <cs:defRPr sz="900" b="1" i="0" u="none" strike="noStrike" kern="1200" baseline="0"/>
+  </cs:dataLabel>
+  <cs:dataLabelCallout>
+    <cs:lnRef idx="0"/>
+    <cs:fillRef idx="0"/>
+    <cs:effectRef idx="0"/>
+    <cs:fontRef idx="minor">
+      <a:schemeClr val="lt1"/>
+    </cs:fontRef>
+    <cs:spPr>
+      <a:solidFill>
+        <a:schemeClr val="dk1">
+          <a:lumMod val="65000"/>
+          <a:lumOff val="35000"/>
+          <a:alpha val="75000"/>
+        </a:schemeClr>
+      </a:solidFill>
+    </cs:spPr>
+    <cs:defRPr sz="900" b="1" kern="1200"/>
+    <cs:bodyPr rot="0" spcFirstLastPara="1" vertOverflow="clip" horzOverflow="clip" vert="horz" wrap="square" lIns="36576" tIns="18288" rIns="36576" bIns="18288" anchor="ctr" anchorCtr="1">
+      <a:spAutoFit/>
+    </cs:bodyPr>
+  </cs:dataLabelCallout>
+  <cs:dataPoint>
+    <cs:lnRef idx="0"/>
+    <cs:fillRef idx="0">
+      <cs:styleClr val="auto"/>
+    </cs:fillRef>
+    <cs:effectRef idx="0"/>
+    <cs:fontRef idx="minor">
+      <a:schemeClr val="dk1"/>
+    </cs:fontRef>
+    <cs:spPr>
+      <a:solidFill>
+        <a:schemeClr val="phClr">
+          <a:alpha val="85000"/>
+        </a:schemeClr>
+      </a:solidFill>
+      <a:ln w="9525" cap="flat" cmpd="sng" algn="ctr">
+        <a:solidFill>
+          <a:schemeClr val="lt1">
+            <a:alpha val="50000"/>
+          </a:schemeClr>
+        </a:solidFill>
+        <a:round/>
+      </a:ln>
+    </cs:spPr>
+  </cs:dataPoint>
+  <cs:dataPoint3D>
+    <cs:lnRef idx="0"/>
+    <cs:fillRef idx="0">
+      <cs:styleClr val="auto"/>
+    </cs:fillRef>
+    <cs:effectRef idx="0"/>
+    <cs:fontRef idx="minor">
+      <a:schemeClr val="dk1"/>
+    </cs:fontRef>
+    <cs:spPr>
+      <a:solidFill>
+        <a:schemeClr val="phClr">
+          <a:alpha val="85000"/>
+        </a:schemeClr>
+      </a:solidFill>
+      <a:ln w="9525" cap="flat" cmpd="sng" algn="ctr">
+        <a:solidFill>
+          <a:schemeClr val="lt1">
+            <a:alpha val="50000"/>
+          </a:schemeClr>
+        </a:solidFill>
+        <a:round/>
+      </a:ln>
+    </cs:spPr>
+  </cs:dataPoint3D>
+  <cs:dataPointLine>
+    <cs:lnRef idx="0">
+      <cs:styleClr val="auto"/>
+    </cs:lnRef>
+    <cs:fillRef idx="0"/>
+    <cs:effectRef idx="0"/>
+    <cs:fontRef idx="minor">
+      <a:schemeClr val="dk1"/>
+    </cs:fontRef>
+    <cs:spPr>
+      <a:ln w="31750" cap="rnd">
+        <a:solidFill>
+          <a:schemeClr val="phClr">
+            <a:alpha val="85000"/>
+          </a:schemeClr>
+        </a:solidFill>
+        <a:round/>
+      </a:ln>
+    </cs:spPr>
+  </cs:dataPointLine>
+  <cs:dataPointMarker>
+    <cs:lnRef idx="0"/>
+    <cs:fillRef idx="0">
+      <cs:styleClr val="auto"/>
+    </cs:fillRef>
+    <cs:effectRef idx="0"/>
+    <cs:fontRef idx="minor">
+      <a:schemeClr val="dk1"/>
+    </cs:fontRef>
+    <cs:spPr>
+      <a:solidFill>
+        <a:schemeClr val="phClr">
+          <a:alpha val="85000"/>
+        </a:schemeClr>
+      </a:solidFill>
+    </cs:spPr>
+  </cs:dataPointMarker>
+  <cs:dataPointMarkerLayout symbol="circle" size="6"/>
   <cs:dataPointWireframe>
     <cs:lnRef idx="0">
       <cs:styleClr val="auto"/>

</xml_diff>

<commit_message>
Ficha de Métrica de No Conformidades QA del Producto
</commit_message>
<xml_diff>
--- a/Area_de_Proceso-_MA/FMNCONPRO/FMNCONPRO_V1.1_2015.docx
+++ b/Area_de_Proceso-_MA/FMNCONPRO/FMNCONPRO_V1.1_2015.docx
@@ -1,11 +1,8 @@
 
 <file path=word/document.xml><?xml version="1.0" encoding="utf-8"?>
-<w:document xmlns:wpc="http://schemas.microsoft.com/office/word/2010/wordprocessingCanvas" xmlns:mc="http://schemas.openxmlformats.org/markup-compatibility/2006" xmlns:o="urn:schemas-microsoft-com:office:office" xmlns:r="http://schemas.openxmlformats.org/officeDocument/2006/relationships" xmlns:m="http://schemas.openxmlformats.org/officeDocument/2006/math" xmlns:v="urn:schemas-microsoft-com:vml" xmlns:wp14="http://schemas.microsoft.com/office/word/2010/wordprocessingDrawing" xmlns:wp="http://schemas.openxmlformats.org/drawingml/2006/wordprocessingDrawing" xmlns:w10="urn:schemas-microsoft-com:office:word" xmlns:w="http://schemas.openxmlformats.org/wordprocessingml/2006/main" xmlns:w14="http://schemas.microsoft.com/office/word/2010/wordml" xmlns:w15="http://schemas.microsoft.com/office/word/2012/wordml" xmlns:wpg="http://schemas.microsoft.com/office/word/2010/wordprocessingGroup" xmlns:wpi="http://schemas.microsoft.com/office/word/2010/wordprocessingInk" xmlns:wne="http://schemas.microsoft.com/office/word/2006/wordml" xmlns:wps="http://schemas.microsoft.com/office/word/2010/wordprocessingShape" mc:Ignorable="w14 w15 wp14">
+<w:document xmlns:wpc="http://schemas.microsoft.com/office/word/2010/wordprocessingCanvas" xmlns:cx="http://schemas.microsoft.com/office/drawing/2014/chartex" xmlns:cx1="http://schemas.microsoft.com/office/drawing/2015/9/8/chartex" xmlns:mc="http://schemas.openxmlformats.org/markup-compatibility/2006" xmlns:o="urn:schemas-microsoft-com:office:office" xmlns:r="http://schemas.openxmlformats.org/officeDocument/2006/relationships" xmlns:m="http://schemas.openxmlformats.org/officeDocument/2006/math" xmlns:v="urn:schemas-microsoft-com:vml" xmlns:wp14="http://schemas.microsoft.com/office/word/2010/wordprocessingDrawing" xmlns:wp="http://schemas.openxmlformats.org/drawingml/2006/wordprocessingDrawing" xmlns:w10="urn:schemas-microsoft-com:office:word" xmlns:w="http://schemas.openxmlformats.org/wordprocessingml/2006/main" xmlns:w14="http://schemas.microsoft.com/office/word/2010/wordml" xmlns:w15="http://schemas.microsoft.com/office/word/2012/wordml" xmlns:w16se="http://schemas.microsoft.com/office/word/2015/wordml/symex" xmlns:wpg="http://schemas.microsoft.com/office/word/2010/wordprocessingGroup" xmlns:wpi="http://schemas.microsoft.com/office/word/2010/wordprocessingInk" xmlns:wne="http://schemas.microsoft.com/office/word/2006/wordml" xmlns:wps="http://schemas.microsoft.com/office/word/2010/wordprocessingShape" mc:Ignorable="w14 w15 w16se wp14">
   <w:body>
-    <w:p>
-      <w:bookmarkStart w:id="0" w:name="_GoBack"/>
-      <w:bookmarkEnd w:id="0"/>
-    </w:p>
+    <w:p/>
     <w:p/>
     <w:p>
       <w:pPr>
@@ -530,7 +527,15 @@
                 <w:sz w:val="18"/>
                 <w:szCs w:val="18"/>
               </w:rPr>
-              <w:t>Versión Preliminar Aprobada por QA</w:t>
+              <w:t>Versión Preliminar revisado</w:t>
+            </w:r>
+            <w:r>
+              <w:rPr>
+                <w:rFonts w:ascii="Arial" w:hAnsi="Arial" w:cs="Arial"/>
+                <w:sz w:val="18"/>
+                <w:szCs w:val="18"/>
+              </w:rPr>
+              <w:t xml:space="preserve"> por QA</w:t>
             </w:r>
           </w:p>
         </w:tc>
@@ -559,7 +564,7 @@
                 <w:szCs w:val="18"/>
                 <w:lang w:val="en-US"/>
               </w:rPr>
-              <w:t>Aprobado</w:t>
+              <w:t>Revisado</w:t>
             </w:r>
           </w:p>
         </w:tc>
@@ -674,7 +679,17 @@
                 <w:szCs w:val="18"/>
                 <w:lang w:val="es-ES"/>
               </w:rPr>
-              <w:t>05/11/2015</w:t>
+              <w:t>19</w:t>
+            </w:r>
+            <w:r>
+              <w:rPr>
+                <w:rFonts w:ascii="Arial" w:hAnsi="Arial" w:cs="Arial"/>
+                <w:color w:val="000000"/>
+                <w:sz w:val="18"/>
+                <w:szCs w:val="18"/>
+                <w:lang w:val="es-ES"/>
+              </w:rPr>
+              <w:t>/11/2015</w:t>
             </w:r>
           </w:p>
         </w:tc>
@@ -718,7 +733,6 @@
                 <w:rFonts w:ascii="Arial" w:hAnsi="Arial" w:cs="Arial"/>
                 <w:sz w:val="18"/>
                 <w:szCs w:val="18"/>
-                <w:lang w:val="en-US"/>
               </w:rPr>
             </w:pPr>
             <w:r>
@@ -726,9 +740,24 @@
                 <w:rFonts w:ascii="Arial" w:hAnsi="Arial" w:cs="Arial"/>
                 <w:sz w:val="18"/>
                 <w:szCs w:val="18"/>
-                <w:lang w:val="en-US"/>
-              </w:rPr>
-              <w:t>Versión Preliminar</w:t>
+              </w:rPr>
+              <w:t xml:space="preserve">Versión </w:t>
+            </w:r>
+            <w:r>
+              <w:rPr>
+                <w:rFonts w:ascii="Arial" w:hAnsi="Arial" w:cs="Arial"/>
+                <w:sz w:val="18"/>
+                <w:szCs w:val="18"/>
+              </w:rPr>
+              <w:t xml:space="preserve">final pendiente de </w:t>
+            </w:r>
+            <w:r>
+              <w:rPr>
+                <w:rFonts w:ascii="Arial" w:hAnsi="Arial" w:cs="Arial"/>
+                <w:sz w:val="18"/>
+                <w:szCs w:val="18"/>
+              </w:rPr>
+              <w:t>Aprobación</w:t>
             </w:r>
           </w:p>
         </w:tc>
@@ -757,8 +786,10 @@
                 <w:szCs w:val="18"/>
                 <w:lang w:val="en-US"/>
               </w:rPr>
-              <w:t>En Revisión</w:t>
-            </w:r>
+              <w:t>Revisado</w:t>
+            </w:r>
+            <w:bookmarkStart w:id="0" w:name="_GoBack"/>
+            <w:bookmarkEnd w:id="0"/>
           </w:p>
         </w:tc>
         <w:tc>
@@ -1465,7 +1496,7 @@
               <w:rPr>
                 <w:rFonts w:asciiTheme="minorHAnsi" w:hAnsiTheme="minorHAnsi"/>
                 <w:noProof/>
-                <w:lang w:val="es-PE" w:eastAsia="es-PE"/>
+                <w:lang w:val="en-US" w:eastAsia="en-US"/>
               </w:rPr>
               <mc:AlternateContent>
                 <mc:Choice Requires="wps">
@@ -2591,7 +2622,7 @@
             <w:r>
               <w:rPr>
                 <w:noProof/>
-                <w:lang w:val="es-PE" w:eastAsia="es-PE"/>
+                <w:lang w:val="en-US" w:eastAsia="en-US"/>
               </w:rPr>
               <w:drawing>
                 <wp:inline distT="0" distB="0" distL="0" distR="0" wp14:anchorId="25283760" wp14:editId="12E1219D">
@@ -4247,7 +4278,7 @@
             <w:r>
               <w:rPr>
                 <w:noProof/>
-                <w:lang w:val="es-PE" w:eastAsia="es-PE"/>
+                <w:lang w:val="en-US" w:eastAsia="en-US"/>
               </w:rPr>
               <w:drawing>
                 <wp:inline distT="0" distB="0" distL="0" distR="0" wp14:anchorId="57A2906B" wp14:editId="79B94199">
@@ -4684,7 +4715,7 @@
             <w:r>
               <w:rPr>
                 <w:noProof/>
-                <w:lang w:val="es-PE" w:eastAsia="es-PE"/>
+                <w:lang w:val="en-US" w:eastAsia="en-US"/>
               </w:rPr>
               <w:drawing>
                 <wp:inline distT="0" distB="0" distL="0" distR="0" wp14:anchorId="6F689B91" wp14:editId="1B24FFFD">
@@ -4864,7 +4895,7 @@
             <w:r>
               <w:rPr>
                 <w:noProof/>
-                <w:lang w:val="es-PE" w:eastAsia="es-PE"/>
+                <w:lang w:val="en-US" w:eastAsia="en-US"/>
               </w:rPr>
               <w:drawing>
                 <wp:inline distT="0" distB="0" distL="0" distR="0" wp14:anchorId="089354E2" wp14:editId="172C222B">
@@ -4933,7 +4964,7 @@
             <w:r>
               <w:rPr>
                 <w:noProof/>
-                <w:lang w:val="es-PE" w:eastAsia="es-PE"/>
+                <w:lang w:val="en-US" w:eastAsia="en-US"/>
               </w:rPr>
               <w:drawing>
                 <wp:inline distT="0" distB="0" distL="0" distR="0" wp14:anchorId="54D78705" wp14:editId="5B8E9A96">
@@ -5001,7 +5032,7 @@
             <w:r>
               <w:rPr>
                 <w:noProof/>
-                <w:lang w:val="es-PE" w:eastAsia="es-PE"/>
+                <w:lang w:val="en-US" w:eastAsia="en-US"/>
               </w:rPr>
               <w:lastRenderedPageBreak/>
               <w:drawing>
@@ -5284,7 +5315,7 @@
             <w:r>
               <w:rPr>
                 <w:noProof/>
-                <w:lang w:val="es-PE" w:eastAsia="es-PE"/>
+                <w:lang w:val="en-US" w:eastAsia="en-US"/>
               </w:rPr>
               <w:drawing>
                 <wp:inline distT="0" distB="0" distL="0" distR="0" wp14:anchorId="35C6E0F1" wp14:editId="69EACD78">
@@ -5430,7 +5461,7 @@
 </file>
 
 <file path=word/endnotes.xml><?xml version="1.0" encoding="utf-8"?>
-<w:endnotes xmlns:wpc="http://schemas.microsoft.com/office/word/2010/wordprocessingCanvas" xmlns:mc="http://schemas.openxmlformats.org/markup-compatibility/2006" xmlns:o="urn:schemas-microsoft-com:office:office" xmlns:r="http://schemas.openxmlformats.org/officeDocument/2006/relationships" xmlns:m="http://schemas.openxmlformats.org/officeDocument/2006/math" xmlns:v="urn:schemas-microsoft-com:vml" xmlns:wp14="http://schemas.microsoft.com/office/word/2010/wordprocessingDrawing" xmlns:wp="http://schemas.openxmlformats.org/drawingml/2006/wordprocessingDrawing" xmlns:w10="urn:schemas-microsoft-com:office:word" xmlns:w="http://schemas.openxmlformats.org/wordprocessingml/2006/main" xmlns:w14="http://schemas.microsoft.com/office/word/2010/wordml" xmlns:w15="http://schemas.microsoft.com/office/word/2012/wordml" xmlns:wpg="http://schemas.microsoft.com/office/word/2010/wordprocessingGroup" xmlns:wpi="http://schemas.microsoft.com/office/word/2010/wordprocessingInk" xmlns:wne="http://schemas.microsoft.com/office/word/2006/wordml" xmlns:wps="http://schemas.microsoft.com/office/word/2010/wordprocessingShape" mc:Ignorable="w14 w15 wp14">
+<w:endnotes xmlns:wpc="http://schemas.microsoft.com/office/word/2010/wordprocessingCanvas" xmlns:cx="http://schemas.microsoft.com/office/drawing/2014/chartex" xmlns:cx1="http://schemas.microsoft.com/office/drawing/2015/9/8/chartex" xmlns:mc="http://schemas.openxmlformats.org/markup-compatibility/2006" xmlns:o="urn:schemas-microsoft-com:office:office" xmlns:r="http://schemas.openxmlformats.org/officeDocument/2006/relationships" xmlns:m="http://schemas.openxmlformats.org/officeDocument/2006/math" xmlns:v="urn:schemas-microsoft-com:vml" xmlns:wp14="http://schemas.microsoft.com/office/word/2010/wordprocessingDrawing" xmlns:wp="http://schemas.openxmlformats.org/drawingml/2006/wordprocessingDrawing" xmlns:w10="urn:schemas-microsoft-com:office:word" xmlns:w="http://schemas.openxmlformats.org/wordprocessingml/2006/main" xmlns:w14="http://schemas.microsoft.com/office/word/2010/wordml" xmlns:w15="http://schemas.microsoft.com/office/word/2012/wordml" xmlns:w16se="http://schemas.microsoft.com/office/word/2015/wordml/symex" xmlns:wpg="http://schemas.microsoft.com/office/word/2010/wordprocessingGroup" xmlns:wpi="http://schemas.microsoft.com/office/word/2010/wordprocessingInk" xmlns:wne="http://schemas.microsoft.com/office/word/2006/wordml" xmlns:wps="http://schemas.microsoft.com/office/word/2010/wordprocessingShape" mc:Ignorable="w14 w15 w16se wp14">
   <w:endnote w:type="separator" w:id="-1">
     <w:p>
       <w:r>
@@ -5449,7 +5480,7 @@
 </file>
 
 <file path=word/footnotes.xml><?xml version="1.0" encoding="utf-8"?>
-<w:footnotes xmlns:wpc="http://schemas.microsoft.com/office/word/2010/wordprocessingCanvas" xmlns:mc="http://schemas.openxmlformats.org/markup-compatibility/2006" xmlns:o="urn:schemas-microsoft-com:office:office" xmlns:r="http://schemas.openxmlformats.org/officeDocument/2006/relationships" xmlns:m="http://schemas.openxmlformats.org/officeDocument/2006/math" xmlns:v="urn:schemas-microsoft-com:vml" xmlns:wp14="http://schemas.microsoft.com/office/word/2010/wordprocessingDrawing" xmlns:wp="http://schemas.openxmlformats.org/drawingml/2006/wordprocessingDrawing" xmlns:w10="urn:schemas-microsoft-com:office:word" xmlns:w="http://schemas.openxmlformats.org/wordprocessingml/2006/main" xmlns:w14="http://schemas.microsoft.com/office/word/2010/wordml" xmlns:w15="http://schemas.microsoft.com/office/word/2012/wordml" xmlns:wpg="http://schemas.microsoft.com/office/word/2010/wordprocessingGroup" xmlns:wpi="http://schemas.microsoft.com/office/word/2010/wordprocessingInk" xmlns:wne="http://schemas.microsoft.com/office/word/2006/wordml" xmlns:wps="http://schemas.microsoft.com/office/word/2010/wordprocessingShape" mc:Ignorable="w14 w15 wp14">
+<w:footnotes xmlns:wpc="http://schemas.microsoft.com/office/word/2010/wordprocessingCanvas" xmlns:cx="http://schemas.microsoft.com/office/drawing/2014/chartex" xmlns:cx1="http://schemas.microsoft.com/office/drawing/2015/9/8/chartex" xmlns:mc="http://schemas.openxmlformats.org/markup-compatibility/2006" xmlns:o="urn:schemas-microsoft-com:office:office" xmlns:r="http://schemas.openxmlformats.org/officeDocument/2006/relationships" xmlns:m="http://schemas.openxmlformats.org/officeDocument/2006/math" xmlns:v="urn:schemas-microsoft-com:vml" xmlns:wp14="http://schemas.microsoft.com/office/word/2010/wordprocessingDrawing" xmlns:wp="http://schemas.openxmlformats.org/drawingml/2006/wordprocessingDrawing" xmlns:w10="urn:schemas-microsoft-com:office:word" xmlns:w="http://schemas.openxmlformats.org/wordprocessingml/2006/main" xmlns:w14="http://schemas.microsoft.com/office/word/2010/wordml" xmlns:w15="http://schemas.microsoft.com/office/word/2012/wordml" xmlns:w16se="http://schemas.microsoft.com/office/word/2015/wordml/symex" xmlns:wpg="http://schemas.microsoft.com/office/word/2010/wordprocessingGroup" xmlns:wpi="http://schemas.microsoft.com/office/word/2010/wordprocessingInk" xmlns:wne="http://schemas.microsoft.com/office/word/2006/wordml" xmlns:wps="http://schemas.microsoft.com/office/word/2010/wordprocessingShape" mc:Ignorable="w14 w15 w16se wp14">
   <w:footnote w:type="separator" w:id="-1">
     <w:p>
       <w:r>
@@ -5468,7 +5499,7 @@
 </file>
 
 <file path=word/header1.xml><?xml version="1.0" encoding="utf-8"?>
-<w:hdr xmlns:wpc="http://schemas.microsoft.com/office/word/2010/wordprocessingCanvas" xmlns:mc="http://schemas.openxmlformats.org/markup-compatibility/2006" xmlns:o="urn:schemas-microsoft-com:office:office" xmlns:r="http://schemas.openxmlformats.org/officeDocument/2006/relationships" xmlns:m="http://schemas.openxmlformats.org/officeDocument/2006/math" xmlns:v="urn:schemas-microsoft-com:vml" xmlns:wp14="http://schemas.microsoft.com/office/word/2010/wordprocessingDrawing" xmlns:wp="http://schemas.openxmlformats.org/drawingml/2006/wordprocessingDrawing" xmlns:w10="urn:schemas-microsoft-com:office:word" xmlns:w="http://schemas.openxmlformats.org/wordprocessingml/2006/main" xmlns:w14="http://schemas.microsoft.com/office/word/2010/wordml" xmlns:w15="http://schemas.microsoft.com/office/word/2012/wordml" xmlns:wpg="http://schemas.microsoft.com/office/word/2010/wordprocessingGroup" xmlns:wpi="http://schemas.microsoft.com/office/word/2010/wordprocessingInk" xmlns:wne="http://schemas.microsoft.com/office/word/2006/wordml" xmlns:wps="http://schemas.microsoft.com/office/word/2010/wordprocessingShape" mc:Ignorable="w14 w15 wp14">
+<w:hdr xmlns:wpc="http://schemas.microsoft.com/office/word/2010/wordprocessingCanvas" xmlns:cx="http://schemas.microsoft.com/office/drawing/2014/chartex" xmlns:cx1="http://schemas.microsoft.com/office/drawing/2015/9/8/chartex" xmlns:mc="http://schemas.openxmlformats.org/markup-compatibility/2006" xmlns:o="urn:schemas-microsoft-com:office:office" xmlns:r="http://schemas.openxmlformats.org/officeDocument/2006/relationships" xmlns:m="http://schemas.openxmlformats.org/officeDocument/2006/math" xmlns:v="urn:schemas-microsoft-com:vml" xmlns:wp14="http://schemas.microsoft.com/office/word/2010/wordprocessingDrawing" xmlns:wp="http://schemas.openxmlformats.org/drawingml/2006/wordprocessingDrawing" xmlns:w10="urn:schemas-microsoft-com:office:word" xmlns:w="http://schemas.openxmlformats.org/wordprocessingml/2006/main" xmlns:w14="http://schemas.microsoft.com/office/word/2010/wordml" xmlns:w15="http://schemas.microsoft.com/office/word/2012/wordml" xmlns:w16se="http://schemas.microsoft.com/office/word/2015/wordml/symex" xmlns:wpg="http://schemas.microsoft.com/office/word/2010/wordprocessingGroup" xmlns:wpi="http://schemas.microsoft.com/office/word/2010/wordprocessingInk" xmlns:wne="http://schemas.microsoft.com/office/word/2006/wordml" xmlns:wps="http://schemas.microsoft.com/office/word/2010/wordprocessingShape" mc:Ignorable="w14 w15 w16se wp14">
   <w:tbl>
     <w:tblPr>
       <w:tblW w:w="11341" w:type="dxa"/>
@@ -5505,7 +5536,7 @@
             <w:rPr>
               <w:rFonts w:ascii="Calibri" w:eastAsia="Calibri" w:hAnsi="Calibri"/>
               <w:noProof/>
-              <w:lang w:val="es-PE" w:eastAsia="es-PE"/>
+              <w:lang w:val="en-US" w:eastAsia="en-US"/>
             </w:rPr>
             <w:drawing>
               <wp:inline distT="0" distB="0" distL="0" distR="0">
@@ -5644,8 +5675,8 @@
 </file>
 
 <file path=word/numbering.xml><?xml version="1.0" encoding="utf-8"?>
-<w:numbering xmlns:wpc="http://schemas.microsoft.com/office/word/2010/wordprocessingCanvas" xmlns:mc="http://schemas.openxmlformats.org/markup-compatibility/2006" xmlns:o="urn:schemas-microsoft-com:office:office" xmlns:r="http://schemas.openxmlformats.org/officeDocument/2006/relationships" xmlns:m="http://schemas.openxmlformats.org/officeDocument/2006/math" xmlns:v="urn:schemas-microsoft-com:vml" xmlns:wp14="http://schemas.microsoft.com/office/word/2010/wordprocessingDrawing" xmlns:wp="http://schemas.openxmlformats.org/drawingml/2006/wordprocessingDrawing" xmlns:w10="urn:schemas-microsoft-com:office:word" xmlns:w="http://schemas.openxmlformats.org/wordprocessingml/2006/main" xmlns:w14="http://schemas.microsoft.com/office/word/2010/wordml" xmlns:w15="http://schemas.microsoft.com/office/word/2012/wordml" xmlns:wpg="http://schemas.microsoft.com/office/word/2010/wordprocessingGroup" xmlns:wpi="http://schemas.microsoft.com/office/word/2010/wordprocessingInk" xmlns:wne="http://schemas.microsoft.com/office/word/2006/wordml" xmlns:wps="http://schemas.microsoft.com/office/word/2010/wordprocessingShape" mc:Ignorable="w14 w15 wp14">
-  <w:abstractNum w:abstractNumId="0">
+<w:numbering xmlns:wpc="http://schemas.microsoft.com/office/word/2010/wordprocessingCanvas" xmlns:cx="http://schemas.microsoft.com/office/drawing/2014/chartex" xmlns:cx1="http://schemas.microsoft.com/office/drawing/2015/9/8/chartex" xmlns:mc="http://schemas.openxmlformats.org/markup-compatibility/2006" xmlns:o="urn:schemas-microsoft-com:office:office" xmlns:r="http://schemas.openxmlformats.org/officeDocument/2006/relationships" xmlns:m="http://schemas.openxmlformats.org/officeDocument/2006/math" xmlns:v="urn:schemas-microsoft-com:vml" xmlns:wp14="http://schemas.microsoft.com/office/word/2010/wordprocessingDrawing" xmlns:wp="http://schemas.openxmlformats.org/drawingml/2006/wordprocessingDrawing" xmlns:w10="urn:schemas-microsoft-com:office:word" xmlns:w="http://schemas.openxmlformats.org/wordprocessingml/2006/main" xmlns:w14="http://schemas.microsoft.com/office/word/2010/wordml" xmlns:w15="http://schemas.microsoft.com/office/word/2012/wordml" xmlns:w16se="http://schemas.microsoft.com/office/word/2015/wordml/symex" xmlns:wpg="http://schemas.microsoft.com/office/word/2010/wordprocessingGroup" xmlns:wpi="http://schemas.microsoft.com/office/word/2010/wordprocessingInk" xmlns:wne="http://schemas.microsoft.com/office/word/2006/wordml" xmlns:wps="http://schemas.microsoft.com/office/word/2010/wordprocessingShape" mc:Ignorable="w14 w15 w16se wp14">
+  <w:abstractNum w:abstractNumId="0" w15:restartNumberingAfterBreak="0">
     <w:nsid w:val="268A386E"/>
     <w:multiLevelType w:val="hybridMultilevel"/>
     <w:tmpl w:val="BF4435AA"/>
@@ -5766,7 +5797,7 @@
       </w:pPr>
     </w:lvl>
   </w:abstractNum>
-  <w:abstractNum w:abstractNumId="1">
+  <w:abstractNum w:abstractNumId="1" w15:restartNumberingAfterBreak="0">
     <w:nsid w:val="4AEC7571"/>
     <w:multiLevelType w:val="hybridMultilevel"/>
     <w:tmpl w:val="73F4C26E"/>
@@ -5906,7 +5937,7 @@
       </w:rPr>
     </w:lvl>
   </w:abstractNum>
-  <w:abstractNum w:abstractNumId="2">
+  <w:abstractNum w:abstractNumId="2" w15:restartNumberingAfterBreak="0">
     <w:nsid w:val="4D2A126C"/>
     <w:multiLevelType w:val="hybridMultilevel"/>
     <w:tmpl w:val="E2BA91EE"/>
@@ -6019,7 +6050,7 @@
       </w:rPr>
     </w:lvl>
   </w:abstractNum>
-  <w:abstractNum w:abstractNumId="3">
+  <w:abstractNum w:abstractNumId="3" w15:restartNumberingAfterBreak="0">
     <w:nsid w:val="4E1D7D0B"/>
     <w:multiLevelType w:val="hybridMultilevel"/>
     <w:tmpl w:val="BA90B45C"/>
@@ -6132,7 +6163,7 @@
       </w:rPr>
     </w:lvl>
   </w:abstractNum>
-  <w:abstractNum w:abstractNumId="4">
+  <w:abstractNum w:abstractNumId="4" w15:restartNumberingAfterBreak="0">
     <w:nsid w:val="638A6FAA"/>
     <w:multiLevelType w:val="hybridMultilevel"/>
     <w:tmpl w:val="B96ABAA0"/>
@@ -6274,7 +6305,7 @@
       </w:rPr>
     </w:lvl>
   </w:abstractNum>
-  <w:abstractNum w:abstractNumId="5">
+  <w:abstractNum w:abstractNumId="5" w15:restartNumberingAfterBreak="0">
     <w:nsid w:val="6BE90898"/>
     <w:multiLevelType w:val="hybridMultilevel"/>
     <w:tmpl w:val="B4CA3518"/>
@@ -6409,7 +6440,7 @@
 </file>
 
 <file path=word/styles.xml><?xml version="1.0" encoding="utf-8"?>
-<w:styles xmlns:mc="http://schemas.openxmlformats.org/markup-compatibility/2006" xmlns:r="http://schemas.openxmlformats.org/officeDocument/2006/relationships" xmlns:w="http://schemas.openxmlformats.org/wordprocessingml/2006/main" xmlns:w14="http://schemas.microsoft.com/office/word/2010/wordml" xmlns:w15="http://schemas.microsoft.com/office/word/2012/wordml" mc:Ignorable="w14 w15">
+<w:styles xmlns:mc="http://schemas.openxmlformats.org/markup-compatibility/2006" xmlns:r="http://schemas.openxmlformats.org/officeDocument/2006/relationships" xmlns:w="http://schemas.openxmlformats.org/wordprocessingml/2006/main" xmlns:w14="http://schemas.microsoft.com/office/word/2010/wordml" xmlns:w15="http://schemas.microsoft.com/office/word/2012/wordml" xmlns:w16se="http://schemas.microsoft.com/office/word/2015/wordml/symex" mc:Ignorable="w14 w15 w16se">
   <w:docDefaults>
     <w:rPrDefault>
       <w:rPr>
@@ -6972,7 +7003,7 @@
 </file>
 
 <file path=word/charts/chart1.xml><?xml version="1.0" encoding="utf-8"?>
-<c:chartSpace xmlns:c="http://schemas.openxmlformats.org/drawingml/2006/chart" xmlns:a="http://schemas.openxmlformats.org/drawingml/2006/main" xmlns:r="http://schemas.openxmlformats.org/officeDocument/2006/relationships">
+<c:chartSpace xmlns:c="http://schemas.openxmlformats.org/drawingml/2006/chart" xmlns:a="http://schemas.openxmlformats.org/drawingml/2006/main" xmlns:r="http://schemas.openxmlformats.org/officeDocument/2006/relationships" xmlns:c16r2="http://schemas.microsoft.com/office/drawing/2015/06/chart">
   <c:date1904 val="0"/>
   <c:lang val="es-ES"/>
   <c:roundedCorners val="0"/>
@@ -7019,7 +7050,7 @@
               <a:cs typeface="+mn-cs"/>
             </a:defRPr>
           </a:pPr>
-          <a:endParaRPr lang="es-PE"/>
+          <a:endParaRPr lang="en-US"/>
         </a:p>
       </c:txPr>
     </c:title>
@@ -7092,7 +7123,7 @@
                     <a:cs typeface="+mn-cs"/>
                   </a:defRPr>
                 </a:pPr>
-                <a:endParaRPr lang="es-PE"/>
+                <a:endParaRPr lang="en-US"/>
               </a:p>
             </c:txPr>
             <c:dLblPos val="ctr"/>
@@ -7103,7 +7134,7 @@
             <c:showPercent val="0"/>
             <c:showBubbleSize val="0"/>
             <c:showLeaderLines val="0"/>
-            <c:extLst xmlns:c16r2="http://schemas.microsoft.com/office/drawing/2015/06/chart">
+            <c:extLst>
               <c:ext xmlns:c15="http://schemas.microsoft.com/office/drawing/2012/chart" uri="{CE6537A1-D6FC-4f65-9D91-7224C49458BB}">
                 <c15:showLeaderLines val="1"/>
                 <c15:leaderLines>
@@ -7158,7 +7189,7 @@
             </c:numRef>
           </c:val>
           <c:smooth val="0"/>
-          <c:extLst xmlns:c16r2="http://schemas.microsoft.com/office/drawing/2015/06/chart">
+          <c:extLst>
             <c:ext xmlns:c16="http://schemas.microsoft.com/office/drawing/2014/chart" uri="{C3380CC4-5D6E-409C-BE32-E72D297353CC}">
               <c16:uniqueId val="{00000000-41FF-448D-A7F9-4D55DB2741DF}"/>
             </c:ext>
@@ -7236,7 +7267,7 @@
                   <a:cs typeface="+mn-cs"/>
                 </a:defRPr>
               </a:pPr>
-              <a:endParaRPr lang="es-PE"/>
+              <a:endParaRPr lang="en-US"/>
             </a:p>
           </c:txPr>
         </c:title>
@@ -7274,7 +7305,7 @@
                 <a:cs typeface="+mn-cs"/>
               </a:defRPr>
             </a:pPr>
-            <a:endParaRPr lang="es-PE"/>
+            <a:endParaRPr lang="en-US"/>
           </a:p>
         </c:txPr>
         <c:crossAx val="444897920"/>
@@ -7368,7 +7399,7 @@
                   <a:cs typeface="+mn-cs"/>
                 </a:defRPr>
               </a:pPr>
-              <a:endParaRPr lang="es-PE"/>
+              <a:endParaRPr lang="en-US"/>
             </a:p>
           </c:txPr>
         </c:title>
@@ -7430,7 +7461,7 @@
       <a:pPr>
         <a:defRPr/>
       </a:pPr>
-      <a:endParaRPr lang="es-PE"/>
+      <a:endParaRPr lang="en-US"/>
     </a:p>
   </c:txPr>
   <c:externalData r:id="rId3">
@@ -7440,7 +7471,7 @@
 </file>
 
 <file path=word/charts/chart2.xml><?xml version="1.0" encoding="utf-8"?>
-<c:chartSpace xmlns:c="http://schemas.openxmlformats.org/drawingml/2006/chart" xmlns:a="http://schemas.openxmlformats.org/drawingml/2006/main" xmlns:r="http://schemas.openxmlformats.org/officeDocument/2006/relationships">
+<c:chartSpace xmlns:c="http://schemas.openxmlformats.org/drawingml/2006/chart" xmlns:a="http://schemas.openxmlformats.org/drawingml/2006/main" xmlns:r="http://schemas.openxmlformats.org/officeDocument/2006/relationships" xmlns:c16r2="http://schemas.microsoft.com/office/drawing/2015/06/chart">
   <c:date1904 val="0"/>
   <c:lang val="es-ES"/>
   <c:roundedCorners val="0"/>
@@ -7512,7 +7543,7 @@
               <a:cs typeface="+mn-cs"/>
             </a:defRPr>
           </a:pPr>
-          <a:endParaRPr lang="es-PE"/>
+          <a:endParaRPr lang="en-US"/>
         </a:p>
       </c:txPr>
     </c:title>
@@ -7581,7 +7612,7 @@
                     <a:cs typeface="+mn-cs"/>
                   </a:defRPr>
                 </a:pPr>
-                <a:endParaRPr lang="es-PE"/>
+                <a:endParaRPr lang="en-US"/>
               </a:p>
             </c:txPr>
             <c:dLblPos val="inEnd"/>
@@ -7592,7 +7623,7 @@
             <c:showPercent val="0"/>
             <c:showBubbleSize val="0"/>
             <c:showLeaderLines val="0"/>
-            <c:extLst xmlns:c16r2="http://schemas.microsoft.com/office/drawing/2015/06/chart">
+            <c:extLst>
               <c:ext xmlns:c15="http://schemas.microsoft.com/office/drawing/2012/chart" uri="{CE6537A1-D6FC-4f65-9D91-7224C49458BB}">
                 <c15:showLeaderLines val="1"/>
                 <c15:leaderLines>
@@ -7646,7 +7677,7 @@
               </c:numCache>
             </c:numRef>
           </c:val>
-          <c:extLst xmlns:c16r2="http://schemas.microsoft.com/office/drawing/2015/06/chart">
+          <c:extLst>
             <c:ext xmlns:c16="http://schemas.microsoft.com/office/drawing/2014/chart" uri="{C3380CC4-5D6E-409C-BE32-E72D297353CC}">
               <c16:uniqueId val="{00000000-6C88-429B-9B94-D693452364F6}"/>
             </c:ext>
@@ -7706,7 +7737,7 @@
                 <a:cs typeface="+mn-cs"/>
               </a:defRPr>
             </a:pPr>
-            <a:endParaRPr lang="es-PE"/>
+            <a:endParaRPr lang="en-US"/>
           </a:p>
         </c:txPr>
         <c:crossAx val="445043320"/>
@@ -7789,7 +7820,7 @@
       <a:pPr>
         <a:defRPr/>
       </a:pPr>
-      <a:endParaRPr lang="es-PE"/>
+      <a:endParaRPr lang="en-US"/>
     </a:p>
   </c:txPr>
   <c:externalData r:id="rId3">

</xml_diff>